<commit_message>
avance hasta receta 21 del api rest
</commit_message>
<xml_diff>
--- a/recipes/dory-api-rest/1. Como preparar el entorno de desarrollo.docx
+++ b/recipes/dory-api-rest/1. Como preparar el entorno de desarrollo.docx
@@ -1,6 +1,6 @@
 
 <file path=word/document.xml><?xml version="1.0" encoding="utf-8"?>
-<w:document xmlns:wpc="http://schemas.microsoft.com/office/word/2010/wordprocessingCanvas" xmlns:cx="http://schemas.microsoft.com/office/drawing/2014/chartex" xmlns:cx1="http://schemas.microsoft.com/office/drawing/2015/9/8/chartex" xmlns:cx2="http://schemas.microsoft.com/office/drawing/2015/10/21/chartex" xmlns:cx3="http://schemas.microsoft.com/office/drawing/2016/5/9/chartex" xmlns:cx4="http://schemas.microsoft.com/office/drawing/2016/5/10/chartex" xmlns:cx5="http://schemas.microsoft.com/office/drawing/2016/5/11/chartex" xmlns:cx6="http://schemas.microsoft.com/office/drawing/2016/5/12/chartex" xmlns:cx7="http://schemas.microsoft.com/office/drawing/2016/5/13/chartex" xmlns:cx8="http://schemas.microsoft.com/office/drawing/2016/5/14/chartex" xmlns:mc="http://schemas.openxmlformats.org/markup-compatibility/2006" xmlns:aink="http://schemas.microsoft.com/office/drawing/2016/ink" xmlns:am3d="http://schemas.microsoft.com/office/drawing/2017/model3d" xmlns:o="urn:schemas-microsoft-com:office:office" xmlns:oel="http://schemas.microsoft.com/office/2019/extlst" xmlns:r="http://schemas.openxmlformats.org/officeDocument/2006/relationships" xmlns:m="http://schemas.openxmlformats.org/officeDocument/2006/math" xmlns:v="urn:schemas-microsoft-com:vml" xmlns:wp14="http://schemas.microsoft.com/office/word/2010/wordprocessingDrawing" xmlns:wp="http://schemas.openxmlformats.org/drawingml/2006/wordprocessingDrawing" xmlns:w10="urn:schemas-microsoft-com:office:word" xmlns:w="http://schemas.openxmlformats.org/wordprocessingml/2006/main" xmlns:w14="http://schemas.microsoft.com/office/word/2010/wordml" xmlns:w15="http://schemas.microsoft.com/office/word/2012/wordml" xmlns:w16cex="http://schemas.microsoft.com/office/word/2018/wordml/cex" xmlns:w16cid="http://schemas.microsoft.com/office/word/2016/wordml/cid" xmlns:w16="http://schemas.microsoft.com/office/word/2018/wordml" xmlns:w16sdtdh="http://schemas.microsoft.com/office/word/2020/wordml/sdtdatahash" xmlns:w16se="http://schemas.microsoft.com/office/word/2015/wordml/symex" xmlns:wpg="http://schemas.microsoft.com/office/word/2010/wordprocessingGroup" xmlns:wpi="http://schemas.microsoft.com/office/word/2010/wordprocessingInk" xmlns:wne="http://schemas.microsoft.com/office/word/2006/wordml" xmlns:wps="http://schemas.microsoft.com/office/word/2010/wordprocessingShape" mc:Ignorable="w14 w15 w16se w16cid w16 w16cex w16sdtdh wp14">
+<w:document xmlns:wpc="http://schemas.microsoft.com/office/word/2010/wordprocessingCanvas" xmlns:cx="http://schemas.microsoft.com/office/drawing/2014/chartex" xmlns:cx1="http://schemas.microsoft.com/office/drawing/2015/9/8/chartex" xmlns:cx2="http://schemas.microsoft.com/office/drawing/2015/10/21/chartex" xmlns:cx3="http://schemas.microsoft.com/office/drawing/2016/5/9/chartex" xmlns:cx4="http://schemas.microsoft.com/office/drawing/2016/5/10/chartex" xmlns:cx5="http://schemas.microsoft.com/office/drawing/2016/5/11/chartex" xmlns:cx6="http://schemas.microsoft.com/office/drawing/2016/5/12/chartex" xmlns:cx7="http://schemas.microsoft.com/office/drawing/2016/5/13/chartex" xmlns:cx8="http://schemas.microsoft.com/office/drawing/2016/5/14/chartex" xmlns:mc="http://schemas.openxmlformats.org/markup-compatibility/2006" xmlns:aink="http://schemas.microsoft.com/office/drawing/2016/ink" xmlns:am3d="http://schemas.microsoft.com/office/drawing/2017/model3d" xmlns:o="urn:schemas-microsoft-com:office:office" xmlns:oel="http://schemas.microsoft.com/office/2019/extlst" xmlns:r="http://schemas.openxmlformats.org/officeDocument/2006/relationships" xmlns:m="http://schemas.openxmlformats.org/officeDocument/2006/math" xmlns:v="urn:schemas-microsoft-com:vml" xmlns:wp14="http://schemas.microsoft.com/office/word/2010/wordprocessingDrawing" xmlns:wp="http://schemas.openxmlformats.org/drawingml/2006/wordprocessingDrawing" xmlns:w10="urn:schemas-microsoft-com:office:word" xmlns:w="http://schemas.openxmlformats.org/wordprocessingml/2006/main" xmlns:w14="http://schemas.microsoft.com/office/word/2010/wordml" xmlns:w15="http://schemas.microsoft.com/office/word/2012/wordml" xmlns:w16cex="http://schemas.microsoft.com/office/word/2018/wordml/cex" xmlns:w16cid="http://schemas.microsoft.com/office/word/2016/wordml/cid" xmlns:w16="http://schemas.microsoft.com/office/word/2018/wordml" xmlns:w16du="http://schemas.microsoft.com/office/word/2023/wordml/word16du" xmlns:w16sdtdh="http://schemas.microsoft.com/office/word/2020/wordml/sdtdatahash" xmlns:w16se="http://schemas.microsoft.com/office/word/2015/wordml/symex" xmlns:wpg="http://schemas.microsoft.com/office/word/2010/wordprocessingGroup" xmlns:wpi="http://schemas.microsoft.com/office/word/2010/wordprocessingInk" xmlns:wne="http://schemas.microsoft.com/office/word/2006/wordml" xmlns:wps="http://schemas.microsoft.com/office/word/2010/wordprocessingShape" mc:Ignorable="w14 w15 w16se w16cid w16 w16cex w16sdtdh wp14">
   <w:body>
     <w:p>
       <w:pPr>
@@ -189,8 +189,18 @@
           <w:sz w:val="24"/>
           <w:szCs w:val="24"/>
         </w:rPr>
-        <w:t>Node.js + npm</w:t>
-      </w:r>
+        <w:t xml:space="preserve">Node.js + </w:t>
+      </w:r>
+      <w:proofErr w:type="spellStart"/>
+      <w:r>
+        <w:rPr>
+          <w:rFonts w:ascii="Segoe UI" w:hAnsi="Segoe UI" w:cs="Segoe UI"/>
+          <w:sz w:val="24"/>
+          <w:szCs w:val="24"/>
+        </w:rPr>
+        <w:t>npm</w:t>
+      </w:r>
+      <w:proofErr w:type="spellEnd"/>
     </w:p>
     <w:p>
       <w:pPr>
@@ -219,8 +229,18 @@
           <w:sz w:val="24"/>
           <w:szCs w:val="24"/>
         </w:rPr>
-        <w:t xml:space="preserve"> + MySQL Workbench</w:t>
-      </w:r>
+        <w:t xml:space="preserve"> + MySQL </w:t>
+      </w:r>
+      <w:proofErr w:type="spellStart"/>
+      <w:r>
+        <w:rPr>
+          <w:rFonts w:ascii="Segoe UI" w:hAnsi="Segoe UI" w:cs="Segoe UI"/>
+          <w:sz w:val="24"/>
+          <w:szCs w:val="24"/>
+        </w:rPr>
+        <w:t>Workbench</w:t>
+      </w:r>
+      <w:proofErr w:type="spellEnd"/>
     </w:p>
     <w:p>
       <w:pPr>
@@ -263,8 +283,36 @@
           <w:sz w:val="24"/>
           <w:szCs w:val="24"/>
         </w:rPr>
-        <w:t>Visual studio code</w:t>
-      </w:r>
+        <w:t xml:space="preserve">Visual </w:t>
+      </w:r>
+      <w:proofErr w:type="spellStart"/>
+      <w:r>
+        <w:rPr>
+          <w:rFonts w:ascii="Segoe UI" w:hAnsi="Segoe UI" w:cs="Segoe UI"/>
+          <w:sz w:val="24"/>
+          <w:szCs w:val="24"/>
+        </w:rPr>
+        <w:t>studio</w:t>
+      </w:r>
+      <w:proofErr w:type="spellEnd"/>
+      <w:r>
+        <w:rPr>
+          <w:rFonts w:ascii="Segoe UI" w:hAnsi="Segoe UI" w:cs="Segoe UI"/>
+          <w:sz w:val="24"/>
+          <w:szCs w:val="24"/>
+        </w:rPr>
+        <w:t xml:space="preserve"> </w:t>
+      </w:r>
+      <w:proofErr w:type="spellStart"/>
+      <w:r>
+        <w:rPr>
+          <w:rFonts w:ascii="Segoe UI" w:hAnsi="Segoe UI" w:cs="Segoe UI"/>
+          <w:sz w:val="24"/>
+          <w:szCs w:val="24"/>
+        </w:rPr>
+        <w:t>code</w:t>
+      </w:r>
+      <w:proofErr w:type="spellEnd"/>
     </w:p>
     <w:p>
       <w:pPr>
@@ -279,6 +327,7 @@
           <w:szCs w:val="24"/>
         </w:rPr>
       </w:pPr>
+      <w:proofErr w:type="spellStart"/>
       <w:r>
         <w:rPr>
           <w:rFonts w:ascii="Segoe UI" w:hAnsi="Segoe UI" w:cs="Segoe UI"/>
@@ -287,6 +336,7 @@
         </w:rPr>
         <w:t>Postman</w:t>
       </w:r>
+      <w:proofErr w:type="spellEnd"/>
     </w:p>
     <w:p>
       <w:pPr>
@@ -362,6 +412,7 @@
           <w:szCs w:val="24"/>
         </w:rPr>
       </w:pPr>
+      <w:proofErr w:type="spellStart"/>
       <w:r>
         <w:rPr>
           <w:rFonts w:ascii="Segoe UI" w:hAnsi="Segoe UI" w:cs="Segoe UI"/>
@@ -370,6 +421,7 @@
         </w:rPr>
         <w:t>Nodemon</w:t>
       </w:r>
+      <w:proofErr w:type="spellEnd"/>
     </w:p>
     <w:p>
       <w:pPr>
@@ -406,6 +458,7 @@
           <w:szCs w:val="24"/>
         </w:rPr>
       </w:pPr>
+      <w:proofErr w:type="spellStart"/>
       <w:r>
         <w:rPr>
           <w:rFonts w:ascii="Segoe UI" w:hAnsi="Segoe UI" w:cs="Segoe UI"/>
@@ -422,6 +475,7 @@
         </w:rPr>
         <w:t>crypt</w:t>
       </w:r>
+      <w:proofErr w:type="spellEnd"/>
     </w:p>
     <w:p>
       <w:pPr>
@@ -458,6 +512,7 @@
           <w:szCs w:val="24"/>
         </w:rPr>
       </w:pPr>
+      <w:proofErr w:type="spellStart"/>
       <w:r>
         <w:rPr>
           <w:rFonts w:ascii="Segoe UI" w:hAnsi="Segoe UI" w:cs="Segoe UI"/>
@@ -466,6 +521,7 @@
         </w:rPr>
         <w:t>Nodemailer</w:t>
       </w:r>
+      <w:proofErr w:type="spellEnd"/>
     </w:p>
     <w:p>
       <w:pPr>
@@ -480,6 +536,7 @@
           <w:szCs w:val="24"/>
         </w:rPr>
       </w:pPr>
+      <w:proofErr w:type="spellStart"/>
       <w:r>
         <w:rPr>
           <w:rFonts w:ascii="Segoe UI" w:hAnsi="Segoe UI" w:cs="Segoe UI"/>
@@ -488,6 +545,7 @@
         </w:rPr>
         <w:t>Dotenv</w:t>
       </w:r>
+      <w:proofErr w:type="spellEnd"/>
     </w:p>
     <w:p>
       <w:pPr>
@@ -502,6 +560,7 @@
           <w:szCs w:val="24"/>
         </w:rPr>
       </w:pPr>
+      <w:proofErr w:type="spellStart"/>
       <w:r>
         <w:rPr>
           <w:rFonts w:ascii="Segoe UI" w:hAnsi="Segoe UI" w:cs="Segoe UI"/>
@@ -510,6 +569,7 @@
         </w:rPr>
         <w:t>Body-parser</w:t>
       </w:r>
+      <w:proofErr w:type="spellEnd"/>
     </w:p>
     <w:p>
       <w:pPr>
@@ -524,6 +584,7 @@
           <w:szCs w:val="24"/>
         </w:rPr>
       </w:pPr>
+      <w:proofErr w:type="spellStart"/>
       <w:r>
         <w:rPr>
           <w:rFonts w:ascii="Segoe UI" w:hAnsi="Segoe UI" w:cs="Segoe UI"/>
@@ -532,6 +593,7 @@
         </w:rPr>
         <w:t>Cors</w:t>
       </w:r>
+      <w:proofErr w:type="spellEnd"/>
     </w:p>
     <w:p>
       <w:pPr>
@@ -546,6 +608,7 @@
           <w:szCs w:val="24"/>
         </w:rPr>
       </w:pPr>
+      <w:proofErr w:type="spellStart"/>
       <w:r>
         <w:rPr>
           <w:rFonts w:ascii="Segoe UI" w:hAnsi="Segoe UI" w:cs="Segoe UI"/>
@@ -554,6 +617,7 @@
         </w:rPr>
         <w:t>Moment</w:t>
       </w:r>
+      <w:proofErr w:type="spellEnd"/>
     </w:p>
     <w:p>
       <w:pPr>
@@ -719,8 +783,19 @@
           <w:sz w:val="24"/>
           <w:szCs w:val="24"/>
         </w:rPr>
-        <w:t>1. Instalación de node.js con npm</w:t>
-      </w:r>
+        <w:t xml:space="preserve">1. Instalación de node.js con </w:t>
+      </w:r>
+      <w:proofErr w:type="spellStart"/>
+      <w:r>
+        <w:rPr>
+          <w:rFonts w:ascii="Segoe UI" w:hAnsi="Segoe UI" w:cs="Segoe UI"/>
+          <w:b/>
+          <w:sz w:val="24"/>
+          <w:szCs w:val="24"/>
+        </w:rPr>
+        <w:t>npm</w:t>
+      </w:r>
+      <w:proofErr w:type="spellEnd"/>
       <w:r>
         <w:rPr>
           <w:rFonts w:ascii="Segoe UI" w:hAnsi="Segoe UI" w:cs="Segoe UI"/>
@@ -882,7 +957,43 @@
           <w:sz w:val="24"/>
           <w:szCs w:val="24"/>
         </w:rPr>
-        <w:t>“node -v“ dentro del</w:t>
+        <w:t>“</w:t>
+      </w:r>
+      <w:proofErr w:type="spellStart"/>
+      <w:r>
+        <w:rPr>
+          <w:rFonts w:ascii="Segoe UI" w:hAnsi="Segoe UI" w:cs="Segoe UI"/>
+          <w:sz w:val="24"/>
+          <w:szCs w:val="24"/>
+        </w:rPr>
+        <w:t>node</w:t>
+      </w:r>
+      <w:proofErr w:type="spellEnd"/>
+      <w:r>
+        <w:rPr>
+          <w:rFonts w:ascii="Segoe UI" w:hAnsi="Segoe UI" w:cs="Segoe UI"/>
+          <w:sz w:val="24"/>
+          <w:szCs w:val="24"/>
+        </w:rPr>
+        <w:t xml:space="preserve"> -</w:t>
+      </w:r>
+      <w:proofErr w:type="gramStart"/>
+      <w:r>
+        <w:rPr>
+          <w:rFonts w:ascii="Segoe UI" w:hAnsi="Segoe UI" w:cs="Segoe UI"/>
+          <w:sz w:val="24"/>
+          <w:szCs w:val="24"/>
+        </w:rPr>
+        <w:t>v“ dentro</w:t>
+      </w:r>
+      <w:proofErr w:type="gramEnd"/>
+      <w:r>
+        <w:rPr>
+          <w:rFonts w:ascii="Segoe UI" w:hAnsi="Segoe UI" w:cs="Segoe UI"/>
+          <w:sz w:val="24"/>
+          <w:szCs w:val="24"/>
+        </w:rPr>
+        <w:t xml:space="preserve"> del</w:t>
       </w:r>
       <w:r>
         <w:rPr>
@@ -1051,15 +1162,51 @@
           <w:sz w:val="24"/>
           <w:szCs w:val="24"/>
         </w:rPr>
-        <w:t>descargue el instalador correspondiente a su sistema operativo,  ejecute el instalador y siga las instrucciones.</w:t>
-      </w:r>
-      <w:r>
-        <w:rPr>
-          <w:rFonts w:ascii="Segoe UI" w:hAnsi="Segoe UI" w:cs="Segoe UI"/>
-          <w:sz w:val="24"/>
-          <w:szCs w:val="24"/>
-        </w:rPr>
-        <w:t xml:space="preserve"> Adicione MySQL Workbench en la instalación y finalice el proceso al terminar la instalación</w:t>
+        <w:t xml:space="preserve">descargue el instalador correspondiente a su sistema </w:t>
+      </w:r>
+      <w:proofErr w:type="gramStart"/>
+      <w:r>
+        <w:rPr>
+          <w:rFonts w:ascii="Segoe UI" w:hAnsi="Segoe UI" w:cs="Segoe UI"/>
+          <w:sz w:val="24"/>
+          <w:szCs w:val="24"/>
+        </w:rPr>
+        <w:t>operativo,  ejecute</w:t>
+      </w:r>
+      <w:proofErr w:type="gramEnd"/>
+      <w:r>
+        <w:rPr>
+          <w:rFonts w:ascii="Segoe UI" w:hAnsi="Segoe UI" w:cs="Segoe UI"/>
+          <w:sz w:val="24"/>
+          <w:szCs w:val="24"/>
+        </w:rPr>
+        <w:t xml:space="preserve"> el instalador y siga las instrucciones.</w:t>
+      </w:r>
+      <w:r>
+        <w:rPr>
+          <w:rFonts w:ascii="Segoe UI" w:hAnsi="Segoe UI" w:cs="Segoe UI"/>
+          <w:sz w:val="24"/>
+          <w:szCs w:val="24"/>
+        </w:rPr>
+        <w:t xml:space="preserve"> Adicione MySQL </w:t>
+      </w:r>
+      <w:proofErr w:type="spellStart"/>
+      <w:r>
+        <w:rPr>
+          <w:rFonts w:ascii="Segoe UI" w:hAnsi="Segoe UI" w:cs="Segoe UI"/>
+          <w:sz w:val="24"/>
+          <w:szCs w:val="24"/>
+        </w:rPr>
+        <w:t>Workbench</w:t>
+      </w:r>
+      <w:proofErr w:type="spellEnd"/>
+      <w:r>
+        <w:rPr>
+          <w:rFonts w:ascii="Segoe UI" w:hAnsi="Segoe UI" w:cs="Segoe UI"/>
+          <w:sz w:val="24"/>
+          <w:szCs w:val="24"/>
+        </w:rPr>
+        <w:t xml:space="preserve"> en la instalación y finalice el proceso al terminar la instalación</w:t>
       </w:r>
       <w:r>
         <w:rPr>
@@ -1183,8 +1330,18 @@
           <w:i/>
           <w:iCs/>
         </w:rPr>
-        <w:t>Instalación MySQL Workbench</w:t>
-      </w:r>
+        <w:t xml:space="preserve">Instalación MySQL </w:t>
+      </w:r>
+      <w:proofErr w:type="spellStart"/>
+      <w:r>
+        <w:rPr>
+          <w:rFonts w:ascii="Segoe UI" w:hAnsi="Segoe UI" w:cs="Segoe UI"/>
+          <w:i/>
+          <w:iCs/>
+        </w:rPr>
+        <w:t>Workbench</w:t>
+      </w:r>
+      <w:proofErr w:type="spellEnd"/>
     </w:p>
     <w:p>
       <w:pPr>
@@ -1246,8 +1403,18 @@
           <w:sz w:val="24"/>
           <w:szCs w:val="24"/>
         </w:rPr>
-        <w:t>bra MySQL Workbench</w:t>
-      </w:r>
+        <w:t xml:space="preserve">bra MySQL </w:t>
+      </w:r>
+      <w:proofErr w:type="spellStart"/>
+      <w:r>
+        <w:rPr>
+          <w:rFonts w:ascii="Segoe UI" w:hAnsi="Segoe UI" w:cs="Segoe UI"/>
+          <w:sz w:val="24"/>
+          <w:szCs w:val="24"/>
+        </w:rPr>
+        <w:t>Workbench</w:t>
+      </w:r>
+      <w:proofErr w:type="spellEnd"/>
     </w:p>
     <w:p>
       <w:pPr>
@@ -1384,7 +1551,25 @@
           <w:sz w:val="24"/>
           <w:szCs w:val="24"/>
         </w:rPr>
-        <w:t>Podrá ver toda la información Importante de la versión de MySQL(ver imagen 4).</w:t>
+        <w:t xml:space="preserve">Podrá ver toda la información Importante de la versión de </w:t>
+      </w:r>
+      <w:proofErr w:type="gramStart"/>
+      <w:r>
+        <w:rPr>
+          <w:rFonts w:ascii="Segoe UI" w:hAnsi="Segoe UI" w:cs="Segoe UI"/>
+          <w:sz w:val="24"/>
+          <w:szCs w:val="24"/>
+        </w:rPr>
+        <w:t>MySQL(</w:t>
+      </w:r>
+      <w:proofErr w:type="gramEnd"/>
+      <w:r>
+        <w:rPr>
+          <w:rFonts w:ascii="Segoe UI" w:hAnsi="Segoe UI" w:cs="Segoe UI"/>
+          <w:sz w:val="24"/>
+          <w:szCs w:val="24"/>
+        </w:rPr>
+        <w:t>ver imagen 4).</w:t>
       </w:r>
     </w:p>
     <w:p>
@@ -1730,7 +1915,25 @@
           <w:sz w:val="24"/>
           <w:szCs w:val="24"/>
         </w:rPr>
-        <w:t>Busca la carpeta "Archivos de programa" o "Program Files" y ábrela.</w:t>
+        <w:t>Busca la carpeta "Archivos de programa" o "</w:t>
+      </w:r>
+      <w:proofErr w:type="spellStart"/>
+      <w:r>
+        <w:rPr>
+          <w:rFonts w:ascii="Segoe UI" w:hAnsi="Segoe UI" w:cs="Segoe UI"/>
+          <w:sz w:val="24"/>
+          <w:szCs w:val="24"/>
+        </w:rPr>
+        <w:t>Program</w:t>
+      </w:r>
+      <w:proofErr w:type="spellEnd"/>
+      <w:r>
+        <w:rPr>
+          <w:rFonts w:ascii="Segoe UI" w:hAnsi="Segoe UI" w:cs="Segoe UI"/>
+          <w:sz w:val="24"/>
+          <w:szCs w:val="24"/>
+        </w:rPr>
+        <w:t xml:space="preserve"> Files" y ábrela.</w:t>
       </w:r>
     </w:p>
     <w:p>
@@ -1832,7 +2035,25 @@
           <w:sz w:val="24"/>
           <w:szCs w:val="24"/>
         </w:rPr>
-        <w:t>Dentro de la carpeta de la versión de MySQL, busca la carpeta "bin". Esta carpeta debería contener los archivos ejecutables de MySQL, incluyendo el archivo "mysql.exe".</w:t>
+        <w:t>Dentro de la carpeta de la versión de MySQL, busca la carpeta "</w:t>
+      </w:r>
+      <w:proofErr w:type="spellStart"/>
+      <w:r>
+        <w:rPr>
+          <w:rFonts w:ascii="Segoe UI" w:hAnsi="Segoe UI" w:cs="Segoe UI"/>
+          <w:sz w:val="24"/>
+          <w:szCs w:val="24"/>
+        </w:rPr>
+        <w:t>bin</w:t>
+      </w:r>
+      <w:proofErr w:type="spellEnd"/>
+      <w:r>
+        <w:rPr>
+          <w:rFonts w:ascii="Segoe UI" w:hAnsi="Segoe UI" w:cs="Segoe UI"/>
+          <w:sz w:val="24"/>
+          <w:szCs w:val="24"/>
+        </w:rPr>
+        <w:t>". Esta carpeta debería contener los archivos ejecutables de MySQL, incluyendo el archivo "mysql.exe".</w:t>
       </w:r>
     </w:p>
     <w:p>
@@ -1867,7 +2088,61 @@
           <w:szCs w:val="24"/>
         </w:rPr>
         <w:lastRenderedPageBreak/>
-        <w:t>Copia la ruta completa de la carpeta "bin". Por ejemplo, la ruta completa de la carpeta "bin" podría ser "C:\Program Files\MySQL\MySQL Server 8.0\bin".</w:t>
+        <w:t>Copia la ruta completa de la carpeta "</w:t>
+      </w:r>
+      <w:proofErr w:type="spellStart"/>
+      <w:r>
+        <w:rPr>
+          <w:rFonts w:ascii="Segoe UI" w:hAnsi="Segoe UI" w:cs="Segoe UI"/>
+          <w:sz w:val="24"/>
+          <w:szCs w:val="24"/>
+        </w:rPr>
+        <w:t>bin</w:t>
+      </w:r>
+      <w:proofErr w:type="spellEnd"/>
+      <w:r>
+        <w:rPr>
+          <w:rFonts w:ascii="Segoe UI" w:hAnsi="Segoe UI" w:cs="Segoe UI"/>
+          <w:sz w:val="24"/>
+          <w:szCs w:val="24"/>
+        </w:rPr>
+        <w:t>". Por ejemplo, la ruta completa de la carpeta "</w:t>
+      </w:r>
+      <w:proofErr w:type="spellStart"/>
+      <w:r>
+        <w:rPr>
+          <w:rFonts w:ascii="Segoe UI" w:hAnsi="Segoe UI" w:cs="Segoe UI"/>
+          <w:sz w:val="24"/>
+          <w:szCs w:val="24"/>
+        </w:rPr>
+        <w:t>bin</w:t>
+      </w:r>
+      <w:proofErr w:type="spellEnd"/>
+      <w:r>
+        <w:rPr>
+          <w:rFonts w:ascii="Segoe UI" w:hAnsi="Segoe UI" w:cs="Segoe UI"/>
+          <w:sz w:val="24"/>
+          <w:szCs w:val="24"/>
+        </w:rPr>
+        <w:t>" podría ser "C:\Program Files\MySQL\MySQL Server 8.0\</w:t>
+      </w:r>
+      <w:proofErr w:type="spellStart"/>
+      <w:r>
+        <w:rPr>
+          <w:rFonts w:ascii="Segoe UI" w:hAnsi="Segoe UI" w:cs="Segoe UI"/>
+          <w:sz w:val="24"/>
+          <w:szCs w:val="24"/>
+        </w:rPr>
+        <w:t>bin</w:t>
+      </w:r>
+      <w:proofErr w:type="spellEnd"/>
+      <w:r>
+        <w:rPr>
+          <w:rFonts w:ascii="Segoe UI" w:hAnsi="Segoe UI" w:cs="Segoe UI"/>
+          <w:sz w:val="24"/>
+          <w:szCs w:val="24"/>
+        </w:rPr>
+        <w:t>".</w:t>
       </w:r>
     </w:p>
     <w:p>
@@ -1897,7 +2172,25 @@
           <w:sz w:val="24"/>
           <w:szCs w:val="24"/>
         </w:rPr>
-        <w:t>Una vez que hayas obtenido la ruta de instalación de MySQL, puedes agregarla a la variable de entorno PATH para que puedas ejecutar el comando mysql desde cualquier ubicación en la línea de comandos de Windows.</w:t>
+        <w:t xml:space="preserve">Una vez que hayas obtenido la ruta de instalación de MySQL, puedes agregarla a la variable de entorno PATH para que puedas ejecutar el comando </w:t>
+      </w:r>
+      <w:proofErr w:type="spellStart"/>
+      <w:r>
+        <w:rPr>
+          <w:rFonts w:ascii="Segoe UI" w:hAnsi="Segoe UI" w:cs="Segoe UI"/>
+          <w:sz w:val="24"/>
+          <w:szCs w:val="24"/>
+        </w:rPr>
+        <w:t>mysql</w:t>
+      </w:r>
+      <w:proofErr w:type="spellEnd"/>
+      <w:r>
+        <w:rPr>
+          <w:rFonts w:ascii="Segoe UI" w:hAnsi="Segoe UI" w:cs="Segoe UI"/>
+          <w:sz w:val="24"/>
+          <w:szCs w:val="24"/>
+        </w:rPr>
+        <w:t xml:space="preserve"> desde cualquier ubicación en la línea de comandos de Windows.</w:t>
       </w:r>
     </w:p>
     <w:p>
@@ -1935,7 +2228,43 @@
           <w:sz w:val="24"/>
           <w:szCs w:val="24"/>
         </w:rPr>
-        <w:t>que el comando mysql sea reconocido de forma global en Windows, debes agregar la ruta de instalación de MySQL a la variable de entorno PATH. Esto permitirá que puedas ejecutar el comando mysql desde cualquier ubicación en la línea de comandos de Windows.</w:t>
+        <w:t xml:space="preserve">que el comando </w:t>
+      </w:r>
+      <w:proofErr w:type="spellStart"/>
+      <w:r>
+        <w:rPr>
+          <w:rFonts w:ascii="Segoe UI" w:hAnsi="Segoe UI" w:cs="Segoe UI"/>
+          <w:sz w:val="24"/>
+          <w:szCs w:val="24"/>
+        </w:rPr>
+        <w:t>mysql</w:t>
+      </w:r>
+      <w:proofErr w:type="spellEnd"/>
+      <w:r>
+        <w:rPr>
+          <w:rFonts w:ascii="Segoe UI" w:hAnsi="Segoe UI" w:cs="Segoe UI"/>
+          <w:sz w:val="24"/>
+          <w:szCs w:val="24"/>
+        </w:rPr>
+        <w:t xml:space="preserve"> sea reconocido de forma global en Windows, debes agregar la ruta de instalación de MySQL a la variable de entorno PATH. Esto permitirá que puedas ejecutar el comando </w:t>
+      </w:r>
+      <w:proofErr w:type="spellStart"/>
+      <w:r>
+        <w:rPr>
+          <w:rFonts w:ascii="Segoe UI" w:hAnsi="Segoe UI" w:cs="Segoe UI"/>
+          <w:sz w:val="24"/>
+          <w:szCs w:val="24"/>
+        </w:rPr>
+        <w:t>mysql</w:t>
+      </w:r>
+      <w:proofErr w:type="spellEnd"/>
+      <w:r>
+        <w:rPr>
+          <w:rFonts w:ascii="Segoe UI" w:hAnsi="Segoe UI" w:cs="Segoe UI"/>
+          <w:sz w:val="24"/>
+          <w:szCs w:val="24"/>
+        </w:rPr>
+        <w:t xml:space="preserve"> desde cualquier ubicación en la línea de comandos de Windows.</w:t>
       </w:r>
     </w:p>
     <w:p>
@@ -2250,7 +2579,25 @@
           <w:sz w:val="24"/>
           <w:szCs w:val="24"/>
         </w:rPr>
-        <w:t>En la sección "Variables del sistema", busca la variable llamada "Path" y haz clic en el botón "Editar".</w:t>
+        <w:t>En la sección "Variables del sistema", busca la variable llamada "</w:t>
+      </w:r>
+      <w:proofErr w:type="spellStart"/>
+      <w:r>
+        <w:rPr>
+          <w:rFonts w:ascii="Segoe UI" w:hAnsi="Segoe UI" w:cs="Segoe UI"/>
+          <w:sz w:val="24"/>
+          <w:szCs w:val="24"/>
+        </w:rPr>
+        <w:t>Path</w:t>
+      </w:r>
+      <w:proofErr w:type="spellEnd"/>
+      <w:r>
+        <w:rPr>
+          <w:rFonts w:ascii="Segoe UI" w:hAnsi="Segoe UI" w:cs="Segoe UI"/>
+          <w:sz w:val="24"/>
+          <w:szCs w:val="24"/>
+        </w:rPr>
+        <w:t>" y haz clic en el botón "Editar".</w:t>
       </w:r>
     </w:p>
     <w:p>
@@ -2328,8 +2675,18 @@
           <w:i/>
           <w:iCs/>
         </w:rPr>
-        <w:t>Editar Path</w:t>
-      </w:r>
+        <w:t xml:space="preserve">Editar </w:t>
+      </w:r>
+      <w:proofErr w:type="spellStart"/>
+      <w:r>
+        <w:rPr>
+          <w:rFonts w:ascii="Segoe UI" w:hAnsi="Segoe UI" w:cs="Segoe UI"/>
+          <w:i/>
+          <w:iCs/>
+        </w:rPr>
+        <w:t>Path</w:t>
+      </w:r>
+      <w:proofErr w:type="spellEnd"/>
     </w:p>
     <w:p>
       <w:pPr>
@@ -2379,7 +2736,25 @@
           <w:sz w:val="24"/>
           <w:szCs w:val="24"/>
         </w:rPr>
-        <w:t>", haz clic en el botón "Nuevo" y escribe la ruta de instalación de MySQL. Por ejemplo, si MySQL está instalado en C:\Program Files\MySQL\MySQL Server 8.0\bin, escribe esa ruta.</w:t>
+        <w:t>", haz clic en el botón "Nuevo" y escribe la ruta de instalación de MySQL. Por ejemplo, si MySQL está instalado en C:\Program Files\MySQL\MySQL Server 8.0\</w:t>
+      </w:r>
+      <w:proofErr w:type="spellStart"/>
+      <w:r>
+        <w:rPr>
+          <w:rFonts w:ascii="Segoe UI" w:hAnsi="Segoe UI" w:cs="Segoe UI"/>
+          <w:sz w:val="24"/>
+          <w:szCs w:val="24"/>
+        </w:rPr>
+        <w:t>bin</w:t>
+      </w:r>
+      <w:proofErr w:type="spellEnd"/>
+      <w:r>
+        <w:rPr>
+          <w:rFonts w:ascii="Segoe UI" w:hAnsi="Segoe UI" w:cs="Segoe UI"/>
+          <w:sz w:val="24"/>
+          <w:szCs w:val="24"/>
+        </w:rPr>
+        <w:t>, escribe esa ruta.</w:t>
       </w:r>
     </w:p>
     <w:p>
@@ -2565,8 +2940,27 @@
           <w:sz w:val="24"/>
           <w:szCs w:val="24"/>
         </w:rPr>
-        <w:t xml:space="preserve">Después de realizar estos pasos, el comando mysql debería funcionar de forma global en la línea de comandos de Windows. Puedes probar ejecutando el comando </w:t>
-      </w:r>
+        <w:t xml:space="preserve">Después de realizar estos pasos, el comando </w:t>
+      </w:r>
+      <w:proofErr w:type="spellStart"/>
+      <w:r>
+        <w:rPr>
+          <w:rFonts w:ascii="Segoe UI" w:hAnsi="Segoe UI" w:cs="Segoe UI"/>
+          <w:sz w:val="24"/>
+          <w:szCs w:val="24"/>
+        </w:rPr>
+        <w:t>mysql</w:t>
+      </w:r>
+      <w:proofErr w:type="spellEnd"/>
+      <w:r>
+        <w:rPr>
+          <w:rFonts w:ascii="Segoe UI" w:hAnsi="Segoe UI" w:cs="Segoe UI"/>
+          <w:sz w:val="24"/>
+          <w:szCs w:val="24"/>
+        </w:rPr>
+        <w:t xml:space="preserve"> debería funcionar de forma global en la línea de comandos de Windows. Puedes probar ejecutando el comando </w:t>
+      </w:r>
+      <w:proofErr w:type="spellStart"/>
       <w:r>
         <w:rPr>
           <w:rFonts w:ascii="Segoe UI" w:hAnsi="Segoe UI" w:cs="Segoe UI"/>
@@ -2575,8 +2969,31 @@
           <w:sz w:val="24"/>
           <w:szCs w:val="24"/>
         </w:rPr>
-        <w:t>mysql --version</w:t>
-      </w:r>
+        <w:t>mysql</w:t>
+      </w:r>
+      <w:proofErr w:type="spellEnd"/>
+      <w:r>
+        <w:rPr>
+          <w:rFonts w:ascii="Segoe UI" w:hAnsi="Segoe UI" w:cs="Segoe UI"/>
+          <w:b/>
+          <w:bCs/>
+          <w:sz w:val="24"/>
+          <w:szCs w:val="24"/>
+        </w:rPr>
+        <w:t xml:space="preserve"> --</w:t>
+      </w:r>
+      <w:proofErr w:type="spellStart"/>
+      <w:r>
+        <w:rPr>
+          <w:rFonts w:ascii="Segoe UI" w:hAnsi="Segoe UI" w:cs="Segoe UI"/>
+          <w:b/>
+          <w:bCs/>
+          <w:sz w:val="24"/>
+          <w:szCs w:val="24"/>
+        </w:rPr>
+        <w:t>version</w:t>
+      </w:r>
+      <w:proofErr w:type="spellEnd"/>
       <w:r>
         <w:rPr>
           <w:rFonts w:ascii="Segoe UI" w:hAnsi="Segoe UI" w:cs="Segoe UI"/>
@@ -2612,15 +3029,6 @@
         </w:rPr>
         <w:t>.</w:t>
       </w:r>
-    </w:p>
-    <w:p>
-      <w:pPr>
-        <w:rPr>
-          <w:rFonts w:ascii="Segoe UI" w:hAnsi="Segoe UI" w:cs="Segoe UI"/>
-          <w:sz w:val="24"/>
-          <w:szCs w:val="24"/>
-        </w:rPr>
-      </w:pPr>
     </w:p>
     <w:p>
       <w:pPr>
@@ -2685,7 +3093,6 @@
         <w:rPr>
           <w:rFonts w:ascii="Segoe UI" w:hAnsi="Segoe UI" w:cs="Segoe UI"/>
         </w:rPr>
-        <w:lastRenderedPageBreak/>
         <w:t xml:space="preserve">Imagen 9. </w:t>
       </w:r>
       <w:r>
@@ -2722,6 +3129,7 @@
           <w:sz w:val="24"/>
           <w:szCs w:val="24"/>
         </w:rPr>
+        <w:lastRenderedPageBreak/>
         <w:t xml:space="preserve">3. </w:t>
       </w:r>
       <w:r>
@@ -2803,7 +3211,53 @@
           <w:sz w:val="24"/>
           <w:szCs w:val="24"/>
         </w:rPr>
-        <w:t xml:space="preserve">Para verificar la instalación ejecutamos el comando “git --version“ dentro del directorio donde se realizó la instalación (ver imagen </w:t>
+        <w:t>Para verificar la instalación ejecutamos el comando “</w:t>
+      </w:r>
+      <w:proofErr w:type="spellStart"/>
+      <w:r>
+        <w:rPr>
+          <w:rFonts w:ascii="Segoe UI" w:hAnsi="Segoe UI" w:cs="Segoe UI"/>
+          <w:sz w:val="24"/>
+          <w:szCs w:val="24"/>
+        </w:rPr>
+        <w:t>git</w:t>
+      </w:r>
+      <w:proofErr w:type="spellEnd"/>
+      <w:r>
+        <w:rPr>
+          <w:rFonts w:ascii="Segoe UI" w:hAnsi="Segoe UI" w:cs="Segoe UI"/>
+          <w:sz w:val="24"/>
+          <w:szCs w:val="24"/>
+        </w:rPr>
+        <w:t xml:space="preserve"> --</w:t>
+      </w:r>
+      <w:proofErr w:type="spellStart"/>
+      <w:proofErr w:type="gramStart"/>
+      <w:r>
+        <w:rPr>
+          <w:rFonts w:ascii="Segoe UI" w:hAnsi="Segoe UI" w:cs="Segoe UI"/>
+          <w:sz w:val="24"/>
+          <w:szCs w:val="24"/>
+        </w:rPr>
+        <w:t>version</w:t>
+      </w:r>
+      <w:proofErr w:type="spellEnd"/>
+      <w:r>
+        <w:rPr>
+          <w:rFonts w:ascii="Segoe UI" w:hAnsi="Segoe UI" w:cs="Segoe UI"/>
+          <w:sz w:val="24"/>
+          <w:szCs w:val="24"/>
+        </w:rPr>
+        <w:t>“ dentro</w:t>
+      </w:r>
+      <w:proofErr w:type="gramEnd"/>
+      <w:r>
+        <w:rPr>
+          <w:rFonts w:ascii="Segoe UI" w:hAnsi="Segoe UI" w:cs="Segoe UI"/>
+          <w:sz w:val="24"/>
+          <w:szCs w:val="24"/>
+        </w:rPr>
+        <w:t xml:space="preserve"> del directorio donde se realizó la instalación (ver imagen </w:t>
       </w:r>
       <w:r>
         <w:rPr>
@@ -2929,8 +3383,18 @@
           <w:i/>
           <w:iCs/>
         </w:rPr>
-        <w:t xml:space="preserve"> versión de git</w:t>
-      </w:r>
+        <w:t xml:space="preserve"> versión de </w:t>
+      </w:r>
+      <w:proofErr w:type="spellStart"/>
+      <w:r>
+        <w:rPr>
+          <w:rFonts w:ascii="Segoe UI" w:hAnsi="Segoe UI" w:cs="Segoe UI"/>
+          <w:i/>
+          <w:iCs/>
+        </w:rPr>
+        <w:t>git</w:t>
+      </w:r>
+      <w:proofErr w:type="spellEnd"/>
     </w:p>
     <w:p>
       <w:pPr>
@@ -2986,8 +3450,19 @@
           <w:sz w:val="24"/>
           <w:szCs w:val="24"/>
         </w:rPr>
-        <w:t>Visual Studio Code</w:t>
-      </w:r>
+        <w:t xml:space="preserve">Visual Studio </w:t>
+      </w:r>
+      <w:proofErr w:type="spellStart"/>
+      <w:r>
+        <w:rPr>
+          <w:rFonts w:ascii="Segoe UI" w:hAnsi="Segoe UI" w:cs="Segoe UI"/>
+          <w:b/>
+          <w:sz w:val="24"/>
+          <w:szCs w:val="24"/>
+        </w:rPr>
+        <w:t>Code</w:t>
+      </w:r>
+      <w:proofErr w:type="spellEnd"/>
     </w:p>
     <w:p>
       <w:pPr>
@@ -3057,7 +3532,25 @@
           <w:sz w:val="24"/>
           <w:szCs w:val="24"/>
         </w:rPr>
-        <w:t>Para verificar la instalación escriba el comando “code” en la terminal</w:t>
+        <w:t>Para verificar la instalación escriba el comando “</w:t>
+      </w:r>
+      <w:proofErr w:type="spellStart"/>
+      <w:r>
+        <w:rPr>
+          <w:rFonts w:ascii="Segoe UI" w:hAnsi="Segoe UI" w:cs="Segoe UI"/>
+          <w:sz w:val="24"/>
+          <w:szCs w:val="24"/>
+        </w:rPr>
+        <w:t>code</w:t>
+      </w:r>
+      <w:proofErr w:type="spellEnd"/>
+      <w:r>
+        <w:rPr>
+          <w:rFonts w:ascii="Segoe UI" w:hAnsi="Segoe UI" w:cs="Segoe UI"/>
+          <w:sz w:val="24"/>
+          <w:szCs w:val="24"/>
+        </w:rPr>
+        <w:t>” en la terminal</w:t>
       </w:r>
       <w:r>
         <w:rPr>
@@ -3159,8 +3652,18 @@
           <w:i/>
           <w:iCs/>
         </w:rPr>
-        <w:t>Comando para abrir Visual Studio Code</w:t>
-      </w:r>
+        <w:t xml:space="preserve">Comando para abrir Visual Studio </w:t>
+      </w:r>
+      <w:proofErr w:type="spellStart"/>
+      <w:r>
+        <w:rPr>
+          <w:rFonts w:ascii="Segoe UI" w:hAnsi="Segoe UI" w:cs="Segoe UI"/>
+          <w:i/>
+          <w:iCs/>
+        </w:rPr>
+        <w:t>Code</w:t>
+      </w:r>
+      <w:proofErr w:type="spellEnd"/>
     </w:p>
     <w:p>
       <w:pPr>
@@ -3206,8 +3709,19 @@
           <w:sz w:val="24"/>
           <w:szCs w:val="24"/>
         </w:rPr>
-        <w:t>Instalación de Postman</w:t>
-      </w:r>
+        <w:t xml:space="preserve">Instalación de </w:t>
+      </w:r>
+      <w:proofErr w:type="spellStart"/>
+      <w:r>
+        <w:rPr>
+          <w:rFonts w:ascii="Segoe UI" w:hAnsi="Segoe UI" w:cs="Segoe UI"/>
+          <w:b/>
+          <w:sz w:val="24"/>
+          <w:szCs w:val="24"/>
+        </w:rPr>
+        <w:t>Postman</w:t>
+      </w:r>
+      <w:proofErr w:type="spellEnd"/>
     </w:p>
     <w:p>
       <w:pPr>
@@ -3260,8 +3774,18 @@
           <w:sz w:val="24"/>
           <w:szCs w:val="24"/>
         </w:rPr>
-        <w:t xml:space="preserve"> instalador de postman</w:t>
-      </w:r>
+        <w:t xml:space="preserve"> instalador de </w:t>
+      </w:r>
+      <w:proofErr w:type="spellStart"/>
+      <w:r>
+        <w:rPr>
+          <w:rFonts w:ascii="Segoe UI" w:hAnsi="Segoe UI" w:cs="Segoe UI"/>
+          <w:sz w:val="24"/>
+          <w:szCs w:val="24"/>
+        </w:rPr>
+        <w:t>postman</w:t>
+      </w:r>
+      <w:proofErr w:type="spellEnd"/>
       <w:r>
         <w:rPr>
           <w:rFonts w:ascii="Segoe UI" w:hAnsi="Segoe UI" w:cs="Segoe UI"/>
@@ -3326,7 +3850,25 @@
           <w:sz w:val="24"/>
           <w:szCs w:val="24"/>
         </w:rPr>
-        <w:t xml:space="preserve">el acceso directo de Postman </w:t>
+        <w:t xml:space="preserve">el acceso directo de </w:t>
+      </w:r>
+      <w:proofErr w:type="spellStart"/>
+      <w:r>
+        <w:rPr>
+          <w:rFonts w:ascii="Segoe UI" w:hAnsi="Segoe UI" w:cs="Segoe UI"/>
+          <w:sz w:val="24"/>
+          <w:szCs w:val="24"/>
+        </w:rPr>
+        <w:t>Postman</w:t>
+      </w:r>
+      <w:proofErr w:type="spellEnd"/>
+      <w:r>
+        <w:rPr>
+          <w:rFonts w:ascii="Segoe UI" w:hAnsi="Segoe UI" w:cs="Segoe UI"/>
+          <w:sz w:val="24"/>
+          <w:szCs w:val="24"/>
+        </w:rPr>
+        <w:t xml:space="preserve"> </w:t>
       </w:r>
       <w:r>
         <w:rPr>
@@ -3431,7 +3973,6 @@
           <w:sz w:val="24"/>
           <w:szCs w:val="24"/>
         </w:rPr>
-        <w:lastRenderedPageBreak/>
         <w:t xml:space="preserve">Pasos: </w:t>
       </w:r>
     </w:p>
@@ -3463,8 +4004,18 @@
           <w:sz w:val="24"/>
           <w:szCs w:val="24"/>
         </w:rPr>
-        <w:t>bra Visual Studio Code</w:t>
-      </w:r>
+        <w:t xml:space="preserve">bra Visual Studio </w:t>
+      </w:r>
+      <w:proofErr w:type="spellStart"/>
+      <w:r>
+        <w:rPr>
+          <w:rFonts w:ascii="Segoe UI" w:hAnsi="Segoe UI" w:cs="Segoe UI"/>
+          <w:sz w:val="24"/>
+          <w:szCs w:val="24"/>
+        </w:rPr>
+        <w:t>Code</w:t>
+      </w:r>
+      <w:proofErr w:type="spellEnd"/>
       <w:r>
         <w:rPr>
           <w:rFonts w:ascii="Segoe UI" w:hAnsi="Segoe UI" w:cs="Segoe UI"/>
@@ -3494,6 +4045,7 @@
           <w:sz w:val="24"/>
           <w:szCs w:val="24"/>
         </w:rPr>
+        <w:lastRenderedPageBreak/>
         <w:t>C</w:t>
       </w:r>
       <w:r>
@@ -3559,13 +4111,41 @@
         </w:rPr>
         <w:t>“</w:t>
       </w:r>
-      <w:r>
-        <w:rPr>
-          <w:rFonts w:ascii="Segoe UI" w:hAnsi="Segoe UI" w:cs="Segoe UI"/>
-          <w:sz w:val="24"/>
-          <w:szCs w:val="24"/>
-        </w:rPr>
-        <w:t>npm init” (Es</w:t>
+      <w:proofErr w:type="spellStart"/>
+      <w:r>
+        <w:rPr>
+          <w:rFonts w:ascii="Segoe UI" w:hAnsi="Segoe UI" w:cs="Segoe UI"/>
+          <w:sz w:val="24"/>
+          <w:szCs w:val="24"/>
+        </w:rPr>
+        <w:t>npm</w:t>
+      </w:r>
+      <w:proofErr w:type="spellEnd"/>
+      <w:r>
+        <w:rPr>
+          <w:rFonts w:ascii="Segoe UI" w:hAnsi="Segoe UI" w:cs="Segoe UI"/>
+          <w:sz w:val="24"/>
+          <w:szCs w:val="24"/>
+        </w:rPr>
+        <w:t xml:space="preserve"> </w:t>
+      </w:r>
+      <w:proofErr w:type="spellStart"/>
+      <w:r>
+        <w:rPr>
+          <w:rFonts w:ascii="Segoe UI" w:hAnsi="Segoe UI" w:cs="Segoe UI"/>
+          <w:sz w:val="24"/>
+          <w:szCs w:val="24"/>
+        </w:rPr>
+        <w:t>init</w:t>
+      </w:r>
+      <w:proofErr w:type="spellEnd"/>
+      <w:r>
+        <w:rPr>
+          <w:rFonts w:ascii="Segoe UI" w:hAnsi="Segoe UI" w:cs="Segoe UI"/>
+          <w:sz w:val="24"/>
+          <w:szCs w:val="24"/>
+        </w:rPr>
+        <w:t>” (Es</w:t>
       </w:r>
       <w:r>
         <w:rPr>
@@ -3581,8 +4161,20 @@
           <w:sz w:val="24"/>
           <w:szCs w:val="24"/>
         </w:rPr>
-        <w:t xml:space="preserve"> creará el package.json</w:t>
-      </w:r>
+        <w:t xml:space="preserve"> creará el </w:t>
+      </w:r>
+      <w:proofErr w:type="spellStart"/>
+      <w:proofErr w:type="gramStart"/>
+      <w:r>
+        <w:rPr>
+          <w:rFonts w:ascii="Segoe UI" w:hAnsi="Segoe UI" w:cs="Segoe UI"/>
+          <w:sz w:val="24"/>
+          <w:szCs w:val="24"/>
+        </w:rPr>
+        <w:t>package.json</w:t>
+      </w:r>
+      <w:proofErr w:type="spellEnd"/>
+      <w:proofErr w:type="gramEnd"/>
       <w:r>
         <w:rPr>
           <w:rFonts w:ascii="Segoe UI" w:hAnsi="Segoe UI" w:cs="Segoe UI"/>
@@ -3636,15 +4228,69 @@
           <w:sz w:val="24"/>
           <w:szCs w:val="24"/>
         </w:rPr>
-        <w:t>nstale express con el comando</w:t>
-      </w:r>
-      <w:r>
-        <w:rPr>
-          <w:rFonts w:ascii="Segoe UI" w:hAnsi="Segoe UI" w:cs="Segoe UI"/>
-          <w:sz w:val="24"/>
-          <w:szCs w:val="24"/>
-        </w:rPr>
-        <w:t xml:space="preserve"> “npm install” (ver imagen 12).</w:t>
+        <w:t xml:space="preserve">nstale </w:t>
+      </w:r>
+      <w:proofErr w:type="spellStart"/>
+      <w:r>
+        <w:rPr>
+          <w:rFonts w:ascii="Segoe UI" w:hAnsi="Segoe UI" w:cs="Segoe UI"/>
+          <w:sz w:val="24"/>
+          <w:szCs w:val="24"/>
+        </w:rPr>
+        <w:t>express</w:t>
+      </w:r>
+      <w:proofErr w:type="spellEnd"/>
+      <w:r>
+        <w:rPr>
+          <w:rFonts w:ascii="Segoe UI" w:hAnsi="Segoe UI" w:cs="Segoe UI"/>
+          <w:sz w:val="24"/>
+          <w:szCs w:val="24"/>
+        </w:rPr>
+        <w:t xml:space="preserve"> con el comando</w:t>
+      </w:r>
+      <w:r>
+        <w:rPr>
+          <w:rFonts w:ascii="Segoe UI" w:hAnsi="Segoe UI" w:cs="Segoe UI"/>
+          <w:sz w:val="24"/>
+          <w:szCs w:val="24"/>
+        </w:rPr>
+        <w:t xml:space="preserve"> “</w:t>
+      </w:r>
+      <w:proofErr w:type="spellStart"/>
+      <w:r>
+        <w:rPr>
+          <w:rFonts w:ascii="Segoe UI" w:hAnsi="Segoe UI" w:cs="Segoe UI"/>
+          <w:sz w:val="24"/>
+          <w:szCs w:val="24"/>
+        </w:rPr>
+        <w:t>npm</w:t>
+      </w:r>
+      <w:proofErr w:type="spellEnd"/>
+      <w:r>
+        <w:rPr>
+          <w:rFonts w:ascii="Segoe UI" w:hAnsi="Segoe UI" w:cs="Segoe UI"/>
+          <w:sz w:val="24"/>
+          <w:szCs w:val="24"/>
+        </w:rPr>
+        <w:t xml:space="preserve"> </w:t>
+      </w:r>
+      <w:proofErr w:type="spellStart"/>
+      <w:r>
+        <w:rPr>
+          <w:rFonts w:ascii="Segoe UI" w:hAnsi="Segoe UI" w:cs="Segoe UI"/>
+          <w:sz w:val="24"/>
+          <w:szCs w:val="24"/>
+        </w:rPr>
+        <w:t>install</w:t>
+      </w:r>
+      <w:proofErr w:type="spellEnd"/>
+      <w:r>
+        <w:rPr>
+          <w:rFonts w:ascii="Segoe UI" w:hAnsi="Segoe UI" w:cs="Segoe UI"/>
+          <w:sz w:val="24"/>
+          <w:szCs w:val="24"/>
+        </w:rPr>
+        <w:t>” (ver imagen 12).</w:t>
       </w:r>
       <w:r>
         <w:rPr>
@@ -3765,7 +4411,35 @@
           <w:sz w:val="24"/>
           <w:szCs w:val="24"/>
         </w:rPr>
-        <w:t>“package-lock.json”</w:t>
+        <w:t>“</w:t>
+      </w:r>
+      <w:proofErr w:type="spellStart"/>
+      <w:r>
+        <w:rPr>
+          <w:rFonts w:ascii="Segoe UI" w:hAnsi="Segoe UI" w:cs="Segoe UI"/>
+          <w:sz w:val="24"/>
+          <w:szCs w:val="24"/>
+        </w:rPr>
+        <w:t>package-</w:t>
+      </w:r>
+      <w:proofErr w:type="gramStart"/>
+      <w:r>
+        <w:rPr>
+          <w:rFonts w:ascii="Segoe UI" w:hAnsi="Segoe UI" w:cs="Segoe UI"/>
+          <w:sz w:val="24"/>
+          <w:szCs w:val="24"/>
+        </w:rPr>
+        <w:t>lock.json</w:t>
+      </w:r>
+      <w:proofErr w:type="spellEnd"/>
+      <w:proofErr w:type="gramEnd"/>
+      <w:r>
+        <w:rPr>
+          <w:rFonts w:ascii="Segoe UI" w:hAnsi="Segoe UI" w:cs="Segoe UI"/>
+          <w:sz w:val="24"/>
+          <w:szCs w:val="24"/>
+        </w:rPr>
+        <w:t>”</w:t>
       </w:r>
       <w:r>
         <w:rPr>
@@ -3815,7 +4489,25 @@
           <w:sz w:val="24"/>
           <w:szCs w:val="24"/>
         </w:rPr>
-        <w:t>“package-lock.json”</w:t>
+        <w:t>“</w:t>
+      </w:r>
+      <w:proofErr w:type="spellStart"/>
+      <w:r>
+        <w:rPr>
+          <w:rFonts w:ascii="Segoe UI" w:hAnsi="Segoe UI" w:cs="Segoe UI"/>
+          <w:sz w:val="24"/>
+          <w:szCs w:val="24"/>
+        </w:rPr>
+        <w:t>package-lock.json</w:t>
+      </w:r>
+      <w:proofErr w:type="spellEnd"/>
+      <w:r>
+        <w:rPr>
+          <w:rFonts w:ascii="Segoe UI" w:hAnsi="Segoe UI" w:cs="Segoe UI"/>
+          <w:sz w:val="24"/>
+          <w:szCs w:val="24"/>
+        </w:rPr>
+        <w:t>”</w:t>
       </w:r>
       <w:r>
         <w:rPr>
@@ -3914,8 +4606,20 @@
           <w:i/>
           <w:iCs/>
         </w:rPr>
-        <w:t>Creación de archivo package.json</w:t>
-      </w:r>
+        <w:t xml:space="preserve">Creación de archivo </w:t>
+      </w:r>
+      <w:proofErr w:type="spellStart"/>
+      <w:proofErr w:type="gramStart"/>
+      <w:r>
+        <w:rPr>
+          <w:rFonts w:ascii="Segoe UI" w:hAnsi="Segoe UI" w:cs="Segoe UI"/>
+          <w:i/>
+          <w:iCs/>
+        </w:rPr>
+        <w:t>package.json</w:t>
+      </w:r>
+      <w:proofErr w:type="spellEnd"/>
+      <w:proofErr w:type="gramEnd"/>
     </w:p>
     <w:p>
       <w:pPr>
@@ -4026,6 +4730,26 @@
           <w:szCs w:val="24"/>
         </w:rPr>
       </w:pPr>
+    </w:p>
+    <w:p>
+      <w:pPr>
+        <w:rPr>
+          <w:rFonts w:ascii="Segoe UI" w:hAnsi="Segoe UI" w:cs="Segoe UI"/>
+          <w:b/>
+          <w:sz w:val="24"/>
+          <w:szCs w:val="24"/>
+        </w:rPr>
+      </w:pPr>
+    </w:p>
+    <w:p>
+      <w:pPr>
+        <w:rPr>
+          <w:rFonts w:ascii="Segoe UI" w:hAnsi="Segoe UI" w:cs="Segoe UI"/>
+          <w:b/>
+          <w:sz w:val="24"/>
+          <w:szCs w:val="24"/>
+        </w:rPr>
+      </w:pPr>
       <w:r>
         <w:rPr>
           <w:rFonts w:ascii="Segoe UI" w:hAnsi="Segoe UI" w:cs="Segoe UI"/>
@@ -4043,8 +4767,19 @@
           <w:sz w:val="24"/>
           <w:szCs w:val="24"/>
         </w:rPr>
-        <w:t>Instalación de nodemon</w:t>
-      </w:r>
+        <w:t xml:space="preserve">Instalación de </w:t>
+      </w:r>
+      <w:proofErr w:type="spellStart"/>
+      <w:r>
+        <w:rPr>
+          <w:rFonts w:ascii="Segoe UI" w:hAnsi="Segoe UI" w:cs="Segoe UI"/>
+          <w:b/>
+          <w:sz w:val="24"/>
+          <w:szCs w:val="24"/>
+        </w:rPr>
+        <w:t>nodemon</w:t>
+      </w:r>
+      <w:proofErr w:type="spellEnd"/>
     </w:p>
     <w:p>
       <w:pPr>
@@ -4084,7 +4819,25 @@
           <w:sz w:val="24"/>
           <w:szCs w:val="24"/>
         </w:rPr>
-        <w:t>Retomando la instalación de express ubicado</w:t>
+        <w:t xml:space="preserve">Retomando la instalación de </w:t>
+      </w:r>
+      <w:proofErr w:type="spellStart"/>
+      <w:r>
+        <w:rPr>
+          <w:rFonts w:ascii="Segoe UI" w:hAnsi="Segoe UI" w:cs="Segoe UI"/>
+          <w:sz w:val="24"/>
+          <w:szCs w:val="24"/>
+        </w:rPr>
+        <w:t>express</w:t>
+      </w:r>
+      <w:proofErr w:type="spellEnd"/>
+      <w:r>
+        <w:rPr>
+          <w:rFonts w:ascii="Segoe UI" w:hAnsi="Segoe UI" w:cs="Segoe UI"/>
+          <w:sz w:val="24"/>
+          <w:szCs w:val="24"/>
+        </w:rPr>
+        <w:t xml:space="preserve"> ubicado</w:t>
       </w:r>
       <w:r>
         <w:rPr>
@@ -4171,15 +4924,69 @@
           <w:sz w:val="24"/>
           <w:szCs w:val="24"/>
         </w:rPr>
-        <w:t>nstale nodemon de manera global con el comando</w:t>
-      </w:r>
-      <w:r>
-        <w:rPr>
-          <w:rFonts w:ascii="Segoe UI" w:hAnsi="Segoe UI" w:cs="Segoe UI"/>
-          <w:sz w:val="24"/>
-          <w:szCs w:val="24"/>
-        </w:rPr>
-        <w:t xml:space="preserve"> “npm install” (ver imagen </w:t>
+        <w:t xml:space="preserve">nstale </w:t>
+      </w:r>
+      <w:proofErr w:type="spellStart"/>
+      <w:r>
+        <w:rPr>
+          <w:rFonts w:ascii="Segoe UI" w:hAnsi="Segoe UI" w:cs="Segoe UI"/>
+          <w:sz w:val="24"/>
+          <w:szCs w:val="24"/>
+        </w:rPr>
+        <w:t>nodemon</w:t>
+      </w:r>
+      <w:proofErr w:type="spellEnd"/>
+      <w:r>
+        <w:rPr>
+          <w:rFonts w:ascii="Segoe UI" w:hAnsi="Segoe UI" w:cs="Segoe UI"/>
+          <w:sz w:val="24"/>
+          <w:szCs w:val="24"/>
+        </w:rPr>
+        <w:t xml:space="preserve"> de manera global con el comando</w:t>
+      </w:r>
+      <w:r>
+        <w:rPr>
+          <w:rFonts w:ascii="Segoe UI" w:hAnsi="Segoe UI" w:cs="Segoe UI"/>
+          <w:sz w:val="24"/>
+          <w:szCs w:val="24"/>
+        </w:rPr>
+        <w:t xml:space="preserve"> “</w:t>
+      </w:r>
+      <w:proofErr w:type="spellStart"/>
+      <w:r>
+        <w:rPr>
+          <w:rFonts w:ascii="Segoe UI" w:hAnsi="Segoe UI" w:cs="Segoe UI"/>
+          <w:sz w:val="24"/>
+          <w:szCs w:val="24"/>
+        </w:rPr>
+        <w:t>npm</w:t>
+      </w:r>
+      <w:proofErr w:type="spellEnd"/>
+      <w:r>
+        <w:rPr>
+          <w:rFonts w:ascii="Segoe UI" w:hAnsi="Segoe UI" w:cs="Segoe UI"/>
+          <w:sz w:val="24"/>
+          <w:szCs w:val="24"/>
+        </w:rPr>
+        <w:t xml:space="preserve"> </w:t>
+      </w:r>
+      <w:proofErr w:type="spellStart"/>
+      <w:r>
+        <w:rPr>
+          <w:rFonts w:ascii="Segoe UI" w:hAnsi="Segoe UI" w:cs="Segoe UI"/>
+          <w:sz w:val="24"/>
+          <w:szCs w:val="24"/>
+        </w:rPr>
+        <w:t>install</w:t>
+      </w:r>
+      <w:proofErr w:type="spellEnd"/>
+      <w:r>
+        <w:rPr>
+          <w:rFonts w:ascii="Segoe UI" w:hAnsi="Segoe UI" w:cs="Segoe UI"/>
+          <w:sz w:val="24"/>
+          <w:szCs w:val="24"/>
+        </w:rPr>
+        <w:t xml:space="preserve">” (ver imagen </w:t>
       </w:r>
       <w:r>
         <w:rPr>
@@ -4295,22 +5102,40 @@
           <w:i/>
           <w:iCs/>
         </w:rPr>
-        <w:t xml:space="preserve">Comando de instalación de nodemon de </w:t>
-      </w:r>
+        <w:t xml:space="preserve">Comando de instalación de </w:t>
+      </w:r>
+      <w:proofErr w:type="spellStart"/>
       <w:r>
         <w:rPr>
           <w:rFonts w:ascii="Segoe UI" w:hAnsi="Segoe UI" w:cs="Segoe UI"/>
           <w:i/>
           <w:iCs/>
         </w:rPr>
-        <w:t>forma</w:t>
-      </w:r>
+        <w:t>nodemon</w:t>
+      </w:r>
+      <w:proofErr w:type="spellEnd"/>
       <w:r>
         <w:rPr>
           <w:rFonts w:ascii="Segoe UI" w:hAnsi="Segoe UI" w:cs="Segoe UI"/>
           <w:i/>
           <w:iCs/>
         </w:rPr>
+        <w:t xml:space="preserve"> de </w:t>
+      </w:r>
+      <w:r>
+        <w:rPr>
+          <w:rFonts w:ascii="Segoe UI" w:hAnsi="Segoe UI" w:cs="Segoe UI"/>
+          <w:i/>
+          <w:iCs/>
+        </w:rPr>
+        <w:t>forma</w:t>
+      </w:r>
+      <w:r>
+        <w:rPr>
+          <w:rFonts w:ascii="Segoe UI" w:hAnsi="Segoe UI" w:cs="Segoe UI"/>
+          <w:i/>
+          <w:iCs/>
+        </w:rPr>
         <w:t xml:space="preserve"> global </w:t>
       </w:r>
     </w:p>
@@ -4355,7 +5180,27 @@
           <w:sz w:val="24"/>
           <w:szCs w:val="24"/>
         </w:rPr>
-        <w:t xml:space="preserve"> package.json en la sección de dependencia </w:t>
+        <w:t xml:space="preserve"> </w:t>
+      </w:r>
+      <w:proofErr w:type="spellStart"/>
+      <w:proofErr w:type="gramStart"/>
+      <w:r>
+        <w:rPr>
+          <w:rFonts w:ascii="Segoe UI" w:hAnsi="Segoe UI" w:cs="Segoe UI"/>
+          <w:sz w:val="24"/>
+          <w:szCs w:val="24"/>
+        </w:rPr>
+        <w:t>package.json</w:t>
+      </w:r>
+      <w:proofErr w:type="spellEnd"/>
+      <w:proofErr w:type="gramEnd"/>
+      <w:r>
+        <w:rPr>
+          <w:rFonts w:ascii="Segoe UI" w:hAnsi="Segoe UI" w:cs="Segoe UI"/>
+          <w:sz w:val="24"/>
+          <w:szCs w:val="24"/>
+        </w:rPr>
+        <w:t xml:space="preserve"> en la sección de dependencia </w:t>
       </w:r>
       <w:r>
         <w:rPr>
@@ -4419,23 +5264,95 @@
           <w:sz w:val="24"/>
           <w:szCs w:val="24"/>
         </w:rPr>
-        <w:t>“npm start”</w:t>
-      </w:r>
-      <w:r>
-        <w:rPr>
-          <w:rFonts w:ascii="Segoe UI" w:hAnsi="Segoe UI" w:cs="Segoe UI"/>
-          <w:sz w:val="24"/>
-          <w:szCs w:val="24"/>
-        </w:rPr>
-        <w:t xml:space="preserve"> ó </w:t>
-      </w:r>
-      <w:r>
-        <w:rPr>
-          <w:rFonts w:ascii="Segoe UI" w:hAnsi="Segoe UI" w:cs="Segoe UI"/>
-          <w:sz w:val="24"/>
-          <w:szCs w:val="24"/>
-        </w:rPr>
-        <w:t xml:space="preserve">“nodemon” </w:t>
+        <w:t>“</w:t>
+      </w:r>
+      <w:proofErr w:type="spellStart"/>
+      <w:r>
+        <w:rPr>
+          <w:rFonts w:ascii="Segoe UI" w:hAnsi="Segoe UI" w:cs="Segoe UI"/>
+          <w:sz w:val="24"/>
+          <w:szCs w:val="24"/>
+        </w:rPr>
+        <w:t>npm</w:t>
+      </w:r>
+      <w:proofErr w:type="spellEnd"/>
+      <w:r>
+        <w:rPr>
+          <w:rFonts w:ascii="Segoe UI" w:hAnsi="Segoe UI" w:cs="Segoe UI"/>
+          <w:sz w:val="24"/>
+          <w:szCs w:val="24"/>
+        </w:rPr>
+        <w:t xml:space="preserve"> </w:t>
+      </w:r>
+      <w:proofErr w:type="spellStart"/>
+      <w:r>
+        <w:rPr>
+          <w:rFonts w:ascii="Segoe UI" w:hAnsi="Segoe UI" w:cs="Segoe UI"/>
+          <w:sz w:val="24"/>
+          <w:szCs w:val="24"/>
+        </w:rPr>
+        <w:t>start</w:t>
+      </w:r>
+      <w:proofErr w:type="spellEnd"/>
+      <w:r>
+        <w:rPr>
+          <w:rFonts w:ascii="Segoe UI" w:hAnsi="Segoe UI" w:cs="Segoe UI"/>
+          <w:sz w:val="24"/>
+          <w:szCs w:val="24"/>
+        </w:rPr>
+        <w:t>”</w:t>
+      </w:r>
+      <w:r>
+        <w:rPr>
+          <w:rFonts w:ascii="Segoe UI" w:hAnsi="Segoe UI" w:cs="Segoe UI"/>
+          <w:sz w:val="24"/>
+          <w:szCs w:val="24"/>
+        </w:rPr>
+        <w:t xml:space="preserve"> </w:t>
+      </w:r>
+      <w:proofErr w:type="spellStart"/>
+      <w:r>
+        <w:rPr>
+          <w:rFonts w:ascii="Segoe UI" w:hAnsi="Segoe UI" w:cs="Segoe UI"/>
+          <w:sz w:val="24"/>
+          <w:szCs w:val="24"/>
+        </w:rPr>
+        <w:t>ó</w:t>
+      </w:r>
+      <w:proofErr w:type="spellEnd"/>
+      <w:r>
+        <w:rPr>
+          <w:rFonts w:ascii="Segoe UI" w:hAnsi="Segoe UI" w:cs="Segoe UI"/>
+          <w:sz w:val="24"/>
+          <w:szCs w:val="24"/>
+        </w:rPr>
+        <w:t xml:space="preserve"> </w:t>
+      </w:r>
+      <w:r>
+        <w:rPr>
+          <w:rFonts w:ascii="Segoe UI" w:hAnsi="Segoe UI" w:cs="Segoe UI"/>
+          <w:sz w:val="24"/>
+          <w:szCs w:val="24"/>
+        </w:rPr>
+        <w:t>“</w:t>
+      </w:r>
+      <w:proofErr w:type="spellStart"/>
+      <w:r>
+        <w:rPr>
+          <w:rFonts w:ascii="Segoe UI" w:hAnsi="Segoe UI" w:cs="Segoe UI"/>
+          <w:sz w:val="24"/>
+          <w:szCs w:val="24"/>
+        </w:rPr>
+        <w:t>nodemon</w:t>
+      </w:r>
+      <w:proofErr w:type="spellEnd"/>
+      <w:r>
+        <w:rPr>
+          <w:rFonts w:ascii="Segoe UI" w:hAnsi="Segoe UI" w:cs="Segoe UI"/>
+          <w:sz w:val="24"/>
+          <w:szCs w:val="24"/>
+        </w:rPr>
+        <w:t xml:space="preserve">” </w:t>
       </w:r>
       <w:r>
         <w:rPr>
@@ -4520,8 +5437,19 @@
           <w:i/>
           <w:iCs/>
         </w:rPr>
-        <w:t>Código de arranque en package.json</w:t>
-      </w:r>
+        <w:t xml:space="preserve">Código de arranque en </w:t>
+      </w:r>
+      <w:proofErr w:type="spellStart"/>
+      <w:proofErr w:type="gramStart"/>
+      <w:r>
+        <w:rPr>
+          <w:i/>
+          <w:iCs/>
+        </w:rPr>
+        <w:t>package.json</w:t>
+      </w:r>
+      <w:proofErr w:type="spellEnd"/>
+      <w:proofErr w:type="gramEnd"/>
     </w:p>
     <w:p>
       <w:pPr>
@@ -4544,6 +5472,7 @@
         </w:rPr>
         <w:t xml:space="preserve">Una vez instalado </w:t>
       </w:r>
+      <w:proofErr w:type="spellStart"/>
       <w:r>
         <w:rPr>
           <w:rFonts w:ascii="Segoe UI" w:hAnsi="Segoe UI" w:cs="Segoe UI"/>
@@ -4558,7 +5487,16 @@
           <w:sz w:val="24"/>
           <w:szCs w:val="24"/>
         </w:rPr>
-        <w:t xml:space="preserve">odemon puede ejecutar </w:t>
+        <w:t>odemon</w:t>
+      </w:r>
+      <w:proofErr w:type="spellEnd"/>
+      <w:r>
+        <w:rPr>
+          <w:rFonts w:ascii="Segoe UI" w:hAnsi="Segoe UI" w:cs="Segoe UI"/>
+          <w:sz w:val="24"/>
+          <w:szCs w:val="24"/>
+        </w:rPr>
+        <w:t xml:space="preserve"> puede ejecutar </w:t>
       </w:r>
       <w:r>
         <w:rPr>
@@ -4576,6 +5514,7 @@
         </w:rPr>
         <w:t>“</w:t>
       </w:r>
+      <w:proofErr w:type="spellStart"/>
       <w:r>
         <w:rPr>
           <w:rFonts w:ascii="Segoe UI" w:hAnsi="Segoe UI" w:cs="Segoe UI"/>
@@ -4590,8 +5529,27 @@
           <w:sz w:val="24"/>
           <w:szCs w:val="24"/>
         </w:rPr>
-        <w:t>pm start</w:t>
-      </w:r>
+        <w:t>pm</w:t>
+      </w:r>
+      <w:proofErr w:type="spellEnd"/>
+      <w:r>
+        <w:rPr>
+          <w:rFonts w:ascii="Segoe UI" w:hAnsi="Segoe UI" w:cs="Segoe UI"/>
+          <w:sz w:val="24"/>
+          <w:szCs w:val="24"/>
+        </w:rPr>
+        <w:t xml:space="preserve"> </w:t>
+      </w:r>
+      <w:proofErr w:type="spellStart"/>
+      <w:r>
+        <w:rPr>
+          <w:rFonts w:ascii="Segoe UI" w:hAnsi="Segoe UI" w:cs="Segoe UI"/>
+          <w:sz w:val="24"/>
+          <w:szCs w:val="24"/>
+        </w:rPr>
+        <w:t>start</w:t>
+      </w:r>
+      <w:proofErr w:type="spellEnd"/>
       <w:r>
         <w:rPr>
           <w:rFonts w:ascii="Segoe UI" w:hAnsi="Segoe UI" w:cs="Segoe UI"/>
@@ -4606,7 +5564,25 @@
           <w:sz w:val="24"/>
           <w:szCs w:val="24"/>
         </w:rPr>
-        <w:t xml:space="preserve"> ó </w:t>
+        <w:t xml:space="preserve"> </w:t>
+      </w:r>
+      <w:proofErr w:type="spellStart"/>
+      <w:r>
+        <w:rPr>
+          <w:rFonts w:ascii="Segoe UI" w:hAnsi="Segoe UI" w:cs="Segoe UI"/>
+          <w:sz w:val="24"/>
+          <w:szCs w:val="24"/>
+        </w:rPr>
+        <w:t>ó</w:t>
+      </w:r>
+      <w:proofErr w:type="spellEnd"/>
+      <w:r>
+        <w:rPr>
+          <w:rFonts w:ascii="Segoe UI" w:hAnsi="Segoe UI" w:cs="Segoe UI"/>
+          <w:sz w:val="24"/>
+          <w:szCs w:val="24"/>
+        </w:rPr>
+        <w:t xml:space="preserve"> </w:t>
       </w:r>
       <w:r>
         <w:rPr>
@@ -4616,6 +5592,7 @@
         </w:rPr>
         <w:t>“</w:t>
       </w:r>
+      <w:proofErr w:type="spellStart"/>
       <w:r>
         <w:rPr>
           <w:rFonts w:ascii="Segoe UI" w:hAnsi="Segoe UI" w:cs="Segoe UI"/>
@@ -4624,6 +5601,7 @@
         </w:rPr>
         <w:t>nodemon</w:t>
       </w:r>
+      <w:proofErr w:type="spellEnd"/>
       <w:r>
         <w:rPr>
           <w:rFonts w:ascii="Segoe UI" w:hAnsi="Segoe UI" w:cs="Segoe UI"/>
@@ -4785,8 +5763,18 @@
           <w:sz w:val="24"/>
           <w:szCs w:val="24"/>
         </w:rPr>
-        <w:t xml:space="preserve"> Para salir del servidor basta con presionar la tecla Ctrl+C</w:t>
-      </w:r>
+        <w:t xml:space="preserve"> Para salir del servidor basta con presionar la tecla </w:t>
+      </w:r>
+      <w:proofErr w:type="spellStart"/>
+      <w:r>
+        <w:rPr>
+          <w:rFonts w:ascii="Segoe UI" w:hAnsi="Segoe UI" w:cs="Segoe UI"/>
+          <w:sz w:val="24"/>
+          <w:szCs w:val="24"/>
+        </w:rPr>
+        <w:t>Ctrl+C</w:t>
+      </w:r>
+      <w:proofErr w:type="spellEnd"/>
     </w:p>
     <w:p>
       <w:pPr>
@@ -4882,6 +5870,7 @@
         </w:rPr>
         <w:t xml:space="preserve"> de </w:t>
       </w:r>
+      <w:proofErr w:type="spellStart"/>
       <w:r>
         <w:rPr>
           <w:rFonts w:ascii="Segoe UI" w:hAnsi="Segoe UI" w:cs="Segoe UI"/>
@@ -4898,6 +5887,7 @@
         </w:rPr>
         <w:t>odemon</w:t>
       </w:r>
+      <w:proofErr w:type="spellEnd"/>
       <w:r>
         <w:rPr>
           <w:rFonts w:ascii="Segoe UI" w:hAnsi="Segoe UI" w:cs="Segoe UI"/>
@@ -5015,7 +6005,43 @@
           <w:sz w:val="24"/>
           <w:szCs w:val="24"/>
         </w:rPr>
-        <w:t xml:space="preserve"> “npm install” (ver imagen 18).</w:t>
+        <w:t xml:space="preserve"> “</w:t>
+      </w:r>
+      <w:proofErr w:type="spellStart"/>
+      <w:r>
+        <w:rPr>
+          <w:rFonts w:ascii="Segoe UI" w:hAnsi="Segoe UI" w:cs="Segoe UI"/>
+          <w:sz w:val="24"/>
+          <w:szCs w:val="24"/>
+        </w:rPr>
+        <w:t>npm</w:t>
+      </w:r>
+      <w:proofErr w:type="spellEnd"/>
+      <w:r>
+        <w:rPr>
+          <w:rFonts w:ascii="Segoe UI" w:hAnsi="Segoe UI" w:cs="Segoe UI"/>
+          <w:sz w:val="24"/>
+          <w:szCs w:val="24"/>
+        </w:rPr>
+        <w:t xml:space="preserve"> </w:t>
+      </w:r>
+      <w:proofErr w:type="spellStart"/>
+      <w:r>
+        <w:rPr>
+          <w:rFonts w:ascii="Segoe UI" w:hAnsi="Segoe UI" w:cs="Segoe UI"/>
+          <w:sz w:val="24"/>
+          <w:szCs w:val="24"/>
+        </w:rPr>
+        <w:t>install</w:t>
+      </w:r>
+      <w:proofErr w:type="spellEnd"/>
+      <w:r>
+        <w:rPr>
+          <w:rFonts w:ascii="Segoe UI" w:hAnsi="Segoe UI" w:cs="Segoe UI"/>
+          <w:sz w:val="24"/>
+          <w:szCs w:val="24"/>
+        </w:rPr>
+        <w:t>” (ver imagen 18).</w:t>
       </w:r>
     </w:p>
     <w:p>
@@ -5154,7 +6180,27 @@
           <w:sz w:val="24"/>
           <w:szCs w:val="24"/>
         </w:rPr>
-        <w:t xml:space="preserve"> package.json en la sección de dependencia </w:t>
+        <w:t xml:space="preserve"> </w:t>
+      </w:r>
+      <w:proofErr w:type="spellStart"/>
+      <w:proofErr w:type="gramStart"/>
+      <w:r>
+        <w:rPr>
+          <w:rFonts w:ascii="Segoe UI" w:hAnsi="Segoe UI" w:cs="Segoe UI"/>
+          <w:sz w:val="24"/>
+          <w:szCs w:val="24"/>
+        </w:rPr>
+        <w:t>package.json</w:t>
+      </w:r>
+      <w:proofErr w:type="spellEnd"/>
+      <w:proofErr w:type="gramEnd"/>
+      <w:r>
+        <w:rPr>
+          <w:rFonts w:ascii="Segoe UI" w:hAnsi="Segoe UI" w:cs="Segoe UI"/>
+          <w:sz w:val="24"/>
+          <w:szCs w:val="24"/>
+        </w:rPr>
+        <w:t xml:space="preserve"> en la sección de dependencia </w:t>
       </w:r>
       <w:r>
         <w:rPr>
@@ -5236,17 +6282,35 @@
           <w:i/>
           <w:iCs/>
         </w:rPr>
-        <w:t>Versión de jwt-simple instalada</w:t>
-      </w:r>
-    </w:p>
-    <w:p>
-      <w:pPr>
-        <w:pStyle w:val="Sinespaciado"/>
+        <w:t xml:space="preserve">Versión de </w:t>
+      </w:r>
+      <w:proofErr w:type="spellStart"/>
+      <w:r>
         <w:rPr>
           <w:rFonts w:ascii="Segoe UI" w:hAnsi="Segoe UI" w:cs="Segoe UI"/>
           <w:i/>
           <w:iCs/>
         </w:rPr>
+        <w:t>jwt</w:t>
+      </w:r>
+      <w:proofErr w:type="spellEnd"/>
+      <w:r>
+        <w:rPr>
+          <w:rFonts w:ascii="Segoe UI" w:hAnsi="Segoe UI" w:cs="Segoe UI"/>
+          <w:i/>
+          <w:iCs/>
+        </w:rPr>
+        <w:t>-simple instalada</w:t>
+      </w:r>
+    </w:p>
+    <w:p>
+      <w:pPr>
+        <w:pStyle w:val="Sinespaciado"/>
+        <w:rPr>
+          <w:rFonts w:ascii="Segoe UI" w:hAnsi="Segoe UI" w:cs="Segoe UI"/>
+          <w:i/>
+          <w:iCs/>
+        </w:rPr>
       </w:pPr>
     </w:p>
     <w:p>
@@ -5274,8 +6338,19 @@
           <w:sz w:val="24"/>
           <w:szCs w:val="24"/>
         </w:rPr>
-        <w:t>. Instalación de bcrypt</w:t>
-      </w:r>
+        <w:t xml:space="preserve">. Instalación de </w:t>
+      </w:r>
+      <w:proofErr w:type="spellStart"/>
+      <w:r>
+        <w:rPr>
+          <w:rFonts w:ascii="Segoe UI" w:hAnsi="Segoe UI" w:cs="Segoe UI"/>
+          <w:b/>
+          <w:sz w:val="24"/>
+          <w:szCs w:val="24"/>
+        </w:rPr>
+        <w:t>bcrypt</w:t>
+      </w:r>
+      <w:proofErr w:type="spellEnd"/>
     </w:p>
     <w:p>
       <w:pPr>
@@ -5315,7 +6390,25 @@
           <w:sz w:val="24"/>
           <w:szCs w:val="24"/>
         </w:rPr>
-        <w:t>Retomando la instalación de jwt-simple, ubicado en l</w:t>
+        <w:t xml:space="preserve">Retomando la instalación de </w:t>
+      </w:r>
+      <w:proofErr w:type="spellStart"/>
+      <w:r>
+        <w:rPr>
+          <w:rFonts w:ascii="Segoe UI" w:hAnsi="Segoe UI" w:cs="Segoe UI"/>
+          <w:sz w:val="24"/>
+          <w:szCs w:val="24"/>
+        </w:rPr>
+        <w:t>jwt</w:t>
+      </w:r>
+      <w:proofErr w:type="spellEnd"/>
+      <w:r>
+        <w:rPr>
+          <w:rFonts w:ascii="Segoe UI" w:hAnsi="Segoe UI" w:cs="Segoe UI"/>
+          <w:sz w:val="24"/>
+          <w:szCs w:val="24"/>
+        </w:rPr>
+        <w:t>-simple, ubicado en l</w:t>
       </w:r>
       <w:r>
         <w:rPr>
@@ -5364,6 +6457,7 @@
         </w:rPr>
         <w:t xml:space="preserve">nstale </w:t>
       </w:r>
+      <w:proofErr w:type="spellStart"/>
       <w:r>
         <w:rPr>
           <w:rFonts w:ascii="Segoe UI" w:hAnsi="Segoe UI" w:cs="Segoe UI"/>
@@ -5372,6 +6466,7 @@
         </w:rPr>
         <w:t>bcrypt</w:t>
       </w:r>
+      <w:proofErr w:type="spellEnd"/>
       <w:r>
         <w:rPr>
           <w:rFonts w:ascii="Segoe UI" w:hAnsi="Segoe UI" w:cs="Segoe UI"/>
@@ -5386,7 +6481,43 @@
           <w:sz w:val="24"/>
           <w:szCs w:val="24"/>
         </w:rPr>
-        <w:t xml:space="preserve"> “npm install” (ver imagen </w:t>
+        <w:t xml:space="preserve"> “</w:t>
+      </w:r>
+      <w:proofErr w:type="spellStart"/>
+      <w:r>
+        <w:rPr>
+          <w:rFonts w:ascii="Segoe UI" w:hAnsi="Segoe UI" w:cs="Segoe UI"/>
+          <w:sz w:val="24"/>
+          <w:szCs w:val="24"/>
+        </w:rPr>
+        <w:t>npm</w:t>
+      </w:r>
+      <w:proofErr w:type="spellEnd"/>
+      <w:r>
+        <w:rPr>
+          <w:rFonts w:ascii="Segoe UI" w:hAnsi="Segoe UI" w:cs="Segoe UI"/>
+          <w:sz w:val="24"/>
+          <w:szCs w:val="24"/>
+        </w:rPr>
+        <w:t xml:space="preserve"> </w:t>
+      </w:r>
+      <w:proofErr w:type="spellStart"/>
+      <w:r>
+        <w:rPr>
+          <w:rFonts w:ascii="Segoe UI" w:hAnsi="Segoe UI" w:cs="Segoe UI"/>
+          <w:sz w:val="24"/>
+          <w:szCs w:val="24"/>
+        </w:rPr>
+        <w:t>install</w:t>
+      </w:r>
+      <w:proofErr w:type="spellEnd"/>
+      <w:r>
+        <w:rPr>
+          <w:rFonts w:ascii="Segoe UI" w:hAnsi="Segoe UI" w:cs="Segoe UI"/>
+          <w:sz w:val="24"/>
+          <w:szCs w:val="24"/>
+        </w:rPr>
+        <w:t xml:space="preserve">” (ver imagen </w:t>
       </w:r>
       <w:r>
         <w:rPr>
@@ -5490,6 +6621,7 @@
         </w:rPr>
         <w:t xml:space="preserve">Comando de instalación de </w:t>
       </w:r>
+      <w:proofErr w:type="spellStart"/>
       <w:r>
         <w:rPr>
           <w:rFonts w:ascii="Segoe UI" w:hAnsi="Segoe UI" w:cs="Segoe UI"/>
@@ -5498,6 +6630,7 @@
         </w:rPr>
         <w:t>bcrypt</w:t>
       </w:r>
+      <w:proofErr w:type="spellEnd"/>
     </w:p>
     <w:p>
       <w:pPr>
@@ -5540,7 +6673,27 @@
           <w:sz w:val="24"/>
           <w:szCs w:val="24"/>
         </w:rPr>
-        <w:t xml:space="preserve"> package.json en la sección de dependencia </w:t>
+        <w:t xml:space="preserve"> </w:t>
+      </w:r>
+      <w:proofErr w:type="spellStart"/>
+      <w:proofErr w:type="gramStart"/>
+      <w:r>
+        <w:rPr>
+          <w:rFonts w:ascii="Segoe UI" w:hAnsi="Segoe UI" w:cs="Segoe UI"/>
+          <w:sz w:val="24"/>
+          <w:szCs w:val="24"/>
+        </w:rPr>
+        <w:t>package.json</w:t>
+      </w:r>
+      <w:proofErr w:type="spellEnd"/>
+      <w:proofErr w:type="gramEnd"/>
+      <w:r>
+        <w:rPr>
+          <w:rFonts w:ascii="Segoe UI" w:hAnsi="Segoe UI" w:cs="Segoe UI"/>
+          <w:sz w:val="24"/>
+          <w:szCs w:val="24"/>
+        </w:rPr>
+        <w:t xml:space="preserve"> en la sección de dependencia </w:t>
       </w:r>
       <w:r>
         <w:rPr>
@@ -5556,8 +6709,18 @@
           <w:sz w:val="24"/>
           <w:szCs w:val="24"/>
         </w:rPr>
-        <w:t>la librería bcrypt</w:t>
-      </w:r>
+        <w:t xml:space="preserve">la librería </w:t>
+      </w:r>
+      <w:proofErr w:type="spellStart"/>
+      <w:r>
+        <w:rPr>
+          <w:rFonts w:ascii="Segoe UI" w:hAnsi="Segoe UI" w:cs="Segoe UI"/>
+          <w:sz w:val="24"/>
+          <w:szCs w:val="24"/>
+        </w:rPr>
+        <w:t>bcrypt</w:t>
+      </w:r>
+      <w:proofErr w:type="spellEnd"/>
       <w:r>
         <w:rPr>
           <w:rFonts w:ascii="Segoe UI" w:hAnsi="Segoe UI" w:cs="Segoe UI"/>
@@ -5668,6 +6831,7 @@
         </w:rPr>
         <w:t xml:space="preserve">Versión de </w:t>
       </w:r>
+      <w:proofErr w:type="spellStart"/>
       <w:r>
         <w:rPr>
           <w:rFonts w:ascii="Segoe UI" w:hAnsi="Segoe UI" w:cs="Segoe UI"/>
@@ -5676,6 +6840,7 @@
         </w:rPr>
         <w:t>bcrypt</w:t>
       </w:r>
+      <w:proofErr w:type="spellEnd"/>
       <w:r>
         <w:rPr>
           <w:rFonts w:ascii="Segoe UI" w:hAnsi="Segoe UI" w:cs="Segoe UI"/>
@@ -5695,6 +6860,22 @@
     </w:p>
     <w:p>
       <w:pPr>
+        <w:jc w:val="both"/>
+        <w:rPr>
+          <w:rFonts w:ascii="Segoe UI" w:hAnsi="Segoe UI" w:cs="Segoe UI"/>
+        </w:rPr>
+      </w:pPr>
+    </w:p>
+    <w:p>
+      <w:pPr>
+        <w:jc w:val="both"/>
+        <w:rPr>
+          <w:rFonts w:ascii="Segoe UI" w:hAnsi="Segoe UI" w:cs="Segoe UI"/>
+        </w:rPr>
+      </w:pPr>
+    </w:p>
+    <w:p>
+      <w:pPr>
         <w:rPr>
           <w:rFonts w:ascii="Segoe UI" w:hAnsi="Segoe UI" w:cs="Segoe UI"/>
           <w:b/>
@@ -5709,6 +6890,7 @@
           <w:sz w:val="24"/>
           <w:szCs w:val="24"/>
         </w:rPr>
+        <w:lastRenderedPageBreak/>
         <w:t>10</w:t>
       </w:r>
       <w:r>
@@ -5718,8 +6900,19 @@
           <w:sz w:val="24"/>
           <w:szCs w:val="24"/>
         </w:rPr>
-        <w:t>. Instalación de http-errors</w:t>
-      </w:r>
+        <w:t>. Instalación de http-</w:t>
+      </w:r>
+      <w:proofErr w:type="spellStart"/>
+      <w:r>
+        <w:rPr>
+          <w:rFonts w:ascii="Segoe UI" w:hAnsi="Segoe UI" w:cs="Segoe UI"/>
+          <w:b/>
+          <w:sz w:val="24"/>
+          <w:szCs w:val="24"/>
+        </w:rPr>
+        <w:t>errors</w:t>
+      </w:r>
+      <w:proofErr w:type="spellEnd"/>
     </w:p>
     <w:p>
       <w:pPr>
@@ -5759,17 +6952,44 @@
           <w:sz w:val="24"/>
           <w:szCs w:val="24"/>
         </w:rPr>
-        <w:lastRenderedPageBreak/>
-        <w:t>Retomando la instalación de bcrypt, ubicado en l</w:t>
-      </w:r>
-      <w:r>
-        <w:rPr>
-          <w:rFonts w:ascii="Segoe UI" w:hAnsi="Segoe UI" w:cs="Segoe UI"/>
-          <w:sz w:val="24"/>
-          <w:szCs w:val="24"/>
-        </w:rPr>
-        <w:t>a terminal y en el directori</w:t>
-      </w:r>
+        <w:t xml:space="preserve">Retomando la instalación de </w:t>
+      </w:r>
+      <w:proofErr w:type="spellStart"/>
+      <w:r>
+        <w:rPr>
+          <w:rFonts w:ascii="Segoe UI" w:hAnsi="Segoe UI" w:cs="Segoe UI"/>
+          <w:sz w:val="24"/>
+          <w:szCs w:val="24"/>
+        </w:rPr>
+        <w:t>bcrypt</w:t>
+      </w:r>
+      <w:proofErr w:type="spellEnd"/>
+      <w:r>
+        <w:rPr>
+          <w:rFonts w:ascii="Segoe UI" w:hAnsi="Segoe UI" w:cs="Segoe UI"/>
+          <w:sz w:val="24"/>
+          <w:szCs w:val="24"/>
+        </w:rPr>
+        <w:t>, ubicado en l</w:t>
+      </w:r>
+      <w:r>
+        <w:rPr>
+          <w:rFonts w:ascii="Segoe UI" w:hAnsi="Segoe UI" w:cs="Segoe UI"/>
+          <w:sz w:val="24"/>
+          <w:szCs w:val="24"/>
+        </w:rPr>
+        <w:t xml:space="preserve">a terminal y en el </w:t>
+      </w:r>
+      <w:proofErr w:type="spellStart"/>
+      <w:r>
+        <w:rPr>
+          <w:rFonts w:ascii="Segoe UI" w:hAnsi="Segoe UI" w:cs="Segoe UI"/>
+          <w:sz w:val="24"/>
+          <w:szCs w:val="24"/>
+        </w:rPr>
+        <w:t>directori</w:t>
+      </w:r>
+      <w:proofErr w:type="spellEnd"/>
       <w:r>
         <w:rPr>
           <w:rFonts w:ascii="Segoe UI" w:hAnsi="Segoe UI" w:cs="Segoe UI"/>
@@ -5831,8 +7051,18 @@
           <w:sz w:val="24"/>
           <w:szCs w:val="24"/>
         </w:rPr>
-        <w:t>http-errors</w:t>
-      </w:r>
+        <w:t>http-</w:t>
+      </w:r>
+      <w:proofErr w:type="spellStart"/>
+      <w:r>
+        <w:rPr>
+          <w:rFonts w:ascii="Segoe UI" w:hAnsi="Segoe UI" w:cs="Segoe UI"/>
+          <w:sz w:val="24"/>
+          <w:szCs w:val="24"/>
+        </w:rPr>
+        <w:t>errors</w:t>
+      </w:r>
+      <w:proofErr w:type="spellEnd"/>
       <w:r>
         <w:rPr>
           <w:rFonts w:ascii="Segoe UI" w:hAnsi="Segoe UI" w:cs="Segoe UI"/>
@@ -5847,7 +7077,43 @@
           <w:sz w:val="24"/>
           <w:szCs w:val="24"/>
         </w:rPr>
-        <w:t xml:space="preserve"> “npm install” (ver imagen 22).</w:t>
+        <w:t xml:space="preserve"> “</w:t>
+      </w:r>
+      <w:proofErr w:type="spellStart"/>
+      <w:r>
+        <w:rPr>
+          <w:rFonts w:ascii="Segoe UI" w:hAnsi="Segoe UI" w:cs="Segoe UI"/>
+          <w:sz w:val="24"/>
+          <w:szCs w:val="24"/>
+        </w:rPr>
+        <w:t>npm</w:t>
+      </w:r>
+      <w:proofErr w:type="spellEnd"/>
+      <w:r>
+        <w:rPr>
+          <w:rFonts w:ascii="Segoe UI" w:hAnsi="Segoe UI" w:cs="Segoe UI"/>
+          <w:sz w:val="24"/>
+          <w:szCs w:val="24"/>
+        </w:rPr>
+        <w:t xml:space="preserve"> </w:t>
+      </w:r>
+      <w:proofErr w:type="spellStart"/>
+      <w:r>
+        <w:rPr>
+          <w:rFonts w:ascii="Segoe UI" w:hAnsi="Segoe UI" w:cs="Segoe UI"/>
+          <w:sz w:val="24"/>
+          <w:szCs w:val="24"/>
+        </w:rPr>
+        <w:t>install</w:t>
+      </w:r>
+      <w:proofErr w:type="spellEnd"/>
+      <w:r>
+        <w:rPr>
+          <w:rFonts w:ascii="Segoe UI" w:hAnsi="Segoe UI" w:cs="Segoe UI"/>
+          <w:sz w:val="24"/>
+          <w:szCs w:val="24"/>
+        </w:rPr>
+        <w:t>” (ver imagen 22).</w:t>
       </w:r>
     </w:p>
     <w:p>
@@ -5941,8 +7207,18 @@
           <w:i/>
           <w:iCs/>
         </w:rPr>
-        <w:t>http-errors</w:t>
-      </w:r>
+        <w:t>http-</w:t>
+      </w:r>
+      <w:proofErr w:type="spellStart"/>
+      <w:r>
+        <w:rPr>
+          <w:rFonts w:ascii="Segoe UI" w:hAnsi="Segoe UI" w:cs="Segoe UI"/>
+          <w:i/>
+          <w:iCs/>
+        </w:rPr>
+        <w:t>errors</w:t>
+      </w:r>
+      <w:proofErr w:type="spellEnd"/>
     </w:p>
     <w:p>
       <w:pPr>
@@ -5975,15 +7251,53 @@
           <w:sz w:val="24"/>
           <w:szCs w:val="24"/>
         </w:rPr>
-        <w:t xml:space="preserve"> package.json en la sección de dependencia </w:t>
-      </w:r>
-      <w:r>
-        <w:rPr>
-          <w:rFonts w:ascii="Segoe UI" w:hAnsi="Segoe UI" w:cs="Segoe UI"/>
-          <w:sz w:val="24"/>
-          <w:szCs w:val="24"/>
-        </w:rPr>
-        <w:t>puede verificar la instalación de la librería http-errors (ver imagen 23).</w:t>
+        <w:t xml:space="preserve"> </w:t>
+      </w:r>
+      <w:proofErr w:type="spellStart"/>
+      <w:proofErr w:type="gramStart"/>
+      <w:r>
+        <w:rPr>
+          <w:rFonts w:ascii="Segoe UI" w:hAnsi="Segoe UI" w:cs="Segoe UI"/>
+          <w:sz w:val="24"/>
+          <w:szCs w:val="24"/>
+        </w:rPr>
+        <w:t>package.json</w:t>
+      </w:r>
+      <w:proofErr w:type="spellEnd"/>
+      <w:proofErr w:type="gramEnd"/>
+      <w:r>
+        <w:rPr>
+          <w:rFonts w:ascii="Segoe UI" w:hAnsi="Segoe UI" w:cs="Segoe UI"/>
+          <w:sz w:val="24"/>
+          <w:szCs w:val="24"/>
+        </w:rPr>
+        <w:t xml:space="preserve"> en la sección de dependencia </w:t>
+      </w:r>
+      <w:r>
+        <w:rPr>
+          <w:rFonts w:ascii="Segoe UI" w:hAnsi="Segoe UI" w:cs="Segoe UI"/>
+          <w:sz w:val="24"/>
+          <w:szCs w:val="24"/>
+        </w:rPr>
+        <w:t>puede verificar la instalación de la librería http-</w:t>
+      </w:r>
+      <w:proofErr w:type="spellStart"/>
+      <w:r>
+        <w:rPr>
+          <w:rFonts w:ascii="Segoe UI" w:hAnsi="Segoe UI" w:cs="Segoe UI"/>
+          <w:sz w:val="24"/>
+          <w:szCs w:val="24"/>
+        </w:rPr>
+        <w:t>errors</w:t>
+      </w:r>
+      <w:proofErr w:type="spellEnd"/>
+      <w:r>
+        <w:rPr>
+          <w:rFonts w:ascii="Segoe UI" w:hAnsi="Segoe UI" w:cs="Segoe UI"/>
+          <w:sz w:val="24"/>
+          <w:szCs w:val="24"/>
+        </w:rPr>
+        <w:t xml:space="preserve"> (ver imagen 23).</w:t>
       </w:r>
     </w:p>
     <w:p>
@@ -6075,14 +7389,24 @@
           <w:i/>
           <w:iCs/>
         </w:rPr>
-        <w:t>http-errors</w:t>
-      </w:r>
+        <w:t>http-</w:t>
+      </w:r>
+      <w:proofErr w:type="spellStart"/>
       <w:r>
         <w:rPr>
           <w:rFonts w:ascii="Segoe UI" w:hAnsi="Segoe UI" w:cs="Segoe UI"/>
           <w:i/>
           <w:iCs/>
         </w:rPr>
+        <w:t>errors</w:t>
+      </w:r>
+      <w:proofErr w:type="spellEnd"/>
+      <w:r>
+        <w:rPr>
+          <w:rFonts w:ascii="Segoe UI" w:hAnsi="Segoe UI" w:cs="Segoe UI"/>
+          <w:i/>
+          <w:iCs/>
+        </w:rPr>
         <w:t xml:space="preserve"> instalada</w:t>
       </w:r>
     </w:p>
@@ -6137,7 +7461,47 @@
           <w:sz w:val="24"/>
           <w:szCs w:val="24"/>
         </w:rPr>
-        <w:t xml:space="preserve"> varias librerías (cors, moment)</w:t>
+        <w:t xml:space="preserve"> varias librerías (</w:t>
+      </w:r>
+      <w:proofErr w:type="spellStart"/>
+      <w:r>
+        <w:rPr>
+          <w:rFonts w:ascii="Segoe UI" w:hAnsi="Segoe UI" w:cs="Segoe UI"/>
+          <w:b/>
+          <w:sz w:val="24"/>
+          <w:szCs w:val="24"/>
+        </w:rPr>
+        <w:t>cors</w:t>
+      </w:r>
+      <w:proofErr w:type="spellEnd"/>
+      <w:r>
+        <w:rPr>
+          <w:rFonts w:ascii="Segoe UI" w:hAnsi="Segoe UI" w:cs="Segoe UI"/>
+          <w:b/>
+          <w:sz w:val="24"/>
+          <w:szCs w:val="24"/>
+        </w:rPr>
+        <w:t xml:space="preserve">, </w:t>
+      </w:r>
+      <w:proofErr w:type="spellStart"/>
+      <w:r>
+        <w:rPr>
+          <w:rFonts w:ascii="Segoe UI" w:hAnsi="Segoe UI" w:cs="Segoe UI"/>
+          <w:b/>
+          <w:sz w:val="24"/>
+          <w:szCs w:val="24"/>
+        </w:rPr>
+        <w:t>moment</w:t>
+      </w:r>
+      <w:proofErr w:type="spellEnd"/>
+      <w:r>
+        <w:rPr>
+          <w:rFonts w:ascii="Segoe UI" w:hAnsi="Segoe UI" w:cs="Segoe UI"/>
+          <w:b/>
+          <w:sz w:val="24"/>
+          <w:szCs w:val="24"/>
+        </w:rPr>
+        <w:t>)</w:t>
       </w:r>
     </w:p>
     <w:p>
@@ -6178,7 +7542,25 @@
           <w:sz w:val="24"/>
           <w:szCs w:val="24"/>
         </w:rPr>
-        <w:t>Retomando la instalación de http-errors, ubicado en la</w:t>
+        <w:t>Retomando la instalación de http-</w:t>
+      </w:r>
+      <w:proofErr w:type="spellStart"/>
+      <w:r>
+        <w:rPr>
+          <w:rFonts w:ascii="Segoe UI" w:hAnsi="Segoe UI" w:cs="Segoe UI"/>
+          <w:sz w:val="24"/>
+          <w:szCs w:val="24"/>
+        </w:rPr>
+        <w:t>errors</w:t>
+      </w:r>
+      <w:proofErr w:type="spellEnd"/>
+      <w:r>
+        <w:rPr>
+          <w:rFonts w:ascii="Segoe UI" w:hAnsi="Segoe UI" w:cs="Segoe UI"/>
+          <w:sz w:val="24"/>
+          <w:szCs w:val="24"/>
+        </w:rPr>
+        <w:t>, ubicado en la</w:t>
       </w:r>
       <w:r>
         <w:rPr>
@@ -6249,6 +7631,7 @@
           <w:sz w:val="24"/>
           <w:szCs w:val="24"/>
         </w:rPr>
+        <w:lastRenderedPageBreak/>
         <w:t>I</w:t>
       </w:r>
       <w:r>
@@ -6265,7 +7648,43 @@
           <w:sz w:val="24"/>
           <w:szCs w:val="24"/>
         </w:rPr>
-        <w:t>las librerías que necesita (cors, moment)</w:t>
+        <w:t>las librerías que necesita (</w:t>
+      </w:r>
+      <w:proofErr w:type="spellStart"/>
+      <w:r>
+        <w:rPr>
+          <w:rFonts w:ascii="Segoe UI" w:hAnsi="Segoe UI" w:cs="Segoe UI"/>
+          <w:sz w:val="24"/>
+          <w:szCs w:val="24"/>
+        </w:rPr>
+        <w:t>cors</w:t>
+      </w:r>
+      <w:proofErr w:type="spellEnd"/>
+      <w:r>
+        <w:rPr>
+          <w:rFonts w:ascii="Segoe UI" w:hAnsi="Segoe UI" w:cs="Segoe UI"/>
+          <w:sz w:val="24"/>
+          <w:szCs w:val="24"/>
+        </w:rPr>
+        <w:t xml:space="preserve">, </w:t>
+      </w:r>
+      <w:proofErr w:type="spellStart"/>
+      <w:r>
+        <w:rPr>
+          <w:rFonts w:ascii="Segoe UI" w:hAnsi="Segoe UI" w:cs="Segoe UI"/>
+          <w:sz w:val="24"/>
+          <w:szCs w:val="24"/>
+        </w:rPr>
+        <w:t>moment</w:t>
+      </w:r>
+      <w:proofErr w:type="spellEnd"/>
+      <w:r>
+        <w:rPr>
+          <w:rFonts w:ascii="Segoe UI" w:hAnsi="Segoe UI" w:cs="Segoe UI"/>
+          <w:sz w:val="24"/>
+          <w:szCs w:val="24"/>
+        </w:rPr>
+        <w:t>)</w:t>
       </w:r>
       <w:r>
         <w:rPr>
@@ -6281,7 +7700,43 @@
           <w:sz w:val="24"/>
           <w:szCs w:val="24"/>
         </w:rPr>
-        <w:t xml:space="preserve"> “npm install” (ver imagen 2</w:t>
+        <w:t xml:space="preserve"> “</w:t>
+      </w:r>
+      <w:proofErr w:type="spellStart"/>
+      <w:r>
+        <w:rPr>
+          <w:rFonts w:ascii="Segoe UI" w:hAnsi="Segoe UI" w:cs="Segoe UI"/>
+          <w:sz w:val="24"/>
+          <w:szCs w:val="24"/>
+        </w:rPr>
+        <w:t>npm</w:t>
+      </w:r>
+      <w:proofErr w:type="spellEnd"/>
+      <w:r>
+        <w:rPr>
+          <w:rFonts w:ascii="Segoe UI" w:hAnsi="Segoe UI" w:cs="Segoe UI"/>
+          <w:sz w:val="24"/>
+          <w:szCs w:val="24"/>
+        </w:rPr>
+        <w:t xml:space="preserve"> </w:t>
+      </w:r>
+      <w:proofErr w:type="spellStart"/>
+      <w:r>
+        <w:rPr>
+          <w:rFonts w:ascii="Segoe UI" w:hAnsi="Segoe UI" w:cs="Segoe UI"/>
+          <w:sz w:val="24"/>
+          <w:szCs w:val="24"/>
+        </w:rPr>
+        <w:t>install</w:t>
+      </w:r>
+      <w:proofErr w:type="spellEnd"/>
+      <w:r>
+        <w:rPr>
+          <w:rFonts w:ascii="Segoe UI" w:hAnsi="Segoe UI" w:cs="Segoe UI"/>
+          <w:sz w:val="24"/>
+          <w:szCs w:val="24"/>
+        </w:rPr>
+        <w:t>” (ver imagen 2</w:t>
       </w:r>
       <w:r>
         <w:rPr>
@@ -6313,7 +7768,6 @@
         <w:rPr>
           <w:noProof/>
         </w:rPr>
-        <w:lastRenderedPageBreak/>
         <w:drawing>
           <wp:inline distT="0" distB="0" distL="0" distR="0" wp14:anchorId="651711F3" wp14:editId="18C328C0">
             <wp:extent cx="4587368" cy="423189"/>
@@ -6392,14 +7846,34 @@
         </w:rPr>
         <w:t xml:space="preserve">Comando de instalación de </w:t>
       </w:r>
+      <w:proofErr w:type="spellStart"/>
       <w:r>
         <w:rPr>
           <w:rFonts w:ascii="Segoe UI" w:hAnsi="Segoe UI" w:cs="Segoe UI"/>
           <w:i/>
           <w:iCs/>
         </w:rPr>
-        <w:t>cors y moment</w:t>
-      </w:r>
+        <w:t>cors</w:t>
+      </w:r>
+      <w:proofErr w:type="spellEnd"/>
+      <w:r>
+        <w:rPr>
+          <w:rFonts w:ascii="Segoe UI" w:hAnsi="Segoe UI" w:cs="Segoe UI"/>
+          <w:i/>
+          <w:iCs/>
+        </w:rPr>
+        <w:t xml:space="preserve"> y </w:t>
+      </w:r>
+      <w:proofErr w:type="spellStart"/>
+      <w:r>
+        <w:rPr>
+          <w:rFonts w:ascii="Segoe UI" w:hAnsi="Segoe UI" w:cs="Segoe UI"/>
+          <w:i/>
+          <w:iCs/>
+        </w:rPr>
+        <w:t>moment</w:t>
+      </w:r>
+      <w:proofErr w:type="spellEnd"/>
     </w:p>
     <w:p>
       <w:pPr>
@@ -6442,7 +7916,27 @@
           <w:sz w:val="24"/>
           <w:szCs w:val="24"/>
         </w:rPr>
-        <w:t xml:space="preserve"> package.json en la sección de dependencia </w:t>
+        <w:t xml:space="preserve"> </w:t>
+      </w:r>
+      <w:proofErr w:type="spellStart"/>
+      <w:proofErr w:type="gramStart"/>
+      <w:r>
+        <w:rPr>
+          <w:rFonts w:ascii="Segoe UI" w:hAnsi="Segoe UI" w:cs="Segoe UI"/>
+          <w:sz w:val="24"/>
+          <w:szCs w:val="24"/>
+        </w:rPr>
+        <w:t>package.json</w:t>
+      </w:r>
+      <w:proofErr w:type="spellEnd"/>
+      <w:proofErr w:type="gramEnd"/>
+      <w:r>
+        <w:rPr>
+          <w:rFonts w:ascii="Segoe UI" w:hAnsi="Segoe UI" w:cs="Segoe UI"/>
+          <w:sz w:val="24"/>
+          <w:szCs w:val="24"/>
+        </w:rPr>
+        <w:t xml:space="preserve"> en la sección de dependencia </w:t>
       </w:r>
       <w:r>
         <w:rPr>
@@ -6484,14 +7978,34 @@
         </w:rPr>
         <w:t xml:space="preserve"> </w:t>
       </w:r>
-      <w:r>
-        <w:rPr>
-          <w:rFonts w:ascii="Segoe UI" w:hAnsi="Segoe UI" w:cs="Segoe UI"/>
-          <w:sz w:val="24"/>
-          <w:szCs w:val="24"/>
-        </w:rPr>
-        <w:t>cors y moment</w:t>
-      </w:r>
+      <w:proofErr w:type="spellStart"/>
+      <w:r>
+        <w:rPr>
+          <w:rFonts w:ascii="Segoe UI" w:hAnsi="Segoe UI" w:cs="Segoe UI"/>
+          <w:sz w:val="24"/>
+          <w:szCs w:val="24"/>
+        </w:rPr>
+        <w:t>cors</w:t>
+      </w:r>
+      <w:proofErr w:type="spellEnd"/>
+      <w:r>
+        <w:rPr>
+          <w:rFonts w:ascii="Segoe UI" w:hAnsi="Segoe UI" w:cs="Segoe UI"/>
+          <w:sz w:val="24"/>
+          <w:szCs w:val="24"/>
+        </w:rPr>
+        <w:t xml:space="preserve"> y </w:t>
+      </w:r>
+      <w:proofErr w:type="spellStart"/>
+      <w:r>
+        <w:rPr>
+          <w:rFonts w:ascii="Segoe UI" w:hAnsi="Segoe UI" w:cs="Segoe UI"/>
+          <w:sz w:val="24"/>
+          <w:szCs w:val="24"/>
+        </w:rPr>
+        <w:t>moment</w:t>
+      </w:r>
+      <w:proofErr w:type="spellEnd"/>
       <w:r>
         <w:rPr>
           <w:rFonts w:ascii="Segoe UI" w:hAnsi="Segoe UI" w:cs="Segoe UI"/>
@@ -6614,28 +8128,48 @@
         </w:rPr>
         <w:t xml:space="preserve">Versión de </w:t>
       </w:r>
+      <w:proofErr w:type="spellStart"/>
       <w:r>
         <w:rPr>
           <w:rFonts w:ascii="Segoe UI" w:hAnsi="Segoe UI" w:cs="Segoe UI"/>
           <w:i/>
           <w:iCs/>
         </w:rPr>
-        <w:t>moment y cors</w:t>
-      </w:r>
+        <w:t>moment</w:t>
+      </w:r>
+      <w:proofErr w:type="spellEnd"/>
       <w:r>
         <w:rPr>
           <w:rFonts w:ascii="Segoe UI" w:hAnsi="Segoe UI" w:cs="Segoe UI"/>
           <w:i/>
           <w:iCs/>
         </w:rPr>
-        <w:t xml:space="preserve"> instalada</w:t>
-      </w:r>
+        <w:t xml:space="preserve"> y </w:t>
+      </w:r>
+      <w:proofErr w:type="spellStart"/>
       <w:r>
         <w:rPr>
           <w:rFonts w:ascii="Segoe UI" w:hAnsi="Segoe UI" w:cs="Segoe UI"/>
           <w:i/>
           <w:iCs/>
         </w:rPr>
+        <w:t>cors</w:t>
+      </w:r>
+      <w:proofErr w:type="spellEnd"/>
+      <w:r>
+        <w:rPr>
+          <w:rFonts w:ascii="Segoe UI" w:hAnsi="Segoe UI" w:cs="Segoe UI"/>
+          <w:i/>
+          <w:iCs/>
+        </w:rPr>
+        <w:t xml:space="preserve"> instalada</w:t>
+      </w:r>
+      <w:r>
+        <w:rPr>
+          <w:rFonts w:ascii="Segoe UI" w:hAnsi="Segoe UI" w:cs="Segoe UI"/>
+          <w:i/>
+          <w:iCs/>
+        </w:rPr>
         <w:t>s</w:t>
       </w:r>
     </w:p>
@@ -6683,8 +8217,19 @@
           <w:sz w:val="24"/>
           <w:szCs w:val="24"/>
         </w:rPr>
-        <w:t>. Instalación de nodemailer</w:t>
-      </w:r>
+        <w:t xml:space="preserve">. Instalación de </w:t>
+      </w:r>
+      <w:proofErr w:type="spellStart"/>
+      <w:r>
+        <w:rPr>
+          <w:rFonts w:ascii="Segoe UI" w:hAnsi="Segoe UI" w:cs="Segoe UI"/>
+          <w:b/>
+          <w:sz w:val="24"/>
+          <w:szCs w:val="24"/>
+        </w:rPr>
+        <w:t>nodemailer</w:t>
+      </w:r>
+      <w:proofErr w:type="spellEnd"/>
     </w:p>
     <w:p>
       <w:pPr>
@@ -6724,7 +8269,25 @@
           <w:sz w:val="24"/>
           <w:szCs w:val="24"/>
         </w:rPr>
-        <w:t>Retomando la instalación de librería moment, ubicado en la</w:t>
+        <w:t xml:space="preserve">Retomando la instalación de librería </w:t>
+      </w:r>
+      <w:proofErr w:type="spellStart"/>
+      <w:r>
+        <w:rPr>
+          <w:rFonts w:ascii="Segoe UI" w:hAnsi="Segoe UI" w:cs="Segoe UI"/>
+          <w:sz w:val="24"/>
+          <w:szCs w:val="24"/>
+        </w:rPr>
+        <w:t>moment</w:t>
+      </w:r>
+      <w:proofErr w:type="spellEnd"/>
+      <w:r>
+        <w:rPr>
+          <w:rFonts w:ascii="Segoe UI" w:hAnsi="Segoe UI" w:cs="Segoe UI"/>
+          <w:sz w:val="24"/>
+          <w:szCs w:val="24"/>
+        </w:rPr>
+        <w:t>, ubicado en la</w:t>
       </w:r>
       <w:r>
         <w:rPr>
@@ -6811,7 +8374,25 @@
           <w:sz w:val="24"/>
           <w:szCs w:val="24"/>
         </w:rPr>
-        <w:t xml:space="preserve">librería nodemailer </w:t>
+        <w:t xml:space="preserve">librería </w:t>
+      </w:r>
+      <w:proofErr w:type="spellStart"/>
+      <w:r>
+        <w:rPr>
+          <w:rFonts w:ascii="Segoe UI" w:hAnsi="Segoe UI" w:cs="Segoe UI"/>
+          <w:sz w:val="24"/>
+          <w:szCs w:val="24"/>
+        </w:rPr>
+        <w:t>nodemailer</w:t>
+      </w:r>
+      <w:proofErr w:type="spellEnd"/>
+      <w:r>
+        <w:rPr>
+          <w:rFonts w:ascii="Segoe UI" w:hAnsi="Segoe UI" w:cs="Segoe UI"/>
+          <w:sz w:val="24"/>
+          <w:szCs w:val="24"/>
+        </w:rPr>
+        <w:t xml:space="preserve"> </w:t>
       </w:r>
       <w:r>
         <w:rPr>
@@ -6827,7 +8408,43 @@
           <w:sz w:val="24"/>
           <w:szCs w:val="24"/>
         </w:rPr>
-        <w:t xml:space="preserve"> “npm install” (ver imagen 26).</w:t>
+        <w:t xml:space="preserve"> “</w:t>
+      </w:r>
+      <w:proofErr w:type="spellStart"/>
+      <w:r>
+        <w:rPr>
+          <w:rFonts w:ascii="Segoe UI" w:hAnsi="Segoe UI" w:cs="Segoe UI"/>
+          <w:sz w:val="24"/>
+          <w:szCs w:val="24"/>
+        </w:rPr>
+        <w:t>npm</w:t>
+      </w:r>
+      <w:proofErr w:type="spellEnd"/>
+      <w:r>
+        <w:rPr>
+          <w:rFonts w:ascii="Segoe UI" w:hAnsi="Segoe UI" w:cs="Segoe UI"/>
+          <w:sz w:val="24"/>
+          <w:szCs w:val="24"/>
+        </w:rPr>
+        <w:t xml:space="preserve"> </w:t>
+      </w:r>
+      <w:proofErr w:type="spellStart"/>
+      <w:r>
+        <w:rPr>
+          <w:rFonts w:ascii="Segoe UI" w:hAnsi="Segoe UI" w:cs="Segoe UI"/>
+          <w:sz w:val="24"/>
+          <w:szCs w:val="24"/>
+        </w:rPr>
+        <w:t>install</w:t>
+      </w:r>
+      <w:proofErr w:type="spellEnd"/>
+      <w:r>
+        <w:rPr>
+          <w:rFonts w:ascii="Segoe UI" w:hAnsi="Segoe UI" w:cs="Segoe UI"/>
+          <w:sz w:val="24"/>
+          <w:szCs w:val="24"/>
+        </w:rPr>
+        <w:t>” (ver imagen 26).</w:t>
       </w:r>
     </w:p>
     <w:p>
@@ -6899,8 +8516,18 @@
           <w:i/>
           <w:iCs/>
         </w:rPr>
-        <w:t>Comando de instalación nodemailer</w:t>
-      </w:r>
+        <w:t xml:space="preserve">Comando de instalación </w:t>
+      </w:r>
+      <w:proofErr w:type="spellStart"/>
+      <w:r>
+        <w:rPr>
+          <w:rFonts w:ascii="Segoe UI" w:hAnsi="Segoe UI" w:cs="Segoe UI"/>
+          <w:i/>
+          <w:iCs/>
+        </w:rPr>
+        <w:t>nodemailer</w:t>
+      </w:r>
+      <w:proofErr w:type="spellEnd"/>
     </w:p>
     <w:p>
       <w:pPr>
@@ -6943,16 +8570,46 @@
           <w:sz w:val="24"/>
           <w:szCs w:val="24"/>
         </w:rPr>
-        <w:t xml:space="preserve"> package.json en la sección de dependencia </w:t>
-      </w:r>
-      <w:r>
-        <w:rPr>
-          <w:rFonts w:ascii="Segoe UI" w:hAnsi="Segoe UI" w:cs="Segoe UI"/>
-          <w:sz w:val="24"/>
-          <w:szCs w:val="24"/>
-        </w:rPr>
-        <w:t>puede verificar la instalación de la librería nodemailer</w:t>
-      </w:r>
+        <w:t xml:space="preserve"> </w:t>
+      </w:r>
+      <w:proofErr w:type="spellStart"/>
+      <w:proofErr w:type="gramStart"/>
+      <w:r>
+        <w:rPr>
+          <w:rFonts w:ascii="Segoe UI" w:hAnsi="Segoe UI" w:cs="Segoe UI"/>
+          <w:sz w:val="24"/>
+          <w:szCs w:val="24"/>
+        </w:rPr>
+        <w:t>package.json</w:t>
+      </w:r>
+      <w:proofErr w:type="spellEnd"/>
+      <w:proofErr w:type="gramEnd"/>
+      <w:r>
+        <w:rPr>
+          <w:rFonts w:ascii="Segoe UI" w:hAnsi="Segoe UI" w:cs="Segoe UI"/>
+          <w:sz w:val="24"/>
+          <w:szCs w:val="24"/>
+        </w:rPr>
+        <w:t xml:space="preserve"> en la sección de dependencia </w:t>
+      </w:r>
+      <w:r>
+        <w:rPr>
+          <w:rFonts w:ascii="Segoe UI" w:hAnsi="Segoe UI" w:cs="Segoe UI"/>
+          <w:sz w:val="24"/>
+          <w:szCs w:val="24"/>
+        </w:rPr>
+        <w:t xml:space="preserve">puede verificar la instalación de la librería </w:t>
+      </w:r>
+      <w:proofErr w:type="spellStart"/>
+      <w:r>
+        <w:rPr>
+          <w:rFonts w:ascii="Segoe UI" w:hAnsi="Segoe UI" w:cs="Segoe UI"/>
+          <w:sz w:val="24"/>
+          <w:szCs w:val="24"/>
+        </w:rPr>
+        <w:t>nodemailer</w:t>
+      </w:r>
+      <w:proofErr w:type="spellEnd"/>
       <w:r>
         <w:rPr>
           <w:rFonts w:ascii="Segoe UI" w:hAnsi="Segoe UI" w:cs="Segoe UI"/>
@@ -7040,7 +8697,25 @@
           <w:i/>
           <w:iCs/>
         </w:rPr>
-        <w:t>Versión de nodemailer instalada</w:t>
+        <w:t xml:space="preserve">Versión de </w:t>
+      </w:r>
+      <w:proofErr w:type="spellStart"/>
+      <w:r>
+        <w:rPr>
+          <w:rFonts w:ascii="Segoe UI" w:hAnsi="Segoe UI" w:cs="Segoe UI"/>
+          <w:i/>
+          <w:iCs/>
+        </w:rPr>
+        <w:t>nodemailer</w:t>
+      </w:r>
+      <w:proofErr w:type="spellEnd"/>
+      <w:r>
+        <w:rPr>
+          <w:rFonts w:ascii="Segoe UI" w:hAnsi="Segoe UI" w:cs="Segoe UI"/>
+          <w:i/>
+          <w:iCs/>
+        </w:rPr>
+        <w:t xml:space="preserve"> instalada</w:t>
       </w:r>
     </w:p>
     <w:p>
@@ -7069,8 +8744,19 @@
           <w:sz w:val="24"/>
           <w:szCs w:val="24"/>
         </w:rPr>
-        <w:t>13. Instalación de dotenv</w:t>
-      </w:r>
+        <w:t xml:space="preserve">13. Instalación de </w:t>
+      </w:r>
+      <w:proofErr w:type="spellStart"/>
+      <w:r>
+        <w:rPr>
+          <w:rFonts w:ascii="Segoe UI" w:hAnsi="Segoe UI" w:cs="Segoe UI"/>
+          <w:b/>
+          <w:sz w:val="24"/>
+          <w:szCs w:val="24"/>
+        </w:rPr>
+        <w:t>dotenv</w:t>
+      </w:r>
+      <w:proofErr w:type="spellEnd"/>
     </w:p>
     <w:p>
       <w:pPr>
@@ -7110,7 +8796,25 @@
           <w:sz w:val="24"/>
           <w:szCs w:val="24"/>
         </w:rPr>
-        <w:t>Retomando la instalación de librería nodemailer, ubicado en la</w:t>
+        <w:t xml:space="preserve">Retomando la instalación de librería </w:t>
+      </w:r>
+      <w:proofErr w:type="spellStart"/>
+      <w:r>
+        <w:rPr>
+          <w:rFonts w:ascii="Segoe UI" w:hAnsi="Segoe UI" w:cs="Segoe UI"/>
+          <w:sz w:val="24"/>
+          <w:szCs w:val="24"/>
+        </w:rPr>
+        <w:t>nodemailer</w:t>
+      </w:r>
+      <w:proofErr w:type="spellEnd"/>
+      <w:r>
+        <w:rPr>
+          <w:rFonts w:ascii="Segoe UI" w:hAnsi="Segoe UI" w:cs="Segoe UI"/>
+          <w:sz w:val="24"/>
+          <w:szCs w:val="24"/>
+        </w:rPr>
+        <w:t>, ubicado en la</w:t>
       </w:r>
       <w:r>
         <w:rPr>
@@ -7197,7 +8901,25 @@
           <w:sz w:val="24"/>
           <w:szCs w:val="24"/>
         </w:rPr>
-        <w:t xml:space="preserve">librería dotenv </w:t>
+        <w:t xml:space="preserve">librería </w:t>
+      </w:r>
+      <w:proofErr w:type="spellStart"/>
+      <w:r>
+        <w:rPr>
+          <w:rFonts w:ascii="Segoe UI" w:hAnsi="Segoe UI" w:cs="Segoe UI"/>
+          <w:sz w:val="24"/>
+          <w:szCs w:val="24"/>
+        </w:rPr>
+        <w:t>dotenv</w:t>
+      </w:r>
+      <w:proofErr w:type="spellEnd"/>
+      <w:r>
+        <w:rPr>
+          <w:rFonts w:ascii="Segoe UI" w:hAnsi="Segoe UI" w:cs="Segoe UI"/>
+          <w:sz w:val="24"/>
+          <w:szCs w:val="24"/>
+        </w:rPr>
+        <w:t xml:space="preserve"> </w:t>
       </w:r>
       <w:r>
         <w:rPr>
@@ -7213,7 +8935,43 @@
           <w:sz w:val="24"/>
           <w:szCs w:val="24"/>
         </w:rPr>
-        <w:t xml:space="preserve"> “npm install” (ver imagen 28).</w:t>
+        <w:t xml:space="preserve"> “</w:t>
+      </w:r>
+      <w:proofErr w:type="spellStart"/>
+      <w:r>
+        <w:rPr>
+          <w:rFonts w:ascii="Segoe UI" w:hAnsi="Segoe UI" w:cs="Segoe UI"/>
+          <w:sz w:val="24"/>
+          <w:szCs w:val="24"/>
+        </w:rPr>
+        <w:t>npm</w:t>
+      </w:r>
+      <w:proofErr w:type="spellEnd"/>
+      <w:r>
+        <w:rPr>
+          <w:rFonts w:ascii="Segoe UI" w:hAnsi="Segoe UI" w:cs="Segoe UI"/>
+          <w:sz w:val="24"/>
+          <w:szCs w:val="24"/>
+        </w:rPr>
+        <w:t xml:space="preserve"> </w:t>
+      </w:r>
+      <w:proofErr w:type="spellStart"/>
+      <w:r>
+        <w:rPr>
+          <w:rFonts w:ascii="Segoe UI" w:hAnsi="Segoe UI" w:cs="Segoe UI"/>
+          <w:sz w:val="24"/>
+          <w:szCs w:val="24"/>
+        </w:rPr>
+        <w:t>install</w:t>
+      </w:r>
+      <w:proofErr w:type="spellEnd"/>
+      <w:r>
+        <w:rPr>
+          <w:rFonts w:ascii="Segoe UI" w:hAnsi="Segoe UI" w:cs="Segoe UI"/>
+          <w:sz w:val="24"/>
+          <w:szCs w:val="24"/>
+        </w:rPr>
+        <w:t>” (ver imagen 28).</w:t>
       </w:r>
     </w:p>
     <w:p>
@@ -7301,6 +9059,7 @@
         </w:rPr>
         <w:t xml:space="preserve">Comando de instalación </w:t>
       </w:r>
+      <w:proofErr w:type="spellStart"/>
       <w:r>
         <w:rPr>
           <w:rFonts w:ascii="Segoe UI" w:hAnsi="Segoe UI" w:cs="Segoe UI"/>
@@ -7309,6 +9068,7 @@
         </w:rPr>
         <w:t>dotenv</w:t>
       </w:r>
+      <w:proofErr w:type="spellEnd"/>
     </w:p>
     <w:p>
       <w:pPr>
@@ -7349,16 +9109,46 @@
           <w:sz w:val="24"/>
           <w:szCs w:val="24"/>
         </w:rPr>
-        <w:t xml:space="preserve"> package.json en la sección de dependencia </w:t>
-      </w:r>
-      <w:r>
-        <w:rPr>
-          <w:rFonts w:ascii="Segoe UI" w:hAnsi="Segoe UI" w:cs="Segoe UI"/>
-          <w:sz w:val="24"/>
-          <w:szCs w:val="24"/>
-        </w:rPr>
-        <w:t>puede verificar la instalación de la librería dotenv</w:t>
-      </w:r>
+        <w:t xml:space="preserve"> </w:t>
+      </w:r>
+      <w:proofErr w:type="spellStart"/>
+      <w:proofErr w:type="gramStart"/>
+      <w:r>
+        <w:rPr>
+          <w:rFonts w:ascii="Segoe UI" w:hAnsi="Segoe UI" w:cs="Segoe UI"/>
+          <w:sz w:val="24"/>
+          <w:szCs w:val="24"/>
+        </w:rPr>
+        <w:t>package.json</w:t>
+      </w:r>
+      <w:proofErr w:type="spellEnd"/>
+      <w:proofErr w:type="gramEnd"/>
+      <w:r>
+        <w:rPr>
+          <w:rFonts w:ascii="Segoe UI" w:hAnsi="Segoe UI" w:cs="Segoe UI"/>
+          <w:sz w:val="24"/>
+          <w:szCs w:val="24"/>
+        </w:rPr>
+        <w:t xml:space="preserve"> en la sección de dependencia </w:t>
+      </w:r>
+      <w:r>
+        <w:rPr>
+          <w:rFonts w:ascii="Segoe UI" w:hAnsi="Segoe UI" w:cs="Segoe UI"/>
+          <w:sz w:val="24"/>
+          <w:szCs w:val="24"/>
+        </w:rPr>
+        <w:t xml:space="preserve">puede verificar la instalación de la librería </w:t>
+      </w:r>
+      <w:proofErr w:type="spellStart"/>
+      <w:r>
+        <w:rPr>
+          <w:rFonts w:ascii="Segoe UI" w:hAnsi="Segoe UI" w:cs="Segoe UI"/>
+          <w:sz w:val="24"/>
+          <w:szCs w:val="24"/>
+        </w:rPr>
+        <w:t>dotenv</w:t>
+      </w:r>
+      <w:proofErr w:type="spellEnd"/>
       <w:r>
         <w:rPr>
           <w:rFonts w:ascii="Segoe UI" w:hAnsi="Segoe UI" w:cs="Segoe UI"/>
@@ -7473,8 +9263,18 @@
           <w:i/>
           <w:iCs/>
         </w:rPr>
-        <w:t>librería dotenv</w:t>
-      </w:r>
+        <w:t xml:space="preserve">librería </w:t>
+      </w:r>
+      <w:proofErr w:type="spellStart"/>
+      <w:r>
+        <w:rPr>
+          <w:rFonts w:ascii="Segoe UI" w:hAnsi="Segoe UI" w:cs="Segoe UI"/>
+          <w:i/>
+          <w:iCs/>
+        </w:rPr>
+        <w:t>dotenv</w:t>
+      </w:r>
+      <w:proofErr w:type="spellEnd"/>
       <w:r>
         <w:rPr>
           <w:rFonts w:ascii="Segoe UI" w:hAnsi="Segoe UI" w:cs="Segoe UI"/>
@@ -7542,7 +9342,25 @@
           <w:sz w:val="24"/>
           <w:szCs w:val="24"/>
         </w:rPr>
-        <w:t>Retomando la instalación de librería dotenv, ubicado en la</w:t>
+        <w:t xml:space="preserve">Retomando la instalación de librería </w:t>
+      </w:r>
+      <w:proofErr w:type="spellStart"/>
+      <w:r>
+        <w:rPr>
+          <w:rFonts w:ascii="Segoe UI" w:hAnsi="Segoe UI" w:cs="Segoe UI"/>
+          <w:sz w:val="24"/>
+          <w:szCs w:val="24"/>
+        </w:rPr>
+        <w:t>dotenv</w:t>
+      </w:r>
+      <w:proofErr w:type="spellEnd"/>
+      <w:r>
+        <w:rPr>
+          <w:rFonts w:ascii="Segoe UI" w:hAnsi="Segoe UI" w:cs="Segoe UI"/>
+          <w:sz w:val="24"/>
+          <w:szCs w:val="24"/>
+        </w:rPr>
+        <w:t>, ubicado en la</w:t>
       </w:r>
       <w:r>
         <w:rPr>
@@ -7645,7 +9463,43 @@
           <w:sz w:val="24"/>
           <w:szCs w:val="24"/>
         </w:rPr>
-        <w:t xml:space="preserve"> “npm install” (ver imagen 30).</w:t>
+        <w:t xml:space="preserve"> “</w:t>
+      </w:r>
+      <w:proofErr w:type="spellStart"/>
+      <w:r>
+        <w:rPr>
+          <w:rFonts w:ascii="Segoe UI" w:hAnsi="Segoe UI" w:cs="Segoe UI"/>
+          <w:sz w:val="24"/>
+          <w:szCs w:val="24"/>
+        </w:rPr>
+        <w:t>npm</w:t>
+      </w:r>
+      <w:proofErr w:type="spellEnd"/>
+      <w:r>
+        <w:rPr>
+          <w:rFonts w:ascii="Segoe UI" w:hAnsi="Segoe UI" w:cs="Segoe UI"/>
+          <w:sz w:val="24"/>
+          <w:szCs w:val="24"/>
+        </w:rPr>
+        <w:t xml:space="preserve"> </w:t>
+      </w:r>
+      <w:proofErr w:type="spellStart"/>
+      <w:r>
+        <w:rPr>
+          <w:rFonts w:ascii="Segoe UI" w:hAnsi="Segoe UI" w:cs="Segoe UI"/>
+          <w:sz w:val="24"/>
+          <w:szCs w:val="24"/>
+        </w:rPr>
+        <w:t>install</w:t>
+      </w:r>
+      <w:proofErr w:type="spellEnd"/>
+      <w:r>
+        <w:rPr>
+          <w:rFonts w:ascii="Segoe UI" w:hAnsi="Segoe UI" w:cs="Segoe UI"/>
+          <w:sz w:val="24"/>
+          <w:szCs w:val="24"/>
+        </w:rPr>
+        <w:t>” (ver imagen 30).</w:t>
       </w:r>
     </w:p>
     <w:p>
@@ -7781,7 +9635,27 @@
           <w:sz w:val="24"/>
           <w:szCs w:val="24"/>
         </w:rPr>
-        <w:t xml:space="preserve"> package.json en la sección de dependencia </w:t>
+        <w:t xml:space="preserve"> </w:t>
+      </w:r>
+      <w:proofErr w:type="spellStart"/>
+      <w:proofErr w:type="gramStart"/>
+      <w:r>
+        <w:rPr>
+          <w:rFonts w:ascii="Segoe UI" w:hAnsi="Segoe UI" w:cs="Segoe UI"/>
+          <w:sz w:val="24"/>
+          <w:szCs w:val="24"/>
+        </w:rPr>
+        <w:t>package.json</w:t>
+      </w:r>
+      <w:proofErr w:type="spellEnd"/>
+      <w:proofErr w:type="gramEnd"/>
+      <w:r>
+        <w:rPr>
+          <w:rFonts w:ascii="Segoe UI" w:hAnsi="Segoe UI" w:cs="Segoe UI"/>
+          <w:sz w:val="24"/>
+          <w:szCs w:val="24"/>
+        </w:rPr>
+        <w:t xml:space="preserve"> en la sección de dependencia </w:t>
       </w:r>
       <w:r>
         <w:rPr>
@@ -7869,33 +9743,27 @@
         <w:pStyle w:val="Sinespaciado"/>
         <w:rPr>
           <w:rFonts w:ascii="Segoe UI" w:hAnsi="Segoe UI" w:cs="Segoe UI"/>
-        </w:rPr>
-      </w:pPr>
-      <w:r>
-        <w:rPr>
-          <w:rFonts w:ascii="Segoe UI" w:hAnsi="Segoe UI" w:cs="Segoe UI"/>
-        </w:rPr>
-        <w:t xml:space="preserve">Imagen </w:t>
-      </w:r>
-      <w:r>
-        <w:rPr>
-          <w:rFonts w:ascii="Segoe UI" w:hAnsi="Segoe UI" w:cs="Segoe UI"/>
-        </w:rPr>
-        <w:t>31</w:t>
-      </w:r>
-      <w:r>
-        <w:rPr>
-          <w:rFonts w:ascii="Segoe UI" w:hAnsi="Segoe UI" w:cs="Segoe UI"/>
-        </w:rPr>
-        <w:t xml:space="preserve">. </w:t>
-      </w:r>
-      <w:r>
-        <w:rPr>
-          <w:rFonts w:ascii="Segoe UI" w:hAnsi="Segoe UI" w:cs="Segoe UI"/>
           <w:i/>
           <w:iCs/>
         </w:rPr>
-        <w:t xml:space="preserve">Versión de </w:t>
+      </w:pPr>
+      <w:r>
+        <w:rPr>
+          <w:rFonts w:ascii="Segoe UI" w:hAnsi="Segoe UI" w:cs="Segoe UI"/>
+        </w:rPr>
+        <w:t xml:space="preserve">Imagen </w:t>
+      </w:r>
+      <w:r>
+        <w:rPr>
+          <w:rFonts w:ascii="Segoe UI" w:hAnsi="Segoe UI" w:cs="Segoe UI"/>
+        </w:rPr>
+        <w:t>31</w:t>
+      </w:r>
+      <w:r>
+        <w:rPr>
+          <w:rFonts w:ascii="Segoe UI" w:hAnsi="Segoe UI" w:cs="Segoe UI"/>
+        </w:rPr>
+        <w:t xml:space="preserve">. </w:t>
       </w:r>
       <w:r>
         <w:rPr>
@@ -7903,7 +9771,7 @@
           <w:i/>
           <w:iCs/>
         </w:rPr>
-        <w:t>librería socket.io</w:t>
+        <w:t xml:space="preserve">Versión de </w:t>
       </w:r>
       <w:r>
         <w:rPr>
@@ -7911,6 +9779,14 @@
           <w:i/>
           <w:iCs/>
         </w:rPr>
+        <w:t>librería socket.io</w:t>
+      </w:r>
+      <w:r>
+        <w:rPr>
+          <w:rFonts w:ascii="Segoe UI" w:hAnsi="Segoe UI" w:cs="Segoe UI"/>
+          <w:i/>
+          <w:iCs/>
+        </w:rPr>
         <w:t xml:space="preserve"> instalada</w:t>
       </w:r>
     </w:p>
@@ -7919,8 +9795,69 @@
         <w:pStyle w:val="Sinespaciado"/>
         <w:rPr>
           <w:rFonts w:ascii="Segoe UI" w:hAnsi="Segoe UI" w:cs="Segoe UI"/>
-        </w:rPr>
-      </w:pPr>
+          <w:i/>
+          <w:iCs/>
+        </w:rPr>
+      </w:pPr>
+    </w:p>
+    <w:p>
+      <w:pPr>
+        <w:rPr>
+          <w:rFonts w:ascii="Segoe UI" w:hAnsi="Segoe UI" w:cs="Segoe UI"/>
+          <w:b/>
+          <w:sz w:val="24"/>
+          <w:szCs w:val="24"/>
+        </w:rPr>
+      </w:pPr>
+      <w:r>
+        <w:rPr>
+          <w:rFonts w:ascii="Segoe UI" w:hAnsi="Segoe UI" w:cs="Segoe UI"/>
+          <w:b/>
+          <w:sz w:val="24"/>
+          <w:szCs w:val="24"/>
+        </w:rPr>
+        <w:t xml:space="preserve">14. Instalación de </w:t>
+      </w:r>
+      <w:r>
+        <w:rPr>
+          <w:rFonts w:ascii="Segoe UI" w:hAnsi="Segoe UI" w:cs="Segoe UI"/>
+          <w:b/>
+          <w:sz w:val="24"/>
+          <w:szCs w:val="24"/>
+        </w:rPr>
+        <w:t>Google-</w:t>
+      </w:r>
+      <w:proofErr w:type="spellStart"/>
+      <w:r>
+        <w:rPr>
+          <w:rFonts w:ascii="Segoe UI" w:hAnsi="Segoe UI" w:cs="Segoe UI"/>
+          <w:b/>
+          <w:sz w:val="24"/>
+          <w:szCs w:val="24"/>
+        </w:rPr>
+        <w:t>auth</w:t>
+      </w:r>
+      <w:proofErr w:type="spellEnd"/>
+      <w:r>
+        <w:rPr>
+          <w:rFonts w:ascii="Segoe UI" w:hAnsi="Segoe UI" w:cs="Segoe UI"/>
+          <w:b/>
+          <w:sz w:val="24"/>
+          <w:szCs w:val="24"/>
+        </w:rPr>
+        <w:t>-</w:t>
+      </w:r>
+      <w:proofErr w:type="spellStart"/>
+      <w:r>
+        <w:rPr>
+          <w:rFonts w:ascii="Segoe UI" w:hAnsi="Segoe UI" w:cs="Segoe UI"/>
+          <w:b/>
+          <w:sz w:val="24"/>
+          <w:szCs w:val="24"/>
+        </w:rPr>
+        <w:t>library</w:t>
+      </w:r>
+      <w:proofErr w:type="spellEnd"/>
     </w:p>
     <w:p>
       <w:pPr>
@@ -7937,6 +9874,639 @@
           <w:sz w:val="24"/>
           <w:szCs w:val="24"/>
         </w:rPr>
+        <w:t>Pasos:</w:t>
+      </w:r>
+    </w:p>
+    <w:p>
+      <w:pPr>
+        <w:pStyle w:val="Prrafodelista"/>
+        <w:numPr>
+          <w:ilvl w:val="0"/>
+          <w:numId w:val="15"/>
+        </w:numPr>
+        <w:jc w:val="both"/>
+        <w:rPr>
+          <w:rFonts w:ascii="Segoe UI" w:hAnsi="Segoe UI" w:cs="Segoe UI"/>
+          <w:sz w:val="24"/>
+          <w:szCs w:val="24"/>
+        </w:rPr>
+      </w:pPr>
+      <w:r>
+        <w:rPr>
+          <w:rFonts w:ascii="Segoe UI" w:hAnsi="Segoe UI" w:cs="Segoe UI"/>
+          <w:sz w:val="24"/>
+          <w:szCs w:val="24"/>
+        </w:rPr>
+        <w:t xml:space="preserve">Retomando la instalación de librería </w:t>
+      </w:r>
+      <w:r>
+        <w:rPr>
+          <w:rFonts w:ascii="Segoe UI" w:hAnsi="Segoe UI" w:cs="Segoe UI"/>
+          <w:sz w:val="24"/>
+          <w:szCs w:val="24"/>
+        </w:rPr>
+        <w:t>socket.io</w:t>
+      </w:r>
+      <w:r>
+        <w:rPr>
+          <w:rFonts w:ascii="Segoe UI" w:hAnsi="Segoe UI" w:cs="Segoe UI"/>
+          <w:sz w:val="24"/>
+          <w:szCs w:val="24"/>
+        </w:rPr>
+        <w:t>, ubicado en la</w:t>
+      </w:r>
+      <w:r>
+        <w:rPr>
+          <w:rFonts w:ascii="Segoe UI" w:hAnsi="Segoe UI" w:cs="Segoe UI"/>
+          <w:sz w:val="24"/>
+          <w:szCs w:val="24"/>
+        </w:rPr>
+        <w:t xml:space="preserve"> terminal y </w:t>
+      </w:r>
+      <w:r>
+        <w:rPr>
+          <w:rFonts w:ascii="Segoe UI" w:hAnsi="Segoe UI" w:cs="Segoe UI"/>
+          <w:sz w:val="24"/>
+          <w:szCs w:val="24"/>
+        </w:rPr>
+        <w:t>e</w:t>
+      </w:r>
+      <w:r>
+        <w:rPr>
+          <w:rFonts w:ascii="Segoe UI" w:hAnsi="Segoe UI" w:cs="Segoe UI"/>
+          <w:sz w:val="24"/>
+          <w:szCs w:val="24"/>
+        </w:rPr>
+        <w:t xml:space="preserve">n el directorio </w:t>
+      </w:r>
+      <w:r>
+        <w:rPr>
+          <w:rFonts w:ascii="Segoe UI" w:hAnsi="Segoe UI" w:cs="Segoe UI"/>
+          <w:sz w:val="24"/>
+          <w:szCs w:val="24"/>
+        </w:rPr>
+        <w:t>del proyect</w:t>
+      </w:r>
+      <w:r>
+        <w:rPr>
+          <w:rFonts w:ascii="Segoe UI" w:hAnsi="Segoe UI" w:cs="Segoe UI"/>
+          <w:sz w:val="24"/>
+          <w:szCs w:val="24"/>
+        </w:rPr>
+        <w:t>o</w:t>
+      </w:r>
+      <w:r>
+        <w:rPr>
+          <w:rFonts w:ascii="Segoe UI" w:hAnsi="Segoe UI" w:cs="Segoe UI"/>
+          <w:sz w:val="24"/>
+          <w:szCs w:val="24"/>
+        </w:rPr>
+        <w:t>.</w:t>
+      </w:r>
+    </w:p>
+    <w:p>
+      <w:pPr>
+        <w:pStyle w:val="Prrafodelista"/>
+        <w:numPr>
+          <w:ilvl w:val="0"/>
+          <w:numId w:val="15"/>
+        </w:numPr>
+        <w:jc w:val="both"/>
+        <w:rPr>
+          <w:rFonts w:ascii="Segoe UI" w:hAnsi="Segoe UI" w:cs="Segoe UI"/>
+          <w:sz w:val="24"/>
+          <w:szCs w:val="24"/>
+        </w:rPr>
+      </w:pPr>
+      <w:r>
+        <w:rPr>
+          <w:rFonts w:ascii="Segoe UI" w:hAnsi="Segoe UI" w:cs="Segoe UI"/>
+          <w:sz w:val="24"/>
+          <w:szCs w:val="24"/>
+        </w:rPr>
+        <w:t>I</w:t>
+      </w:r>
+      <w:r>
+        <w:rPr>
+          <w:rFonts w:ascii="Segoe UI" w:hAnsi="Segoe UI" w:cs="Segoe UI"/>
+          <w:sz w:val="24"/>
+          <w:szCs w:val="24"/>
+        </w:rPr>
+        <w:t xml:space="preserve">nstale </w:t>
+      </w:r>
+      <w:r>
+        <w:rPr>
+          <w:rFonts w:ascii="Segoe UI" w:hAnsi="Segoe UI" w:cs="Segoe UI"/>
+          <w:sz w:val="24"/>
+          <w:szCs w:val="24"/>
+        </w:rPr>
+        <w:t xml:space="preserve">librería </w:t>
+      </w:r>
+      <w:r>
+        <w:rPr>
+          <w:rFonts w:ascii="Segoe UI" w:hAnsi="Segoe UI" w:cs="Segoe UI"/>
+          <w:sz w:val="24"/>
+          <w:szCs w:val="24"/>
+        </w:rPr>
+        <w:t>de Google-</w:t>
+      </w:r>
+      <w:proofErr w:type="spellStart"/>
+      <w:r>
+        <w:rPr>
+          <w:rFonts w:ascii="Segoe UI" w:hAnsi="Segoe UI" w:cs="Segoe UI"/>
+          <w:sz w:val="24"/>
+          <w:szCs w:val="24"/>
+        </w:rPr>
+        <w:t>auth</w:t>
+      </w:r>
+      <w:proofErr w:type="spellEnd"/>
+      <w:r>
+        <w:rPr>
+          <w:rFonts w:ascii="Segoe UI" w:hAnsi="Segoe UI" w:cs="Segoe UI"/>
+          <w:sz w:val="24"/>
+          <w:szCs w:val="24"/>
+        </w:rPr>
+        <w:t xml:space="preserve"> </w:t>
+      </w:r>
+      <w:r>
+        <w:rPr>
+          <w:rFonts w:ascii="Segoe UI" w:hAnsi="Segoe UI" w:cs="Segoe UI"/>
+          <w:sz w:val="24"/>
+          <w:szCs w:val="24"/>
+        </w:rPr>
+        <w:t>con el comando</w:t>
+      </w:r>
+      <w:r>
+        <w:rPr>
+          <w:rFonts w:ascii="Segoe UI" w:hAnsi="Segoe UI" w:cs="Segoe UI"/>
+          <w:sz w:val="24"/>
+          <w:szCs w:val="24"/>
+        </w:rPr>
+        <w:t xml:space="preserve"> “</w:t>
+      </w:r>
+      <w:proofErr w:type="spellStart"/>
+      <w:r>
+        <w:rPr>
+          <w:rFonts w:ascii="Segoe UI" w:hAnsi="Segoe UI" w:cs="Segoe UI"/>
+          <w:sz w:val="24"/>
+          <w:szCs w:val="24"/>
+        </w:rPr>
+        <w:t>npm</w:t>
+      </w:r>
+      <w:proofErr w:type="spellEnd"/>
+      <w:r>
+        <w:rPr>
+          <w:rFonts w:ascii="Segoe UI" w:hAnsi="Segoe UI" w:cs="Segoe UI"/>
+          <w:sz w:val="24"/>
+          <w:szCs w:val="24"/>
+        </w:rPr>
+        <w:t xml:space="preserve"> </w:t>
+      </w:r>
+      <w:proofErr w:type="spellStart"/>
+      <w:r>
+        <w:rPr>
+          <w:rFonts w:ascii="Segoe UI" w:hAnsi="Segoe UI" w:cs="Segoe UI"/>
+          <w:sz w:val="24"/>
+          <w:szCs w:val="24"/>
+        </w:rPr>
+        <w:t>install</w:t>
+      </w:r>
+      <w:proofErr w:type="spellEnd"/>
+      <w:r>
+        <w:rPr>
+          <w:rFonts w:ascii="Segoe UI" w:hAnsi="Segoe UI" w:cs="Segoe UI"/>
+          <w:sz w:val="24"/>
+          <w:szCs w:val="24"/>
+        </w:rPr>
+        <w:t>” (ver imagen 3</w:t>
+      </w:r>
+      <w:r>
+        <w:rPr>
+          <w:rFonts w:ascii="Segoe UI" w:hAnsi="Segoe UI" w:cs="Segoe UI"/>
+          <w:sz w:val="24"/>
+          <w:szCs w:val="24"/>
+        </w:rPr>
+        <w:t>1</w:t>
+      </w:r>
+      <w:r>
+        <w:rPr>
+          <w:rFonts w:ascii="Segoe UI" w:hAnsi="Segoe UI" w:cs="Segoe UI"/>
+          <w:sz w:val="24"/>
+          <w:szCs w:val="24"/>
+        </w:rPr>
+        <w:t>).</w:t>
+      </w:r>
+    </w:p>
+    <w:p>
+      <w:pPr>
+        <w:pStyle w:val="Sinespaciado"/>
+        <w:rPr>
+          <w:rFonts w:ascii="Segoe UI" w:hAnsi="Segoe UI" w:cs="Segoe UI"/>
+          <w:sz w:val="24"/>
+          <w:szCs w:val="24"/>
+        </w:rPr>
+      </w:pPr>
+      <w:r>
+        <w:rPr>
+          <w:noProof/>
+        </w:rPr>
+        <w:drawing>
+          <wp:inline distT="0" distB="0" distL="0" distR="0" wp14:anchorId="6086FD06" wp14:editId="35A5AE90">
+            <wp:extent cx="3257550" cy="371475"/>
+            <wp:effectExtent l="0" t="0" r="0" b="9525"/>
+            <wp:docPr id="2036880159" name="Imagen 1"/>
+            <wp:cNvGraphicFramePr>
+              <a:graphicFrameLocks xmlns:a="http://schemas.openxmlformats.org/drawingml/2006/main" noChangeAspect="1"/>
+            </wp:cNvGraphicFramePr>
+            <a:graphic xmlns:a="http://schemas.openxmlformats.org/drawingml/2006/main">
+              <a:graphicData uri="http://schemas.openxmlformats.org/drawingml/2006/picture">
+                <pic:pic xmlns:pic="http://schemas.openxmlformats.org/drawingml/2006/picture">
+                  <pic:nvPicPr>
+                    <pic:cNvPr id="2036880159" name=""/>
+                    <pic:cNvPicPr/>
+                  </pic:nvPicPr>
+                  <pic:blipFill>
+                    <a:blip r:embed="rId43"/>
+                    <a:stretch>
+                      <a:fillRect/>
+                    </a:stretch>
+                  </pic:blipFill>
+                  <pic:spPr>
+                    <a:xfrm>
+                      <a:off x="0" y="0"/>
+                      <a:ext cx="3257550" cy="371475"/>
+                    </a:xfrm>
+                    <a:prstGeom prst="rect">
+                      <a:avLst/>
+                    </a:prstGeom>
+                  </pic:spPr>
+                </pic:pic>
+              </a:graphicData>
+            </a:graphic>
+          </wp:inline>
+        </w:drawing>
+      </w:r>
+    </w:p>
+    <w:p>
+      <w:pPr>
+        <w:pStyle w:val="Sinespaciado"/>
+        <w:rPr>
+          <w:rFonts w:ascii="Segoe UI" w:hAnsi="Segoe UI" w:cs="Segoe UI"/>
+          <w:i/>
+          <w:iCs/>
+        </w:rPr>
+      </w:pPr>
+      <w:r>
+        <w:rPr>
+          <w:rFonts w:ascii="Segoe UI" w:hAnsi="Segoe UI" w:cs="Segoe UI"/>
+        </w:rPr>
+        <w:t xml:space="preserve">Imagen </w:t>
+      </w:r>
+      <w:r>
+        <w:rPr>
+          <w:rFonts w:ascii="Segoe UI" w:hAnsi="Segoe UI" w:cs="Segoe UI"/>
+        </w:rPr>
+        <w:t>3</w:t>
+      </w:r>
+      <w:r>
+        <w:rPr>
+          <w:rFonts w:ascii="Segoe UI" w:hAnsi="Segoe UI" w:cs="Segoe UI"/>
+        </w:rPr>
+        <w:t>1</w:t>
+      </w:r>
+      <w:r>
+        <w:rPr>
+          <w:rFonts w:ascii="Segoe UI" w:hAnsi="Segoe UI" w:cs="Segoe UI"/>
+        </w:rPr>
+        <w:t xml:space="preserve">. </w:t>
+      </w:r>
+      <w:r>
+        <w:rPr>
+          <w:rFonts w:ascii="Segoe UI" w:hAnsi="Segoe UI" w:cs="Segoe UI"/>
+          <w:i/>
+          <w:iCs/>
+        </w:rPr>
+        <w:t xml:space="preserve">Comando de instalación </w:t>
+      </w:r>
+      <w:r>
+        <w:rPr>
+          <w:rFonts w:ascii="Segoe UI" w:hAnsi="Segoe UI" w:cs="Segoe UI"/>
+          <w:i/>
+          <w:iCs/>
+        </w:rPr>
+        <w:t>de Google-</w:t>
+      </w:r>
+      <w:proofErr w:type="spellStart"/>
+      <w:r>
+        <w:rPr>
+          <w:rFonts w:ascii="Segoe UI" w:hAnsi="Segoe UI" w:cs="Segoe UI"/>
+          <w:i/>
+          <w:iCs/>
+        </w:rPr>
+        <w:t>auth</w:t>
+      </w:r>
+      <w:proofErr w:type="spellEnd"/>
+      <w:r>
+        <w:rPr>
+          <w:rFonts w:ascii="Segoe UI" w:hAnsi="Segoe UI" w:cs="Segoe UI"/>
+          <w:i/>
+          <w:iCs/>
+        </w:rPr>
+        <w:t>-</w:t>
+      </w:r>
+      <w:proofErr w:type="spellStart"/>
+      <w:r>
+        <w:rPr>
+          <w:rFonts w:ascii="Segoe UI" w:hAnsi="Segoe UI" w:cs="Segoe UI"/>
+          <w:i/>
+          <w:iCs/>
+        </w:rPr>
+        <w:t>library</w:t>
+      </w:r>
+      <w:proofErr w:type="spellEnd"/>
+    </w:p>
+    <w:p>
+      <w:pPr>
+        <w:pStyle w:val="Sinespaciado"/>
+        <w:rPr>
+          <w:rFonts w:ascii="Segoe UI" w:hAnsi="Segoe UI" w:cs="Segoe UI"/>
+        </w:rPr>
+      </w:pPr>
+    </w:p>
+    <w:p>
+      <w:pPr>
+        <w:jc w:val="both"/>
+        <w:rPr>
+          <w:rFonts w:ascii="Segoe UI" w:hAnsi="Segoe UI" w:cs="Segoe UI"/>
+          <w:sz w:val="24"/>
+          <w:szCs w:val="24"/>
+        </w:rPr>
+      </w:pPr>
+      <w:r>
+        <w:rPr>
+          <w:rFonts w:ascii="Segoe UI" w:hAnsi="Segoe UI" w:cs="Segoe UI"/>
+          <w:sz w:val="24"/>
+          <w:szCs w:val="24"/>
+        </w:rPr>
+        <w:t xml:space="preserve">En </w:t>
+      </w:r>
+      <w:r>
+        <w:rPr>
+          <w:rFonts w:ascii="Segoe UI" w:hAnsi="Segoe UI" w:cs="Segoe UI"/>
+          <w:sz w:val="24"/>
+          <w:szCs w:val="24"/>
+        </w:rPr>
+        <w:t>el</w:t>
+      </w:r>
+      <w:r>
+        <w:rPr>
+          <w:rFonts w:ascii="Segoe UI" w:hAnsi="Segoe UI" w:cs="Segoe UI"/>
+          <w:sz w:val="24"/>
+          <w:szCs w:val="24"/>
+        </w:rPr>
+        <w:t xml:space="preserve"> </w:t>
+      </w:r>
+      <w:proofErr w:type="spellStart"/>
+      <w:proofErr w:type="gramStart"/>
+      <w:r>
+        <w:rPr>
+          <w:rFonts w:ascii="Segoe UI" w:hAnsi="Segoe UI" w:cs="Segoe UI"/>
+          <w:sz w:val="24"/>
+          <w:szCs w:val="24"/>
+        </w:rPr>
+        <w:t>package.json</w:t>
+      </w:r>
+      <w:proofErr w:type="spellEnd"/>
+      <w:proofErr w:type="gramEnd"/>
+      <w:r>
+        <w:rPr>
+          <w:rFonts w:ascii="Segoe UI" w:hAnsi="Segoe UI" w:cs="Segoe UI"/>
+          <w:sz w:val="24"/>
+          <w:szCs w:val="24"/>
+        </w:rPr>
+        <w:t xml:space="preserve"> en la sección de dependencia </w:t>
+      </w:r>
+      <w:r>
+        <w:rPr>
+          <w:rFonts w:ascii="Segoe UI" w:hAnsi="Segoe UI" w:cs="Segoe UI"/>
+          <w:sz w:val="24"/>
+          <w:szCs w:val="24"/>
+        </w:rPr>
+        <w:t xml:space="preserve">puede verificar la instalación de la librería </w:t>
+      </w:r>
+      <w:r>
+        <w:rPr>
+          <w:rFonts w:ascii="Segoe UI" w:hAnsi="Segoe UI" w:cs="Segoe UI"/>
+          <w:sz w:val="24"/>
+          <w:szCs w:val="24"/>
+        </w:rPr>
+        <w:t>Google-</w:t>
+      </w:r>
+      <w:proofErr w:type="spellStart"/>
+      <w:r>
+        <w:rPr>
+          <w:rFonts w:ascii="Segoe UI" w:hAnsi="Segoe UI" w:cs="Segoe UI"/>
+          <w:sz w:val="24"/>
+          <w:szCs w:val="24"/>
+        </w:rPr>
+        <w:t>auth</w:t>
+      </w:r>
+      <w:proofErr w:type="spellEnd"/>
+      <w:r>
+        <w:rPr>
+          <w:rFonts w:ascii="Segoe UI" w:hAnsi="Segoe UI" w:cs="Segoe UI"/>
+          <w:sz w:val="24"/>
+          <w:szCs w:val="24"/>
+        </w:rPr>
+        <w:t xml:space="preserve"> </w:t>
+      </w:r>
+      <w:r>
+        <w:rPr>
+          <w:rFonts w:ascii="Segoe UI" w:hAnsi="Segoe UI" w:cs="Segoe UI"/>
+          <w:sz w:val="24"/>
+          <w:szCs w:val="24"/>
+        </w:rPr>
+        <w:t xml:space="preserve">(ver imagen </w:t>
+      </w:r>
+      <w:r>
+        <w:rPr>
+          <w:rFonts w:ascii="Segoe UI" w:hAnsi="Segoe UI" w:cs="Segoe UI"/>
+          <w:sz w:val="24"/>
+          <w:szCs w:val="24"/>
+        </w:rPr>
+        <w:t>32</w:t>
+      </w:r>
+      <w:r>
+        <w:rPr>
+          <w:rFonts w:ascii="Segoe UI" w:hAnsi="Segoe UI" w:cs="Segoe UI"/>
+          <w:sz w:val="24"/>
+          <w:szCs w:val="24"/>
+        </w:rPr>
+        <w:t>).</w:t>
+      </w:r>
+      <w:r>
+        <w:rPr>
+          <w:noProof/>
+        </w:rPr>
+        <w:t xml:space="preserve"> </w:t>
+      </w:r>
+    </w:p>
+    <w:p>
+      <w:pPr>
+        <w:pStyle w:val="Sinespaciado"/>
+        <w:rPr>
+          <w:rFonts w:ascii="Segoe UI" w:hAnsi="Segoe UI" w:cs="Segoe UI"/>
+          <w:sz w:val="24"/>
+          <w:szCs w:val="24"/>
+        </w:rPr>
+      </w:pPr>
+      <w:r>
+        <w:rPr>
+          <w:noProof/>
+        </w:rPr>
+        <w:lastRenderedPageBreak/>
+        <w:drawing>
+          <wp:inline distT="0" distB="0" distL="0" distR="0" wp14:anchorId="4B92915B" wp14:editId="50DF3955">
+            <wp:extent cx="3829050" cy="3381375"/>
+            <wp:effectExtent l="0" t="0" r="0" b="9525"/>
+            <wp:docPr id="471930978" name="Imagen 1"/>
+            <wp:cNvGraphicFramePr>
+              <a:graphicFrameLocks xmlns:a="http://schemas.openxmlformats.org/drawingml/2006/main" noChangeAspect="1"/>
+            </wp:cNvGraphicFramePr>
+            <a:graphic xmlns:a="http://schemas.openxmlformats.org/drawingml/2006/main">
+              <a:graphicData uri="http://schemas.openxmlformats.org/drawingml/2006/picture">
+                <pic:pic xmlns:pic="http://schemas.openxmlformats.org/drawingml/2006/picture">
+                  <pic:nvPicPr>
+                    <pic:cNvPr id="471930978" name=""/>
+                    <pic:cNvPicPr/>
+                  </pic:nvPicPr>
+                  <pic:blipFill>
+                    <a:blip r:embed="rId44"/>
+                    <a:stretch>
+                      <a:fillRect/>
+                    </a:stretch>
+                  </pic:blipFill>
+                  <pic:spPr>
+                    <a:xfrm>
+                      <a:off x="0" y="0"/>
+                      <a:ext cx="3829050" cy="3381375"/>
+                    </a:xfrm>
+                    <a:prstGeom prst="rect">
+                      <a:avLst/>
+                    </a:prstGeom>
+                  </pic:spPr>
+                </pic:pic>
+              </a:graphicData>
+            </a:graphic>
+          </wp:inline>
+        </w:drawing>
+      </w:r>
+    </w:p>
+    <w:p>
+      <w:pPr>
+        <w:pStyle w:val="Sinespaciado"/>
+        <w:rPr>
+          <w:rFonts w:ascii="Segoe UI" w:hAnsi="Segoe UI" w:cs="Segoe UI"/>
+        </w:rPr>
+      </w:pPr>
+      <w:r>
+        <w:rPr>
+          <w:rFonts w:ascii="Segoe UI" w:hAnsi="Segoe UI" w:cs="Segoe UI"/>
+        </w:rPr>
+        <w:t xml:space="preserve">Imagen </w:t>
+      </w:r>
+      <w:r>
+        <w:rPr>
+          <w:rFonts w:ascii="Segoe UI" w:hAnsi="Segoe UI" w:cs="Segoe UI"/>
+        </w:rPr>
+        <w:t>3</w:t>
+      </w:r>
+      <w:r>
+        <w:rPr>
+          <w:rFonts w:ascii="Segoe UI" w:hAnsi="Segoe UI" w:cs="Segoe UI"/>
+        </w:rPr>
+        <w:t>2</w:t>
+      </w:r>
+      <w:r>
+        <w:rPr>
+          <w:rFonts w:ascii="Segoe UI" w:hAnsi="Segoe UI" w:cs="Segoe UI"/>
+        </w:rPr>
+        <w:t xml:space="preserve">. </w:t>
+      </w:r>
+      <w:r>
+        <w:rPr>
+          <w:rFonts w:ascii="Segoe UI" w:hAnsi="Segoe UI" w:cs="Segoe UI"/>
+          <w:i/>
+          <w:iCs/>
+        </w:rPr>
+        <w:t xml:space="preserve">Versión de </w:t>
+      </w:r>
+      <w:r>
+        <w:rPr>
+          <w:rFonts w:ascii="Segoe UI" w:hAnsi="Segoe UI" w:cs="Segoe UI"/>
+          <w:i/>
+          <w:iCs/>
+        </w:rPr>
+        <w:t xml:space="preserve">librería </w:t>
+      </w:r>
+      <w:r>
+        <w:rPr>
+          <w:rFonts w:ascii="Segoe UI" w:hAnsi="Segoe UI" w:cs="Segoe UI"/>
+          <w:i/>
+          <w:iCs/>
+        </w:rPr>
+        <w:t>Google-</w:t>
+      </w:r>
+      <w:proofErr w:type="spellStart"/>
+      <w:r>
+        <w:rPr>
+          <w:rFonts w:ascii="Segoe UI" w:hAnsi="Segoe UI" w:cs="Segoe UI"/>
+          <w:i/>
+          <w:iCs/>
+        </w:rPr>
+        <w:t>auth</w:t>
+      </w:r>
+      <w:proofErr w:type="spellEnd"/>
+      <w:r>
+        <w:rPr>
+          <w:rFonts w:ascii="Segoe UI" w:hAnsi="Segoe UI" w:cs="Segoe UI"/>
+          <w:i/>
+          <w:iCs/>
+        </w:rPr>
+        <w:t xml:space="preserve"> instalada</w:t>
+      </w:r>
+    </w:p>
+    <w:p>
+      <w:pPr>
+        <w:pStyle w:val="Sinespaciado"/>
+        <w:rPr>
+          <w:rFonts w:ascii="Segoe UI" w:hAnsi="Segoe UI" w:cs="Segoe UI"/>
+        </w:rPr>
+      </w:pPr>
+    </w:p>
+    <w:p>
+      <w:pPr>
+        <w:pStyle w:val="Sinespaciado"/>
+        <w:rPr>
+          <w:rFonts w:ascii="Segoe UI" w:hAnsi="Segoe UI" w:cs="Segoe UI"/>
+        </w:rPr>
+      </w:pPr>
+    </w:p>
+    <w:p>
+      <w:pPr>
+        <w:jc w:val="both"/>
+        <w:rPr>
+          <w:rFonts w:ascii="Segoe UI" w:hAnsi="Segoe UI" w:cs="Segoe UI"/>
+          <w:sz w:val="24"/>
+          <w:szCs w:val="24"/>
+        </w:rPr>
+      </w:pPr>
+      <w:r>
+        <w:rPr>
+          <w:rFonts w:ascii="Segoe UI" w:hAnsi="Segoe UI" w:cs="Segoe UI"/>
+          <w:sz w:val="24"/>
+          <w:szCs w:val="24"/>
+        </w:rPr>
         <w:t>Una vez instalemos estos programas tenemos preparado el entorno de desarrollo y podremos comenzar a adicionar nuevas funcionalidades y hacer el mantenimiento de</w:t>
       </w:r>
       <w:r>
@@ -7945,7 +10515,25 @@
           <w:sz w:val="24"/>
           <w:szCs w:val="24"/>
         </w:rPr>
-        <w:t>l Api Rest Dory</w:t>
+        <w:t xml:space="preserve">l Api </w:t>
+      </w:r>
+      <w:proofErr w:type="spellStart"/>
+      <w:r>
+        <w:rPr>
+          <w:rFonts w:ascii="Segoe UI" w:hAnsi="Segoe UI" w:cs="Segoe UI"/>
+          <w:sz w:val="24"/>
+          <w:szCs w:val="24"/>
+        </w:rPr>
+        <w:t>Rest</w:t>
+      </w:r>
+      <w:proofErr w:type="spellEnd"/>
+      <w:r>
+        <w:rPr>
+          <w:rFonts w:ascii="Segoe UI" w:hAnsi="Segoe UI" w:cs="Segoe UI"/>
+          <w:sz w:val="24"/>
+          <w:szCs w:val="24"/>
+        </w:rPr>
+        <w:t xml:space="preserve"> Dory</w:t>
       </w:r>
       <w:r>
         <w:rPr>
@@ -7977,7 +10565,7 @@
 </file>
 
 <file path=word/numbering.xml><?xml version="1.0" encoding="utf-8"?>
-<w:numbering xmlns:wpc="http://schemas.microsoft.com/office/word/2010/wordprocessingCanvas" xmlns:cx="http://schemas.microsoft.com/office/drawing/2014/chartex" xmlns:cx1="http://schemas.microsoft.com/office/drawing/2015/9/8/chartex" xmlns:cx2="http://schemas.microsoft.com/office/drawing/2015/10/21/chartex" xmlns:cx3="http://schemas.microsoft.com/office/drawing/2016/5/9/chartex" xmlns:cx4="http://schemas.microsoft.com/office/drawing/2016/5/10/chartex" xmlns:cx5="http://schemas.microsoft.com/office/drawing/2016/5/11/chartex" xmlns:cx6="http://schemas.microsoft.com/office/drawing/2016/5/12/chartex" xmlns:cx7="http://schemas.microsoft.com/office/drawing/2016/5/13/chartex" xmlns:cx8="http://schemas.microsoft.com/office/drawing/2016/5/14/chartex" xmlns:mc="http://schemas.openxmlformats.org/markup-compatibility/2006" xmlns:aink="http://schemas.microsoft.com/office/drawing/2016/ink" xmlns:am3d="http://schemas.microsoft.com/office/drawing/2017/model3d" xmlns:o="urn:schemas-microsoft-com:office:office" xmlns:oel="http://schemas.microsoft.com/office/2019/extlst" xmlns:r="http://schemas.openxmlformats.org/officeDocument/2006/relationships" xmlns:m="http://schemas.openxmlformats.org/officeDocument/2006/math" xmlns:v="urn:schemas-microsoft-com:vml" xmlns:wp14="http://schemas.microsoft.com/office/word/2010/wordprocessingDrawing" xmlns:wp="http://schemas.openxmlformats.org/drawingml/2006/wordprocessingDrawing" xmlns:w10="urn:schemas-microsoft-com:office:word" xmlns:w="http://schemas.openxmlformats.org/wordprocessingml/2006/main" xmlns:w14="http://schemas.microsoft.com/office/word/2010/wordml" xmlns:w15="http://schemas.microsoft.com/office/word/2012/wordml" xmlns:w16cex="http://schemas.microsoft.com/office/word/2018/wordml/cex" xmlns:w16cid="http://schemas.microsoft.com/office/word/2016/wordml/cid" xmlns:w16="http://schemas.microsoft.com/office/word/2018/wordml" xmlns:w16sdtdh="http://schemas.microsoft.com/office/word/2020/wordml/sdtdatahash" xmlns:w16se="http://schemas.microsoft.com/office/word/2015/wordml/symex" xmlns:wpg="http://schemas.microsoft.com/office/word/2010/wordprocessingGroup" xmlns:wpi="http://schemas.microsoft.com/office/word/2010/wordprocessingInk" xmlns:wne="http://schemas.microsoft.com/office/word/2006/wordml" xmlns:wps="http://schemas.microsoft.com/office/word/2010/wordprocessingShape" mc:Ignorable="w14 w15 w16se w16cid w16 w16cex w16sdtdh wp14">
+<w:numbering xmlns:wpc="http://schemas.microsoft.com/office/word/2010/wordprocessingCanvas" xmlns:cx="http://schemas.microsoft.com/office/drawing/2014/chartex" xmlns:cx1="http://schemas.microsoft.com/office/drawing/2015/9/8/chartex" xmlns:cx2="http://schemas.microsoft.com/office/drawing/2015/10/21/chartex" xmlns:cx3="http://schemas.microsoft.com/office/drawing/2016/5/9/chartex" xmlns:cx4="http://schemas.microsoft.com/office/drawing/2016/5/10/chartex" xmlns:cx5="http://schemas.microsoft.com/office/drawing/2016/5/11/chartex" xmlns:cx6="http://schemas.microsoft.com/office/drawing/2016/5/12/chartex" xmlns:cx7="http://schemas.microsoft.com/office/drawing/2016/5/13/chartex" xmlns:cx8="http://schemas.microsoft.com/office/drawing/2016/5/14/chartex" xmlns:mc="http://schemas.openxmlformats.org/markup-compatibility/2006" xmlns:aink="http://schemas.microsoft.com/office/drawing/2016/ink" xmlns:am3d="http://schemas.microsoft.com/office/drawing/2017/model3d" xmlns:o="urn:schemas-microsoft-com:office:office" xmlns:oel="http://schemas.microsoft.com/office/2019/extlst" xmlns:r="http://schemas.openxmlformats.org/officeDocument/2006/relationships" xmlns:m="http://schemas.openxmlformats.org/officeDocument/2006/math" xmlns:v="urn:schemas-microsoft-com:vml" xmlns:wp14="http://schemas.microsoft.com/office/word/2010/wordprocessingDrawing" xmlns:wp="http://schemas.openxmlformats.org/drawingml/2006/wordprocessingDrawing" xmlns:w10="urn:schemas-microsoft-com:office:word" xmlns:w="http://schemas.openxmlformats.org/wordprocessingml/2006/main" xmlns:w14="http://schemas.microsoft.com/office/word/2010/wordml" xmlns:w15="http://schemas.microsoft.com/office/word/2012/wordml" xmlns:w16cex="http://schemas.microsoft.com/office/word/2018/wordml/cex" xmlns:w16cid="http://schemas.microsoft.com/office/word/2016/wordml/cid" xmlns:w16="http://schemas.microsoft.com/office/word/2018/wordml" xmlns:w16du="http://schemas.microsoft.com/office/word/2023/wordml/word16du" xmlns:w16sdtdh="http://schemas.microsoft.com/office/word/2020/wordml/sdtdatahash" xmlns:w16se="http://schemas.microsoft.com/office/word/2015/wordml/symex" xmlns:wpg="http://schemas.microsoft.com/office/word/2010/wordprocessingGroup" xmlns:wpi="http://schemas.microsoft.com/office/word/2010/wordprocessingInk" xmlns:wne="http://schemas.microsoft.com/office/word/2006/wordml" xmlns:wps="http://schemas.microsoft.com/office/word/2010/wordprocessingShape" mc:Ignorable="w14 w15 w16se w16cid w16 w16cex w16sdtdh wp14">
   <w:abstractNum w:abstractNumId="0" w15:restartNumberingAfterBreak="0">
     <w:nsid w:val="04B23F6D"/>
     <w:multiLevelType w:val="hybridMultilevel"/>
@@ -9178,6 +11766,95 @@
     </w:lvl>
   </w:abstractNum>
   <w:abstractNum w:abstractNumId="13" w15:restartNumberingAfterBreak="0">
+    <w:nsid w:val="7C505560"/>
+    <w:multiLevelType w:val="hybridMultilevel"/>
+    <w:tmpl w:val="00946A3C"/>
+    <w:lvl w:ilvl="0" w:tplc="FFFFFFFF">
+      <w:start w:val="1"/>
+      <w:numFmt w:val="decimal"/>
+      <w:lvlText w:val="%1."/>
+      <w:lvlJc w:val="left"/>
+      <w:pPr>
+        <w:ind w:left="720" w:hanging="360"/>
+      </w:pPr>
+      <w:rPr>
+        <w:rFonts w:hint="default"/>
+      </w:rPr>
+    </w:lvl>
+    <w:lvl w:ilvl="1" w:tplc="FFFFFFFF" w:tentative="1">
+      <w:start w:val="1"/>
+      <w:numFmt w:val="lowerLetter"/>
+      <w:lvlText w:val="%2."/>
+      <w:lvlJc w:val="left"/>
+      <w:pPr>
+        <w:ind w:left="1440" w:hanging="360"/>
+      </w:pPr>
+    </w:lvl>
+    <w:lvl w:ilvl="2" w:tplc="FFFFFFFF" w:tentative="1">
+      <w:start w:val="1"/>
+      <w:numFmt w:val="lowerRoman"/>
+      <w:lvlText w:val="%3."/>
+      <w:lvlJc w:val="right"/>
+      <w:pPr>
+        <w:ind w:left="2160" w:hanging="180"/>
+      </w:pPr>
+    </w:lvl>
+    <w:lvl w:ilvl="3" w:tplc="FFFFFFFF" w:tentative="1">
+      <w:start w:val="1"/>
+      <w:numFmt w:val="decimal"/>
+      <w:lvlText w:val="%4."/>
+      <w:lvlJc w:val="left"/>
+      <w:pPr>
+        <w:ind w:left="2880" w:hanging="360"/>
+      </w:pPr>
+    </w:lvl>
+    <w:lvl w:ilvl="4" w:tplc="FFFFFFFF" w:tentative="1">
+      <w:start w:val="1"/>
+      <w:numFmt w:val="lowerLetter"/>
+      <w:lvlText w:val="%5."/>
+      <w:lvlJc w:val="left"/>
+      <w:pPr>
+        <w:ind w:left="3600" w:hanging="360"/>
+      </w:pPr>
+    </w:lvl>
+    <w:lvl w:ilvl="5" w:tplc="FFFFFFFF" w:tentative="1">
+      <w:start w:val="1"/>
+      <w:numFmt w:val="lowerRoman"/>
+      <w:lvlText w:val="%6."/>
+      <w:lvlJc w:val="right"/>
+      <w:pPr>
+        <w:ind w:left="4320" w:hanging="180"/>
+      </w:pPr>
+    </w:lvl>
+    <w:lvl w:ilvl="6" w:tplc="FFFFFFFF" w:tentative="1">
+      <w:start w:val="1"/>
+      <w:numFmt w:val="decimal"/>
+      <w:lvlText w:val="%7."/>
+      <w:lvlJc w:val="left"/>
+      <w:pPr>
+        <w:ind w:left="5040" w:hanging="360"/>
+      </w:pPr>
+    </w:lvl>
+    <w:lvl w:ilvl="7" w:tplc="FFFFFFFF" w:tentative="1">
+      <w:start w:val="1"/>
+      <w:numFmt w:val="lowerLetter"/>
+      <w:lvlText w:val="%8."/>
+      <w:lvlJc w:val="left"/>
+      <w:pPr>
+        <w:ind w:left="5760" w:hanging="360"/>
+      </w:pPr>
+    </w:lvl>
+    <w:lvl w:ilvl="8" w:tplc="FFFFFFFF" w:tentative="1">
+      <w:start w:val="1"/>
+      <w:numFmt w:val="lowerRoman"/>
+      <w:lvlText w:val="%9."/>
+      <w:lvlJc w:val="right"/>
+      <w:pPr>
+        <w:ind w:left="6480" w:hanging="180"/>
+      </w:pPr>
+    </w:lvl>
+  </w:abstractNum>
+  <w:abstractNum w:abstractNumId="14" w15:restartNumberingAfterBreak="0">
     <w:nsid w:val="7FA77F0F"/>
     <w:multiLevelType w:val="hybridMultilevel"/>
     <w:tmpl w:val="F04049EA"/>
@@ -9273,7 +11950,7 @@
     <w:abstractNumId w:val="6"/>
   </w:num>
   <w:num w:numId="3" w16cid:durableId="2037728633">
-    <w:abstractNumId w:val="13"/>
+    <w:abstractNumId w:val="14"/>
   </w:num>
   <w:num w:numId="4" w16cid:durableId="1543135178">
     <w:abstractNumId w:val="2"/>
@@ -9307,6 +11984,9 @@
   </w:num>
   <w:num w:numId="14" w16cid:durableId="1277179137">
     <w:abstractNumId w:val="9"/>
+  </w:num>
+  <w:num w:numId="15" w16cid:durableId="444931605">
+    <w:abstractNumId w:val="13"/>
   </w:num>
 </w:numbering>
 </file>

</xml_diff>

<commit_message>
se le agregarón todas las versiones de tecnologías y piezas de software en todas las recetas
</commit_message>
<xml_diff>
--- a/recipes/dory-api-rest/1. Como preparar el entorno de desarrollo.docx
+++ b/recipes/dory-api-rest/1. Como preparar el entorno de desarrollo.docx
@@ -1,6 +1,6 @@
 
 <file path=word/document.xml><?xml version="1.0" encoding="utf-8"?>
-<w:document xmlns:wpc="http://schemas.microsoft.com/office/word/2010/wordprocessingCanvas" xmlns:cx="http://schemas.microsoft.com/office/drawing/2014/chartex" xmlns:cx1="http://schemas.microsoft.com/office/drawing/2015/9/8/chartex" xmlns:cx2="http://schemas.microsoft.com/office/drawing/2015/10/21/chartex" xmlns:cx3="http://schemas.microsoft.com/office/drawing/2016/5/9/chartex" xmlns:cx4="http://schemas.microsoft.com/office/drawing/2016/5/10/chartex" xmlns:cx5="http://schemas.microsoft.com/office/drawing/2016/5/11/chartex" xmlns:cx6="http://schemas.microsoft.com/office/drawing/2016/5/12/chartex" xmlns:cx7="http://schemas.microsoft.com/office/drawing/2016/5/13/chartex" xmlns:cx8="http://schemas.microsoft.com/office/drawing/2016/5/14/chartex" xmlns:mc="http://schemas.openxmlformats.org/markup-compatibility/2006" xmlns:aink="http://schemas.microsoft.com/office/drawing/2016/ink" xmlns:am3d="http://schemas.microsoft.com/office/drawing/2017/model3d" xmlns:o="urn:schemas-microsoft-com:office:office" xmlns:oel="http://schemas.microsoft.com/office/2019/extlst" xmlns:r="http://schemas.openxmlformats.org/officeDocument/2006/relationships" xmlns:m="http://schemas.openxmlformats.org/officeDocument/2006/math" xmlns:v="urn:schemas-microsoft-com:vml" xmlns:wp14="http://schemas.microsoft.com/office/word/2010/wordprocessingDrawing" xmlns:wp="http://schemas.openxmlformats.org/drawingml/2006/wordprocessingDrawing" xmlns:w10="urn:schemas-microsoft-com:office:word" xmlns:w="http://schemas.openxmlformats.org/wordprocessingml/2006/main" xmlns:w14="http://schemas.microsoft.com/office/word/2010/wordml" xmlns:w15="http://schemas.microsoft.com/office/word/2012/wordml" xmlns:w16cex="http://schemas.microsoft.com/office/word/2018/wordml/cex" xmlns:w16cid="http://schemas.microsoft.com/office/word/2016/wordml/cid" xmlns:w16="http://schemas.microsoft.com/office/word/2018/wordml" xmlns:w16du="http://schemas.microsoft.com/office/word/2023/wordml/word16du" xmlns:w16sdtdh="http://schemas.microsoft.com/office/word/2020/wordml/sdtdatahash" xmlns:w16se="http://schemas.microsoft.com/office/word/2015/wordml/symex" xmlns:wpg="http://schemas.microsoft.com/office/word/2010/wordprocessingGroup" xmlns:wpi="http://schemas.microsoft.com/office/word/2010/wordprocessingInk" xmlns:wne="http://schemas.microsoft.com/office/word/2006/wordml" xmlns:wps="http://schemas.microsoft.com/office/word/2010/wordprocessingShape" mc:Ignorable="w14 w15 w16se w16cid w16 w16cex w16sdtdh wp14">
+<w:document xmlns:wpc="http://schemas.microsoft.com/office/word/2010/wordprocessingCanvas" xmlns:cx="http://schemas.microsoft.com/office/drawing/2014/chartex" xmlns:cx1="http://schemas.microsoft.com/office/drawing/2015/9/8/chartex" xmlns:cx2="http://schemas.microsoft.com/office/drawing/2015/10/21/chartex" xmlns:cx3="http://schemas.microsoft.com/office/drawing/2016/5/9/chartex" xmlns:cx4="http://schemas.microsoft.com/office/drawing/2016/5/10/chartex" xmlns:cx5="http://schemas.microsoft.com/office/drawing/2016/5/11/chartex" xmlns:cx6="http://schemas.microsoft.com/office/drawing/2016/5/12/chartex" xmlns:cx7="http://schemas.microsoft.com/office/drawing/2016/5/13/chartex" xmlns:cx8="http://schemas.microsoft.com/office/drawing/2016/5/14/chartex" xmlns:mc="http://schemas.openxmlformats.org/markup-compatibility/2006" xmlns:aink="http://schemas.microsoft.com/office/drawing/2016/ink" xmlns:am3d="http://schemas.microsoft.com/office/drawing/2017/model3d" xmlns:o="urn:schemas-microsoft-com:office:office" xmlns:oel="http://schemas.microsoft.com/office/2019/extlst" xmlns:r="http://schemas.openxmlformats.org/officeDocument/2006/relationships" xmlns:m="http://schemas.openxmlformats.org/officeDocument/2006/math" xmlns:v="urn:schemas-microsoft-com:vml" xmlns:wp14="http://schemas.microsoft.com/office/word/2010/wordprocessingDrawing" xmlns:wp="http://schemas.openxmlformats.org/drawingml/2006/wordprocessingDrawing" xmlns:w10="urn:schemas-microsoft-com:office:word" xmlns:w="http://schemas.openxmlformats.org/wordprocessingml/2006/main" xmlns:w14="http://schemas.microsoft.com/office/word/2010/wordml" xmlns:w15="http://schemas.microsoft.com/office/word/2012/wordml" xmlns:w16cex="http://schemas.microsoft.com/office/word/2018/wordml/cex" xmlns:w16cid="http://schemas.microsoft.com/office/word/2016/wordml/cid" xmlns:w16="http://schemas.microsoft.com/office/word/2018/wordml" xmlns:w16sdtdh="http://schemas.microsoft.com/office/word/2020/wordml/sdtdatahash" xmlns:w16se="http://schemas.microsoft.com/office/word/2015/wordml/symex" xmlns:wpg="http://schemas.microsoft.com/office/word/2010/wordprocessingGroup" xmlns:wpi="http://schemas.microsoft.com/office/word/2010/wordprocessingInk" xmlns:wne="http://schemas.microsoft.com/office/word/2006/wordml" xmlns:wps="http://schemas.microsoft.com/office/word/2010/wordprocessingShape" mc:Ignorable="w14 w15 w16se w16cid w16 w16cex w16sdtdh wp14">
   <w:body>
     <w:p>
       <w:pPr>
@@ -86,15 +86,6 @@
           <w:szCs w:val="24"/>
         </w:rPr>
       </w:pPr>
-    </w:p>
-    <w:p>
-      <w:pPr>
-        <w:rPr>
-          <w:rFonts w:ascii="Segoe UI" w:hAnsi="Segoe UI" w:cs="Segoe UI"/>
-          <w:sz w:val="24"/>
-          <w:szCs w:val="24"/>
-        </w:rPr>
-      </w:pPr>
       <w:r>
         <w:rPr>
           <w:rFonts w:ascii="Segoe UI" w:hAnsi="Segoe UI" w:cs="Segoe UI"/>
@@ -122,15 +113,6 @@
         </w:rPr>
         <w:t xml:space="preserve">Se realizará el paso a paso de los diferentes procesos de instalación de tecnologías y piezas de software necesarias en el entorno de desarrollo. </w:t>
       </w:r>
-    </w:p>
-    <w:p>
-      <w:pPr>
-        <w:rPr>
-          <w:rFonts w:ascii="Segoe UI" w:hAnsi="Segoe UI" w:cs="Segoe UI"/>
-          <w:sz w:val="24"/>
-          <w:szCs w:val="24"/>
-        </w:rPr>
-      </w:pPr>
     </w:p>
     <w:p>
       <w:pPr>
@@ -189,7 +171,23 @@
           <w:sz w:val="24"/>
           <w:szCs w:val="24"/>
         </w:rPr>
-        <w:t xml:space="preserve">Node.js + </w:t>
+        <w:t xml:space="preserve">Node.js </w:t>
+      </w:r>
+      <w:r>
+        <w:rPr>
+          <w:rFonts w:ascii="Segoe UI" w:hAnsi="Segoe UI" w:cs="Segoe UI"/>
+          <w:sz w:val="24"/>
+          <w:szCs w:val="24"/>
+        </w:rPr>
+        <w:t xml:space="preserve">versión 16.14.1 </w:t>
+      </w:r>
+      <w:r>
+        <w:rPr>
+          <w:rFonts w:ascii="Segoe UI" w:hAnsi="Segoe UI" w:cs="Segoe UI"/>
+          <w:sz w:val="24"/>
+          <w:szCs w:val="24"/>
+        </w:rPr>
+        <w:t xml:space="preserve">+ </w:t>
       </w:r>
       <w:proofErr w:type="spellStart"/>
       <w:r>
@@ -201,6 +199,14 @@
         <w:t>npm</w:t>
       </w:r>
       <w:proofErr w:type="spellEnd"/>
+      <w:r>
+        <w:rPr>
+          <w:rFonts w:ascii="Segoe UI" w:hAnsi="Segoe UI" w:cs="Segoe UI"/>
+          <w:sz w:val="24"/>
+          <w:szCs w:val="24"/>
+        </w:rPr>
+        <w:t xml:space="preserve"> versión 8.5.0</w:t>
+      </w:r>
     </w:p>
     <w:p>
       <w:pPr>
@@ -241,6 +247,48 @@
         <w:t>Workbench</w:t>
       </w:r>
       <w:proofErr w:type="spellEnd"/>
+      <w:r>
+        <w:rPr>
+          <w:rFonts w:ascii="Segoe UI" w:hAnsi="Segoe UI" w:cs="Segoe UI"/>
+          <w:sz w:val="24"/>
+          <w:szCs w:val="24"/>
+        </w:rPr>
+        <w:t xml:space="preserve"> </w:t>
+      </w:r>
+      <w:r>
+        <w:rPr>
+          <w:rFonts w:ascii="Segoe UI" w:hAnsi="Segoe UI" w:cs="Segoe UI"/>
+          <w:sz w:val="24"/>
+          <w:szCs w:val="24"/>
+        </w:rPr>
+        <w:t>versión 8.0.32</w:t>
+      </w:r>
+      <w:r>
+        <w:rPr>
+          <w:rFonts w:ascii="Segoe UI" w:hAnsi="Segoe UI" w:cs="Segoe UI"/>
+          <w:sz w:val="24"/>
+          <w:szCs w:val="24"/>
+        </w:rPr>
+        <w:t xml:space="preserve"> (MYSQL </w:t>
+      </w:r>
+      <w:proofErr w:type="spellStart"/>
+      <w:r>
+        <w:rPr>
+          <w:rFonts w:ascii="Segoe UI" w:hAnsi="Segoe UI" w:cs="Segoe UI"/>
+          <w:sz w:val="24"/>
+          <w:szCs w:val="24"/>
+        </w:rPr>
+        <w:t>Community</w:t>
+      </w:r>
+      <w:proofErr w:type="spellEnd"/>
+      <w:r>
+        <w:rPr>
+          <w:rFonts w:ascii="Segoe UI" w:hAnsi="Segoe UI" w:cs="Segoe UI"/>
+          <w:sz w:val="24"/>
+          <w:szCs w:val="24"/>
+        </w:rPr>
+        <w:t xml:space="preserve"> Server – GPL)</w:t>
+      </w:r>
     </w:p>
     <w:p>
       <w:pPr>
@@ -263,6 +311,14 @@
         </w:rPr>
         <w:t>GIT</w:t>
       </w:r>
+      <w:r>
+        <w:rPr>
+          <w:rFonts w:ascii="Segoe UI" w:hAnsi="Segoe UI" w:cs="Segoe UI"/>
+          <w:sz w:val="24"/>
+          <w:szCs w:val="24"/>
+        </w:rPr>
+        <w:t xml:space="preserve"> versión 2.35.1.windows.2</w:t>
+      </w:r>
     </w:p>
     <w:p>
       <w:pPr>
@@ -313,6 +369,14 @@
         <w:t>code</w:t>
       </w:r>
       <w:proofErr w:type="spellEnd"/>
+      <w:r>
+        <w:rPr>
+          <w:rFonts w:ascii="Segoe UI" w:hAnsi="Segoe UI" w:cs="Segoe UI"/>
+          <w:sz w:val="24"/>
+          <w:szCs w:val="24"/>
+        </w:rPr>
+        <w:t xml:space="preserve"> versión 1.18.1</w:t>
+      </w:r>
     </w:p>
     <w:p>
       <w:pPr>
@@ -337,6 +401,14 @@
         <w:t>Postman</w:t>
       </w:r>
       <w:proofErr w:type="spellEnd"/>
+      <w:r>
+        <w:rPr>
+          <w:rFonts w:ascii="Segoe UI" w:hAnsi="Segoe UI" w:cs="Segoe UI"/>
+          <w:sz w:val="24"/>
+          <w:szCs w:val="24"/>
+        </w:rPr>
+        <w:t xml:space="preserve"> versión 10.17.3</w:t>
+      </w:r>
     </w:p>
     <w:p>
       <w:pPr>
@@ -359,6 +431,14 @@
         </w:rPr>
         <w:t>Express</w:t>
       </w:r>
+      <w:r>
+        <w:rPr>
+          <w:rFonts w:ascii="Segoe UI" w:hAnsi="Segoe UI" w:cs="Segoe UI"/>
+          <w:sz w:val="24"/>
+          <w:szCs w:val="24"/>
+        </w:rPr>
+        <w:t xml:space="preserve"> versión 4.17.1</w:t>
+      </w:r>
     </w:p>
     <w:p>
       <w:pPr>
@@ -398,6 +478,14 @@
         </w:rPr>
         <w:t>MySQL2</w:t>
       </w:r>
+      <w:r>
+        <w:rPr>
+          <w:rFonts w:ascii="Segoe UI" w:hAnsi="Segoe UI" w:cs="Segoe UI"/>
+          <w:sz w:val="24"/>
+          <w:szCs w:val="24"/>
+        </w:rPr>
+        <w:t xml:space="preserve"> versión 2.2.5</w:t>
+      </w:r>
     </w:p>
     <w:p>
       <w:pPr>
@@ -442,7 +530,31 @@
           <w:sz w:val="24"/>
           <w:szCs w:val="24"/>
         </w:rPr>
-        <w:t>JWT simple</w:t>
+        <w:t>JWT</w:t>
+      </w:r>
+      <w:r>
+        <w:rPr>
+          <w:rFonts w:ascii="Segoe UI" w:hAnsi="Segoe UI" w:cs="Segoe UI"/>
+          <w:sz w:val="24"/>
+          <w:szCs w:val="24"/>
+        </w:rPr>
+        <w:t>-</w:t>
+      </w:r>
+      <w:r>
+        <w:rPr>
+          <w:rFonts w:ascii="Segoe UI" w:hAnsi="Segoe UI" w:cs="Segoe UI"/>
+          <w:sz w:val="24"/>
+          <w:szCs w:val="24"/>
+        </w:rPr>
+        <w:t>simple</w:t>
+      </w:r>
+      <w:r>
+        <w:rPr>
+          <w:rFonts w:ascii="Segoe UI" w:hAnsi="Segoe UI" w:cs="Segoe UI"/>
+          <w:sz w:val="24"/>
+          <w:szCs w:val="24"/>
+        </w:rPr>
+        <w:t xml:space="preserve"> versión 0.5.6</w:t>
       </w:r>
     </w:p>
     <w:p>
@@ -476,6 +588,14 @@
         <w:t>crypt</w:t>
       </w:r>
       <w:proofErr w:type="spellEnd"/>
+      <w:r>
+        <w:rPr>
+          <w:rFonts w:ascii="Segoe UI" w:hAnsi="Segoe UI" w:cs="Segoe UI"/>
+          <w:sz w:val="24"/>
+          <w:szCs w:val="24"/>
+        </w:rPr>
+        <w:t xml:space="preserve"> versión 5.0.1</w:t>
+      </w:r>
     </w:p>
     <w:p>
       <w:pPr>
@@ -496,7 +616,33 @@
           <w:sz w:val="24"/>
           <w:szCs w:val="24"/>
         </w:rPr>
-        <w:t>Http-error</w:t>
+        <w:t>Http-</w:t>
+      </w:r>
+      <w:proofErr w:type="spellStart"/>
+      <w:r>
+        <w:rPr>
+          <w:rFonts w:ascii="Segoe UI" w:hAnsi="Segoe UI" w:cs="Segoe UI"/>
+          <w:sz w:val="24"/>
+          <w:szCs w:val="24"/>
+        </w:rPr>
+        <w:t>error</w:t>
+      </w:r>
+      <w:r>
+        <w:rPr>
+          <w:rFonts w:ascii="Segoe UI" w:hAnsi="Segoe UI" w:cs="Segoe UI"/>
+          <w:sz w:val="24"/>
+          <w:szCs w:val="24"/>
+        </w:rPr>
+        <w:t>s</w:t>
+      </w:r>
+      <w:proofErr w:type="spellEnd"/>
+      <w:r>
+        <w:rPr>
+          <w:rFonts w:ascii="Segoe UI" w:hAnsi="Segoe UI" w:cs="Segoe UI"/>
+          <w:sz w:val="24"/>
+          <w:szCs w:val="24"/>
+        </w:rPr>
+        <w:t xml:space="preserve"> versión 2.0.0</w:t>
       </w:r>
     </w:p>
     <w:p>
@@ -522,6 +668,14 @@
         <w:t>Nodemailer</w:t>
       </w:r>
       <w:proofErr w:type="spellEnd"/>
+      <w:r>
+        <w:rPr>
+          <w:rFonts w:ascii="Segoe UI" w:hAnsi="Segoe UI" w:cs="Segoe UI"/>
+          <w:sz w:val="24"/>
+          <w:szCs w:val="24"/>
+        </w:rPr>
+        <w:t xml:space="preserve"> versión 6.7.2</w:t>
+      </w:r>
     </w:p>
     <w:p>
       <w:pPr>
@@ -546,6 +700,14 @@
         <w:t>Dotenv</w:t>
       </w:r>
       <w:proofErr w:type="spellEnd"/>
+      <w:r>
+        <w:rPr>
+          <w:rFonts w:ascii="Segoe UI" w:hAnsi="Segoe UI" w:cs="Segoe UI"/>
+          <w:sz w:val="24"/>
+          <w:szCs w:val="24"/>
+        </w:rPr>
+        <w:t xml:space="preserve"> versión 16.0.3</w:t>
+      </w:r>
     </w:p>
     <w:p>
       <w:pPr>
@@ -570,6 +732,22 @@
         <w:t>Body-parser</w:t>
       </w:r>
       <w:proofErr w:type="spellEnd"/>
+      <w:r>
+        <w:rPr>
+          <w:rFonts w:ascii="Segoe UI" w:hAnsi="Segoe UI" w:cs="Segoe UI"/>
+          <w:sz w:val="24"/>
+          <w:szCs w:val="24"/>
+        </w:rPr>
+        <w:t xml:space="preserve"> </w:t>
+      </w:r>
+      <w:r>
+        <w:rPr>
+          <w:rFonts w:ascii="Segoe UI" w:hAnsi="Segoe UI" w:cs="Segoe UI"/>
+          <w:sz w:val="24"/>
+          <w:szCs w:val="24"/>
+        </w:rPr>
+        <w:t>versión 1.19.2</w:t>
+      </w:r>
     </w:p>
     <w:p>
       <w:pPr>
@@ -594,6 +772,14 @@
         <w:t>Cors</w:t>
       </w:r>
       <w:proofErr w:type="spellEnd"/>
+      <w:r>
+        <w:rPr>
+          <w:rFonts w:ascii="Segoe UI" w:hAnsi="Segoe UI" w:cs="Segoe UI"/>
+          <w:sz w:val="24"/>
+          <w:szCs w:val="24"/>
+        </w:rPr>
+        <w:t xml:space="preserve"> versión 2.8.5</w:t>
+      </w:r>
     </w:p>
     <w:p>
       <w:pPr>
@@ -618,6 +804,14 @@
         <w:t>Moment</w:t>
       </w:r>
       <w:proofErr w:type="spellEnd"/>
+      <w:r>
+        <w:rPr>
+          <w:rFonts w:ascii="Segoe UI" w:hAnsi="Segoe UI" w:cs="Segoe UI"/>
+          <w:sz w:val="24"/>
+          <w:szCs w:val="24"/>
+        </w:rPr>
+        <w:t xml:space="preserve"> versión 2.29.1</w:t>
+      </w:r>
     </w:p>
     <w:p>
       <w:pPr>
@@ -632,6 +826,38 @@
           <w:szCs w:val="24"/>
         </w:rPr>
       </w:pPr>
+      <w:proofErr w:type="spellStart"/>
+      <w:r>
+        <w:rPr>
+          <w:rFonts w:ascii="Segoe UI" w:hAnsi="Segoe UI" w:cs="Segoe UI"/>
+          <w:sz w:val="24"/>
+          <w:szCs w:val="24"/>
+        </w:rPr>
+        <w:t>Dayjs</w:t>
+      </w:r>
+      <w:proofErr w:type="spellEnd"/>
+      <w:r>
+        <w:rPr>
+          <w:rFonts w:ascii="Segoe UI" w:hAnsi="Segoe UI" w:cs="Segoe UI"/>
+          <w:sz w:val="24"/>
+          <w:szCs w:val="24"/>
+        </w:rPr>
+        <w:t xml:space="preserve"> versión 1.11.3</w:t>
+      </w:r>
+    </w:p>
+    <w:p>
+      <w:pPr>
+        <w:pStyle w:val="Prrafodelista"/>
+        <w:numPr>
+          <w:ilvl w:val="0"/>
+          <w:numId w:val="2"/>
+        </w:numPr>
+        <w:rPr>
+          <w:rFonts w:ascii="Segoe UI" w:hAnsi="Segoe UI" w:cs="Segoe UI"/>
+          <w:sz w:val="24"/>
+          <w:szCs w:val="24"/>
+        </w:rPr>
+      </w:pPr>
       <w:r>
         <w:rPr>
           <w:rFonts w:ascii="Segoe UI" w:hAnsi="Segoe UI" w:cs="Segoe UI"/>
@@ -640,66 +866,74 @@
         </w:rPr>
         <w:t>Socket.io</w:t>
       </w:r>
-    </w:p>
-    <w:p>
-      <w:pPr>
-        <w:rPr>
-          <w:rFonts w:ascii="Segoe UI" w:hAnsi="Segoe UI" w:cs="Segoe UI"/>
-          <w:sz w:val="24"/>
-          <w:szCs w:val="24"/>
-        </w:rPr>
-      </w:pPr>
-      <w:r>
-        <w:rPr>
-          <w:rFonts w:ascii="Segoe UI" w:hAnsi="Segoe UI" w:cs="Segoe UI"/>
+      <w:r>
+        <w:rPr>
+          <w:rFonts w:ascii="Segoe UI" w:hAnsi="Segoe UI" w:cs="Segoe UI"/>
+          <w:sz w:val="24"/>
+          <w:szCs w:val="24"/>
+        </w:rPr>
+        <w:t xml:space="preserve"> versión 4.5.2</w:t>
+      </w:r>
+    </w:p>
+    <w:p>
+      <w:pPr>
+        <w:rPr>
+          <w:rFonts w:ascii="Segoe UI" w:hAnsi="Segoe UI" w:cs="Segoe UI"/>
+          <w:sz w:val="24"/>
+          <w:szCs w:val="24"/>
+        </w:rPr>
+      </w:pPr>
+      <w:r>
+        <w:rPr>
+          <w:rFonts w:ascii="Segoe UI" w:hAnsi="Segoe UI" w:cs="Segoe UI"/>
+          <w:sz w:val="24"/>
+          <w:szCs w:val="24"/>
+        </w:rPr>
+        <w:t>Ver Anexo</w:t>
+      </w:r>
+      <w:r>
+        <w:rPr>
+          <w:rFonts w:ascii="Segoe UI" w:hAnsi="Segoe UI" w:cs="Segoe UI"/>
+          <w:sz w:val="24"/>
+          <w:szCs w:val="24"/>
+        </w:rPr>
+        <w:t>s (</w:t>
+      </w:r>
+      <w:r>
+        <w:rPr>
+          <w:rFonts w:ascii="Segoe UI" w:hAnsi="Segoe UI" w:cs="Segoe UI"/>
+          <w:sz w:val="24"/>
+          <w:szCs w:val="24"/>
+        </w:rPr>
+        <w:t>tecnologías y piezas de software)</w:t>
+      </w:r>
+    </w:p>
+    <w:p>
+      <w:pPr>
+        <w:rPr>
+          <w:rFonts w:ascii="Segoe UI" w:hAnsi="Segoe UI" w:cs="Segoe UI"/>
+          <w:sz w:val="24"/>
+          <w:szCs w:val="24"/>
+        </w:rPr>
+      </w:pPr>
+    </w:p>
+    <w:p>
+      <w:pPr>
+        <w:rPr>
+          <w:rFonts w:ascii="Segoe UI" w:hAnsi="Segoe UI" w:cs="Segoe UI"/>
+          <w:b/>
+          <w:sz w:val="24"/>
+          <w:szCs w:val="24"/>
+        </w:rPr>
+      </w:pPr>
+      <w:r>
+        <w:rPr>
+          <w:rFonts w:ascii="Segoe UI" w:hAnsi="Segoe UI" w:cs="Segoe UI"/>
+          <w:b/>
           <w:sz w:val="24"/>
           <w:szCs w:val="24"/>
         </w:rPr>
         <w:lastRenderedPageBreak/>
-        <w:t>Ver Anexo</w:t>
-      </w:r>
-      <w:r>
-        <w:rPr>
-          <w:rFonts w:ascii="Segoe UI" w:hAnsi="Segoe UI" w:cs="Segoe UI"/>
-          <w:sz w:val="24"/>
-          <w:szCs w:val="24"/>
-        </w:rPr>
-        <w:t>s (</w:t>
-      </w:r>
-      <w:r>
-        <w:rPr>
-          <w:rFonts w:ascii="Segoe UI" w:hAnsi="Segoe UI" w:cs="Segoe UI"/>
-          <w:sz w:val="24"/>
-          <w:szCs w:val="24"/>
-        </w:rPr>
-        <w:t>tecnologías y piezas de software)</w:t>
-      </w:r>
-    </w:p>
-    <w:p>
-      <w:pPr>
-        <w:rPr>
-          <w:rFonts w:ascii="Segoe UI" w:hAnsi="Segoe UI" w:cs="Segoe UI"/>
-          <w:sz w:val="24"/>
-          <w:szCs w:val="24"/>
-        </w:rPr>
-      </w:pPr>
-    </w:p>
-    <w:p>
-      <w:pPr>
-        <w:rPr>
-          <w:rFonts w:ascii="Segoe UI" w:hAnsi="Segoe UI" w:cs="Segoe UI"/>
-          <w:b/>
-          <w:sz w:val="24"/>
-          <w:szCs w:val="24"/>
-        </w:rPr>
-      </w:pPr>
-      <w:r>
-        <w:rPr>
-          <w:rFonts w:ascii="Segoe UI" w:hAnsi="Segoe UI" w:cs="Segoe UI"/>
-          <w:b/>
-          <w:sz w:val="24"/>
-          <w:szCs w:val="24"/>
-        </w:rPr>
         <w:t>Pasos:</w:t>
       </w:r>
     </w:p>
@@ -975,25 +1209,7 @@
           <w:sz w:val="24"/>
           <w:szCs w:val="24"/>
         </w:rPr>
-        <w:t xml:space="preserve"> -</w:t>
-      </w:r>
-      <w:proofErr w:type="gramStart"/>
-      <w:r>
-        <w:rPr>
-          <w:rFonts w:ascii="Segoe UI" w:hAnsi="Segoe UI" w:cs="Segoe UI"/>
-          <w:sz w:val="24"/>
-          <w:szCs w:val="24"/>
-        </w:rPr>
-        <w:t>v“ dentro</w:t>
-      </w:r>
-      <w:proofErr w:type="gramEnd"/>
-      <w:r>
-        <w:rPr>
-          <w:rFonts w:ascii="Segoe UI" w:hAnsi="Segoe UI" w:cs="Segoe UI"/>
-          <w:sz w:val="24"/>
-          <w:szCs w:val="24"/>
-        </w:rPr>
-        <w:t xml:space="preserve"> del</w:t>
+        <w:t xml:space="preserve"> -v“ dentro del</w:t>
       </w:r>
       <w:r>
         <w:rPr>
@@ -1162,25 +1378,7 @@
           <w:sz w:val="24"/>
           <w:szCs w:val="24"/>
         </w:rPr>
-        <w:t xml:space="preserve">descargue el instalador correspondiente a su sistema </w:t>
-      </w:r>
-      <w:proofErr w:type="gramStart"/>
-      <w:r>
-        <w:rPr>
-          <w:rFonts w:ascii="Segoe UI" w:hAnsi="Segoe UI" w:cs="Segoe UI"/>
-          <w:sz w:val="24"/>
-          <w:szCs w:val="24"/>
-        </w:rPr>
-        <w:t>operativo,  ejecute</w:t>
-      </w:r>
-      <w:proofErr w:type="gramEnd"/>
-      <w:r>
-        <w:rPr>
-          <w:rFonts w:ascii="Segoe UI" w:hAnsi="Segoe UI" w:cs="Segoe UI"/>
-          <w:sz w:val="24"/>
-          <w:szCs w:val="24"/>
-        </w:rPr>
-        <w:t xml:space="preserve"> el instalador y siga las instrucciones.</w:t>
+        <w:t>descargue el instalador correspondiente a su sistema operativo,  ejecute el instalador y siga las instrucciones.</w:t>
       </w:r>
       <w:r>
         <w:rPr>
@@ -1246,7 +1444,6 @@
         <w:rPr>
           <w:noProof/>
         </w:rPr>
-        <w:lastRenderedPageBreak/>
         <w:drawing>
           <wp:inline distT="0" distB="0" distL="0" distR="0" wp14:anchorId="67F2F12D" wp14:editId="638D3DE6">
             <wp:extent cx="5044440" cy="3208020"/>
@@ -1345,6 +1542,16 @@
     </w:p>
     <w:p>
       <w:pPr>
+        <w:pStyle w:val="Sinespaciado"/>
+        <w:rPr>
+          <w:rFonts w:ascii="Segoe UI" w:hAnsi="Segoe UI" w:cs="Segoe UI"/>
+          <w:i/>
+          <w:iCs/>
+        </w:rPr>
+      </w:pPr>
+    </w:p>
+    <w:p>
+      <w:pPr>
         <w:rPr>
           <w:rFonts w:ascii="Segoe UI" w:hAnsi="Segoe UI" w:cs="Segoe UI"/>
           <w:sz w:val="24"/>
@@ -1551,25 +1758,7 @@
           <w:sz w:val="24"/>
           <w:szCs w:val="24"/>
         </w:rPr>
-        <w:t xml:space="preserve">Podrá ver toda la información Importante de la versión de </w:t>
-      </w:r>
-      <w:proofErr w:type="gramStart"/>
-      <w:r>
-        <w:rPr>
-          <w:rFonts w:ascii="Segoe UI" w:hAnsi="Segoe UI" w:cs="Segoe UI"/>
-          <w:sz w:val="24"/>
-          <w:szCs w:val="24"/>
-        </w:rPr>
-        <w:t>MySQL(</w:t>
-      </w:r>
-      <w:proofErr w:type="gramEnd"/>
-      <w:r>
-        <w:rPr>
-          <w:rFonts w:ascii="Segoe UI" w:hAnsi="Segoe UI" w:cs="Segoe UI"/>
-          <w:sz w:val="24"/>
-          <w:szCs w:val="24"/>
-        </w:rPr>
-        <w:t>ver imagen 4).</w:t>
+        <w:t>Podrá ver toda la información Importante de la versión de MySQL(ver imagen 4).</w:t>
       </w:r>
     </w:p>
     <w:p>
@@ -1671,7 +1860,6 @@
         <w:rPr>
           <w:noProof/>
         </w:rPr>
-        <w:lastRenderedPageBreak/>
         <w:drawing>
           <wp:inline distT="0" distB="0" distL="0" distR="0" wp14:anchorId="7FCB67DB" wp14:editId="772743ED">
             <wp:extent cx="5971540" cy="3102610"/>
@@ -1773,6 +1961,7 @@
           <w:sz w:val="24"/>
           <w:szCs w:val="24"/>
         </w:rPr>
+        <w:lastRenderedPageBreak/>
         <w:t>Para</w:t>
       </w:r>
       <w:r>
@@ -2087,7 +2276,6 @@
           <w:sz w:val="24"/>
           <w:szCs w:val="24"/>
         </w:rPr>
-        <w:lastRenderedPageBreak/>
         <w:t>Copia la ruta completa de la carpeta "</w:t>
       </w:r>
       <w:proofErr w:type="spellStart"/>
@@ -2362,6 +2550,7 @@
         <w:rPr>
           <w:noProof/>
         </w:rPr>
+        <w:lastRenderedPageBreak/>
         <w:drawing>
           <wp:inline distT="0" distB="0" distL="0" distR="0" wp14:anchorId="34800D33" wp14:editId="7CE5C8DF">
             <wp:extent cx="4967206" cy="2587625"/>
@@ -2486,7 +2675,6 @@
         <w:rPr>
           <w:noProof/>
         </w:rPr>
-        <w:lastRenderedPageBreak/>
         <w:drawing>
           <wp:inline distT="0" distB="0" distL="0" distR="0" wp14:anchorId="522CECC3" wp14:editId="5430F441">
             <wp:extent cx="2665708" cy="2880134"/>
@@ -2615,6 +2803,7 @@
         <w:rPr>
           <w:noProof/>
         </w:rPr>
+        <w:lastRenderedPageBreak/>
         <w:drawing>
           <wp:inline distT="0" distB="0" distL="0" distR="0" wp14:anchorId="55904612" wp14:editId="01C4AAF5">
             <wp:extent cx="4387254" cy="3626603"/>
@@ -2719,7 +2908,6 @@
           <w:sz w:val="24"/>
           <w:szCs w:val="24"/>
         </w:rPr>
-        <w:lastRenderedPageBreak/>
         <w:t>En la ventana "Editar variable de</w:t>
       </w:r>
       <w:r>
@@ -3129,7 +3317,6 @@
           <w:sz w:val="24"/>
           <w:szCs w:val="24"/>
         </w:rPr>
-        <w:lastRenderedPageBreak/>
         <w:t xml:space="preserve">3. </w:t>
       </w:r>
       <w:r>
@@ -3232,7 +3419,6 @@
         <w:t xml:space="preserve"> --</w:t>
       </w:r>
       <w:proofErr w:type="spellStart"/>
-      <w:proofErr w:type="gramStart"/>
       <w:r>
         <w:rPr>
           <w:rFonts w:ascii="Segoe UI" w:hAnsi="Segoe UI" w:cs="Segoe UI"/>
@@ -3248,16 +3434,7 @@
           <w:sz w:val="24"/>
           <w:szCs w:val="24"/>
         </w:rPr>
-        <w:t>“ dentro</w:t>
-      </w:r>
-      <w:proofErr w:type="gramEnd"/>
-      <w:r>
-        <w:rPr>
-          <w:rFonts w:ascii="Segoe UI" w:hAnsi="Segoe UI" w:cs="Segoe UI"/>
-          <w:sz w:val="24"/>
-          <w:szCs w:val="24"/>
-        </w:rPr>
-        <w:t xml:space="preserve"> del directorio donde se realizó la instalación (ver imagen </w:t>
+        <w:t xml:space="preserve">“ dentro del directorio donde se realizó la instalación (ver imagen </w:t>
       </w:r>
       <w:r>
         <w:rPr>
@@ -3582,6 +3759,7 @@
         <w:rPr>
           <w:noProof/>
         </w:rPr>
+        <w:lastRenderedPageBreak/>
         <w:drawing>
           <wp:inline distT="0" distB="0" distL="0" distR="0" wp14:anchorId="7F282605" wp14:editId="42478939">
             <wp:extent cx="2790825" cy="428625"/>
@@ -4045,7 +4223,6 @@
           <w:sz w:val="24"/>
           <w:szCs w:val="24"/>
         </w:rPr>
-        <w:lastRenderedPageBreak/>
         <w:t>C</w:t>
       </w:r>
       <w:r>
@@ -4164,7 +4341,6 @@
         <w:t xml:space="preserve"> creará el </w:t>
       </w:r>
       <w:proofErr w:type="spellStart"/>
-      <w:proofErr w:type="gramStart"/>
       <w:r>
         <w:rPr>
           <w:rFonts w:ascii="Segoe UI" w:hAnsi="Segoe UI" w:cs="Segoe UI"/>
@@ -4174,7 +4350,6 @@
         <w:t>package.json</w:t>
       </w:r>
       <w:proofErr w:type="spellEnd"/>
-      <w:proofErr w:type="gramEnd"/>
       <w:r>
         <w:rPr>
           <w:rFonts w:ascii="Segoe UI" w:hAnsi="Segoe UI" w:cs="Segoe UI"/>
@@ -4420,19 +4595,9 @@
           <w:sz w:val="24"/>
           <w:szCs w:val="24"/>
         </w:rPr>
-        <w:t>package-</w:t>
-      </w:r>
-      <w:proofErr w:type="gramStart"/>
-      <w:r>
-        <w:rPr>
-          <w:rFonts w:ascii="Segoe UI" w:hAnsi="Segoe UI" w:cs="Segoe UI"/>
-          <w:sz w:val="24"/>
-          <w:szCs w:val="24"/>
-        </w:rPr>
-        <w:t>lock.json</w:t>
-      </w:r>
-      <w:proofErr w:type="spellEnd"/>
-      <w:proofErr w:type="gramEnd"/>
+        <w:t>package-lock.json</w:t>
+      </w:r>
+      <w:proofErr w:type="spellEnd"/>
       <w:r>
         <w:rPr>
           <w:rFonts w:ascii="Segoe UI" w:hAnsi="Segoe UI" w:cs="Segoe UI"/>
@@ -4536,6 +4701,7 @@
         <w:rPr>
           <w:noProof/>
         </w:rPr>
+        <w:lastRenderedPageBreak/>
         <w:drawing>
           <wp:inline distT="0" distB="0" distL="0" distR="0" wp14:anchorId="62B03F8E" wp14:editId="1E83033A">
             <wp:extent cx="5612130" cy="2593474"/>
@@ -4609,7 +4775,6 @@
         <w:t xml:space="preserve">Creación de archivo </w:t>
       </w:r>
       <w:proofErr w:type="spellStart"/>
-      <w:proofErr w:type="gramStart"/>
       <w:r>
         <w:rPr>
           <w:rFonts w:ascii="Segoe UI" w:hAnsi="Segoe UI" w:cs="Segoe UI"/>
@@ -4619,7 +4784,6 @@
         <w:t>package.json</w:t>
       </w:r>
       <w:proofErr w:type="spellEnd"/>
-      <w:proofErr w:type="gramEnd"/>
     </w:p>
     <w:p>
       <w:pPr>
@@ -4757,7 +4921,6 @@
           <w:sz w:val="24"/>
           <w:szCs w:val="24"/>
         </w:rPr>
-        <w:lastRenderedPageBreak/>
         <w:t xml:space="preserve">7. </w:t>
       </w:r>
       <w:r>
@@ -5164,6 +5327,7 @@
           <w:sz w:val="24"/>
           <w:szCs w:val="24"/>
         </w:rPr>
+        <w:lastRenderedPageBreak/>
         <w:t xml:space="preserve">En </w:t>
       </w:r>
       <w:r>
@@ -5183,7 +5347,6 @@
         <w:t xml:space="preserve"> </w:t>
       </w:r>
       <w:proofErr w:type="spellStart"/>
-      <w:proofErr w:type="gramStart"/>
       <w:r>
         <w:rPr>
           <w:rFonts w:ascii="Segoe UI" w:hAnsi="Segoe UI" w:cs="Segoe UI"/>
@@ -5193,7 +5356,6 @@
         <w:t>package.json</w:t>
       </w:r>
       <w:proofErr w:type="spellEnd"/>
-      <w:proofErr w:type="gramEnd"/>
       <w:r>
         <w:rPr>
           <w:rFonts w:ascii="Segoe UI" w:hAnsi="Segoe UI" w:cs="Segoe UI"/>
@@ -5440,7 +5602,6 @@
         <w:t xml:space="preserve">Código de arranque en </w:t>
       </w:r>
       <w:proofErr w:type="spellStart"/>
-      <w:proofErr w:type="gramStart"/>
       <w:r>
         <w:rPr>
           <w:i/>
@@ -5449,7 +5610,6 @@
         <w:t>package.json</w:t>
       </w:r>
       <w:proofErr w:type="spellEnd"/>
-      <w:proofErr w:type="gramEnd"/>
     </w:p>
     <w:p>
       <w:pPr>
@@ -6057,7 +6217,6 @@
         <w:rPr>
           <w:noProof/>
         </w:rPr>
-        <w:lastRenderedPageBreak/>
         <w:drawing>
           <wp:inline distT="0" distB="0" distL="0" distR="0" wp14:anchorId="62883784" wp14:editId="1EC6A0C4">
             <wp:extent cx="5143500" cy="485775"/>
@@ -6183,7 +6342,6 @@
         <w:t xml:space="preserve"> </w:t>
       </w:r>
       <w:proofErr w:type="spellStart"/>
-      <w:proofErr w:type="gramStart"/>
       <w:r>
         <w:rPr>
           <w:rFonts w:ascii="Segoe UI" w:hAnsi="Segoe UI" w:cs="Segoe UI"/>
@@ -6193,7 +6351,6 @@
         <w:t>package.json</w:t>
       </w:r>
       <w:proofErr w:type="spellEnd"/>
-      <w:proofErr w:type="gramEnd"/>
       <w:r>
         <w:rPr>
           <w:rFonts w:ascii="Segoe UI" w:hAnsi="Segoe UI" w:cs="Segoe UI"/>
@@ -6224,6 +6381,7 @@
         <w:rPr>
           <w:noProof/>
         </w:rPr>
+        <w:lastRenderedPageBreak/>
         <w:drawing>
           <wp:inline distT="0" distB="0" distL="0" distR="0" wp14:anchorId="57932349" wp14:editId="5ED83B63">
             <wp:extent cx="1974797" cy="1718912"/>
@@ -6676,7 +6834,6 @@
         <w:t xml:space="preserve"> </w:t>
       </w:r>
       <w:proofErr w:type="spellStart"/>
-      <w:proofErr w:type="gramStart"/>
       <w:r>
         <w:rPr>
           <w:rFonts w:ascii="Segoe UI" w:hAnsi="Segoe UI" w:cs="Segoe UI"/>
@@ -6686,7 +6843,6 @@
         <w:t>package.json</w:t>
       </w:r>
       <w:proofErr w:type="spellEnd"/>
-      <w:proofErr w:type="gramEnd"/>
       <w:r>
         <w:rPr>
           <w:rFonts w:ascii="Segoe UI" w:hAnsi="Segoe UI" w:cs="Segoe UI"/>
@@ -6890,7 +7046,6 @@
           <w:sz w:val="24"/>
           <w:szCs w:val="24"/>
         </w:rPr>
-        <w:lastRenderedPageBreak/>
         <w:t>10</w:t>
       </w:r>
       <w:r>
@@ -7129,6 +7284,7 @@
         <w:rPr>
           <w:noProof/>
         </w:rPr>
+        <w:lastRenderedPageBreak/>
         <w:drawing>
           <wp:inline distT="0" distB="0" distL="0" distR="0" wp14:anchorId="3C1DA07F" wp14:editId="57A30A37">
             <wp:extent cx="5114925" cy="390525"/>
@@ -7254,7 +7410,6 @@
         <w:t xml:space="preserve"> </w:t>
       </w:r>
       <w:proofErr w:type="spellStart"/>
-      <w:proofErr w:type="gramStart"/>
       <w:r>
         <w:rPr>
           <w:rFonts w:ascii="Segoe UI" w:hAnsi="Segoe UI" w:cs="Segoe UI"/>
@@ -7264,7 +7419,6 @@
         <w:t>package.json</w:t>
       </w:r>
       <w:proofErr w:type="spellEnd"/>
-      <w:proofErr w:type="gramEnd"/>
       <w:r>
         <w:rPr>
           <w:rFonts w:ascii="Segoe UI" w:hAnsi="Segoe UI" w:cs="Segoe UI"/>
@@ -7631,7 +7785,6 @@
           <w:sz w:val="24"/>
           <w:szCs w:val="24"/>
         </w:rPr>
-        <w:lastRenderedPageBreak/>
         <w:t>I</w:t>
       </w:r>
       <w:r>
@@ -7900,6 +8053,7 @@
           <w:sz w:val="24"/>
           <w:szCs w:val="24"/>
         </w:rPr>
+        <w:lastRenderedPageBreak/>
         <w:t xml:space="preserve">En </w:t>
       </w:r>
       <w:r>
@@ -7919,7 +8073,6 @@
         <w:t xml:space="preserve"> </w:t>
       </w:r>
       <w:proofErr w:type="spellStart"/>
-      <w:proofErr w:type="gramStart"/>
       <w:r>
         <w:rPr>
           <w:rFonts w:ascii="Segoe UI" w:hAnsi="Segoe UI" w:cs="Segoe UI"/>
@@ -7929,7 +8082,6 @@
         <w:t>package.json</w:t>
       </w:r>
       <w:proofErr w:type="spellEnd"/>
-      <w:proofErr w:type="gramEnd"/>
       <w:r>
         <w:rPr>
           <w:rFonts w:ascii="Segoe UI" w:hAnsi="Segoe UI" w:cs="Segoe UI"/>
@@ -8573,7 +8725,6 @@
         <w:t xml:space="preserve"> </w:t>
       </w:r>
       <w:proofErr w:type="spellStart"/>
-      <w:proofErr w:type="gramStart"/>
       <w:r>
         <w:rPr>
           <w:rFonts w:ascii="Segoe UI" w:hAnsi="Segoe UI" w:cs="Segoe UI"/>
@@ -8583,7 +8734,6 @@
         <w:t>package.json</w:t>
       </w:r>
       <w:proofErr w:type="spellEnd"/>
-      <w:proofErr w:type="gramEnd"/>
       <w:r>
         <w:rPr>
           <w:rFonts w:ascii="Segoe UI" w:hAnsi="Segoe UI" w:cs="Segoe UI"/>
@@ -9112,7 +9262,6 @@
         <w:t xml:space="preserve"> </w:t>
       </w:r>
       <w:proofErr w:type="spellStart"/>
-      <w:proofErr w:type="gramStart"/>
       <w:r>
         <w:rPr>
           <w:rFonts w:ascii="Segoe UI" w:hAnsi="Segoe UI" w:cs="Segoe UI"/>
@@ -9122,7 +9271,6 @@
         <w:t>package.json</w:t>
       </w:r>
       <w:proofErr w:type="spellEnd"/>
-      <w:proofErr w:type="gramEnd"/>
       <w:r>
         <w:rPr>
           <w:rFonts w:ascii="Segoe UI" w:hAnsi="Segoe UI" w:cs="Segoe UI"/>
@@ -9638,7 +9786,6 @@
         <w:t xml:space="preserve"> </w:t>
       </w:r>
       <w:proofErr w:type="spellStart"/>
-      <w:proofErr w:type="gramStart"/>
       <w:r>
         <w:rPr>
           <w:rFonts w:ascii="Segoe UI" w:hAnsi="Segoe UI" w:cs="Segoe UI"/>
@@ -9648,7 +9795,6 @@
         <w:t>package.json</w:t>
       </w:r>
       <w:proofErr w:type="spellEnd"/>
-      <w:proofErr w:type="gramEnd"/>
       <w:r>
         <w:rPr>
           <w:rFonts w:ascii="Segoe UI" w:hAnsi="Segoe UI" w:cs="Segoe UI"/>
@@ -9816,16 +9962,7 @@
           <w:sz w:val="24"/>
           <w:szCs w:val="24"/>
         </w:rPr>
-        <w:t xml:space="preserve">14. Instalación de </w:t>
-      </w:r>
-      <w:r>
-        <w:rPr>
-          <w:rFonts w:ascii="Segoe UI" w:hAnsi="Segoe UI" w:cs="Segoe UI"/>
-          <w:b/>
-          <w:sz w:val="24"/>
-          <w:szCs w:val="24"/>
-        </w:rPr>
-        <w:t>Google-</w:t>
+        <w:t>14. Instalación de Google-</w:t>
       </w:r>
       <w:proofErr w:type="spellStart"/>
       <w:r>
@@ -9897,23 +10034,7 @@
           <w:sz w:val="24"/>
           <w:szCs w:val="24"/>
         </w:rPr>
-        <w:t xml:space="preserve">Retomando la instalación de librería </w:t>
-      </w:r>
-      <w:r>
-        <w:rPr>
-          <w:rFonts w:ascii="Segoe UI" w:hAnsi="Segoe UI" w:cs="Segoe UI"/>
-          <w:sz w:val="24"/>
-          <w:szCs w:val="24"/>
-        </w:rPr>
-        <w:t>socket.io</w:t>
-      </w:r>
-      <w:r>
-        <w:rPr>
-          <w:rFonts w:ascii="Segoe UI" w:hAnsi="Segoe UI" w:cs="Segoe UI"/>
-          <w:sz w:val="24"/>
-          <w:szCs w:val="24"/>
-        </w:rPr>
-        <w:t>, ubicado en la</w:t>
+        <w:t>Retomando la instalación de librería socket.io, ubicado en la</w:t>
       </w:r>
       <w:r>
         <w:rPr>
@@ -10000,15 +10121,7 @@
           <w:sz w:val="24"/>
           <w:szCs w:val="24"/>
         </w:rPr>
-        <w:t xml:space="preserve">librería </w:t>
-      </w:r>
-      <w:r>
-        <w:rPr>
-          <w:rFonts w:ascii="Segoe UI" w:hAnsi="Segoe UI" w:cs="Segoe UI"/>
-          <w:sz w:val="24"/>
-          <w:szCs w:val="24"/>
-        </w:rPr>
-        <w:t>de Google-</w:t>
+        <w:t>librería de Google-</w:t>
       </w:r>
       <w:proofErr w:type="spellStart"/>
       <w:r>
@@ -10078,23 +10191,7 @@
           <w:sz w:val="24"/>
           <w:szCs w:val="24"/>
         </w:rPr>
-        <w:t>” (ver imagen 3</w:t>
-      </w:r>
-      <w:r>
-        <w:rPr>
-          <w:rFonts w:ascii="Segoe UI" w:hAnsi="Segoe UI" w:cs="Segoe UI"/>
-          <w:sz w:val="24"/>
-          <w:szCs w:val="24"/>
-        </w:rPr>
-        <w:t>1</w:t>
-      </w:r>
-      <w:r>
-        <w:rPr>
-          <w:rFonts w:ascii="Segoe UI" w:hAnsi="Segoe UI" w:cs="Segoe UI"/>
-          <w:sz w:val="24"/>
-          <w:szCs w:val="24"/>
-        </w:rPr>
-        <w:t>).</w:t>
+        <w:t>” (ver imagen 31).</w:t>
       </w:r>
     </w:p>
     <w:p>
@@ -10166,13 +10263,7 @@
         <w:rPr>
           <w:rFonts w:ascii="Segoe UI" w:hAnsi="Segoe UI" w:cs="Segoe UI"/>
         </w:rPr>
-        <w:t>3</w:t>
-      </w:r>
-      <w:r>
-        <w:rPr>
-          <w:rFonts w:ascii="Segoe UI" w:hAnsi="Segoe UI" w:cs="Segoe UI"/>
-        </w:rPr>
-        <w:t>1</w:t>
+        <w:t>31</w:t>
       </w:r>
       <w:r>
         <w:rPr>
@@ -10267,7 +10358,6 @@
         <w:t xml:space="preserve"> </w:t>
       </w:r>
       <w:proofErr w:type="spellStart"/>
-      <w:proofErr w:type="gramStart"/>
       <w:r>
         <w:rPr>
           <w:rFonts w:ascii="Segoe UI" w:hAnsi="Segoe UI" w:cs="Segoe UI"/>
@@ -10277,7 +10367,6 @@
         <w:t>package.json</w:t>
       </w:r>
       <w:proofErr w:type="spellEnd"/>
-      <w:proofErr w:type="gramEnd"/>
       <w:r>
         <w:rPr>
           <w:rFonts w:ascii="Segoe UI" w:hAnsi="Segoe UI" w:cs="Segoe UI"/>
@@ -10292,15 +10381,7 @@
           <w:sz w:val="24"/>
           <w:szCs w:val="24"/>
         </w:rPr>
-        <w:t xml:space="preserve">puede verificar la instalación de la librería </w:t>
-      </w:r>
-      <w:r>
-        <w:rPr>
-          <w:rFonts w:ascii="Segoe UI" w:hAnsi="Segoe UI" w:cs="Segoe UI"/>
-          <w:sz w:val="24"/>
-          <w:szCs w:val="24"/>
-        </w:rPr>
-        <w:t>Google-</w:t>
+        <w:t>puede verificar la instalación de la librería Google-</w:t>
       </w:r>
       <w:proofErr w:type="spellStart"/>
       <w:r>
@@ -10326,23 +10407,7 @@
           <w:sz w:val="24"/>
           <w:szCs w:val="24"/>
         </w:rPr>
-        <w:t xml:space="preserve">(ver imagen </w:t>
-      </w:r>
-      <w:r>
-        <w:rPr>
-          <w:rFonts w:ascii="Segoe UI" w:hAnsi="Segoe UI" w:cs="Segoe UI"/>
-          <w:sz w:val="24"/>
-          <w:szCs w:val="24"/>
-        </w:rPr>
-        <w:t>32</w:t>
-      </w:r>
-      <w:r>
-        <w:rPr>
-          <w:rFonts w:ascii="Segoe UI" w:hAnsi="Segoe UI" w:cs="Segoe UI"/>
-          <w:sz w:val="24"/>
-          <w:szCs w:val="24"/>
-        </w:rPr>
-        <w:t>).</w:t>
+        <w:t>(ver imagen 32).</w:t>
       </w:r>
       <w:r>
         <w:rPr>
@@ -10419,13 +10484,7 @@
         <w:rPr>
           <w:rFonts w:ascii="Segoe UI" w:hAnsi="Segoe UI" w:cs="Segoe UI"/>
         </w:rPr>
-        <w:t>3</w:t>
-      </w:r>
-      <w:r>
-        <w:rPr>
-          <w:rFonts w:ascii="Segoe UI" w:hAnsi="Segoe UI" w:cs="Segoe UI"/>
-        </w:rPr>
-        <w:t>2</w:t>
+        <w:t>32</w:t>
       </w:r>
       <w:r>
         <w:rPr>
@@ -10447,15 +10506,7 @@
           <w:i/>
           <w:iCs/>
         </w:rPr>
-        <w:t xml:space="preserve">librería </w:t>
-      </w:r>
-      <w:r>
-        <w:rPr>
-          <w:rFonts w:ascii="Segoe UI" w:hAnsi="Segoe UI" w:cs="Segoe UI"/>
-          <w:i/>
-          <w:iCs/>
-        </w:rPr>
-        <w:t>Google-</w:t>
+        <w:t>librería Google-</w:t>
       </w:r>
       <w:proofErr w:type="spellStart"/>
       <w:r>
@@ -10565,7 +10616,7 @@
 </file>
 
 <file path=word/numbering.xml><?xml version="1.0" encoding="utf-8"?>
-<w:numbering xmlns:wpc="http://schemas.microsoft.com/office/word/2010/wordprocessingCanvas" xmlns:cx="http://schemas.microsoft.com/office/drawing/2014/chartex" xmlns:cx1="http://schemas.microsoft.com/office/drawing/2015/9/8/chartex" xmlns:cx2="http://schemas.microsoft.com/office/drawing/2015/10/21/chartex" xmlns:cx3="http://schemas.microsoft.com/office/drawing/2016/5/9/chartex" xmlns:cx4="http://schemas.microsoft.com/office/drawing/2016/5/10/chartex" xmlns:cx5="http://schemas.microsoft.com/office/drawing/2016/5/11/chartex" xmlns:cx6="http://schemas.microsoft.com/office/drawing/2016/5/12/chartex" xmlns:cx7="http://schemas.microsoft.com/office/drawing/2016/5/13/chartex" xmlns:cx8="http://schemas.microsoft.com/office/drawing/2016/5/14/chartex" xmlns:mc="http://schemas.openxmlformats.org/markup-compatibility/2006" xmlns:aink="http://schemas.microsoft.com/office/drawing/2016/ink" xmlns:am3d="http://schemas.microsoft.com/office/drawing/2017/model3d" xmlns:o="urn:schemas-microsoft-com:office:office" xmlns:oel="http://schemas.microsoft.com/office/2019/extlst" xmlns:r="http://schemas.openxmlformats.org/officeDocument/2006/relationships" xmlns:m="http://schemas.openxmlformats.org/officeDocument/2006/math" xmlns:v="urn:schemas-microsoft-com:vml" xmlns:wp14="http://schemas.microsoft.com/office/word/2010/wordprocessingDrawing" xmlns:wp="http://schemas.openxmlformats.org/drawingml/2006/wordprocessingDrawing" xmlns:w10="urn:schemas-microsoft-com:office:word" xmlns:w="http://schemas.openxmlformats.org/wordprocessingml/2006/main" xmlns:w14="http://schemas.microsoft.com/office/word/2010/wordml" xmlns:w15="http://schemas.microsoft.com/office/word/2012/wordml" xmlns:w16cex="http://schemas.microsoft.com/office/word/2018/wordml/cex" xmlns:w16cid="http://schemas.microsoft.com/office/word/2016/wordml/cid" xmlns:w16="http://schemas.microsoft.com/office/word/2018/wordml" xmlns:w16du="http://schemas.microsoft.com/office/word/2023/wordml/word16du" xmlns:w16sdtdh="http://schemas.microsoft.com/office/word/2020/wordml/sdtdatahash" xmlns:w16se="http://schemas.microsoft.com/office/word/2015/wordml/symex" xmlns:wpg="http://schemas.microsoft.com/office/word/2010/wordprocessingGroup" xmlns:wpi="http://schemas.microsoft.com/office/word/2010/wordprocessingInk" xmlns:wne="http://schemas.microsoft.com/office/word/2006/wordml" xmlns:wps="http://schemas.microsoft.com/office/word/2010/wordprocessingShape" mc:Ignorable="w14 w15 w16se w16cid w16 w16cex w16sdtdh wp14">
+<w:numbering xmlns:wpc="http://schemas.microsoft.com/office/word/2010/wordprocessingCanvas" xmlns:cx="http://schemas.microsoft.com/office/drawing/2014/chartex" xmlns:cx1="http://schemas.microsoft.com/office/drawing/2015/9/8/chartex" xmlns:cx2="http://schemas.microsoft.com/office/drawing/2015/10/21/chartex" xmlns:cx3="http://schemas.microsoft.com/office/drawing/2016/5/9/chartex" xmlns:cx4="http://schemas.microsoft.com/office/drawing/2016/5/10/chartex" xmlns:cx5="http://schemas.microsoft.com/office/drawing/2016/5/11/chartex" xmlns:cx6="http://schemas.microsoft.com/office/drawing/2016/5/12/chartex" xmlns:cx7="http://schemas.microsoft.com/office/drawing/2016/5/13/chartex" xmlns:cx8="http://schemas.microsoft.com/office/drawing/2016/5/14/chartex" xmlns:mc="http://schemas.openxmlformats.org/markup-compatibility/2006" xmlns:aink="http://schemas.microsoft.com/office/drawing/2016/ink" xmlns:am3d="http://schemas.microsoft.com/office/drawing/2017/model3d" xmlns:o="urn:schemas-microsoft-com:office:office" xmlns:oel="http://schemas.microsoft.com/office/2019/extlst" xmlns:r="http://schemas.openxmlformats.org/officeDocument/2006/relationships" xmlns:m="http://schemas.openxmlformats.org/officeDocument/2006/math" xmlns:v="urn:schemas-microsoft-com:vml" xmlns:wp14="http://schemas.microsoft.com/office/word/2010/wordprocessingDrawing" xmlns:wp="http://schemas.openxmlformats.org/drawingml/2006/wordprocessingDrawing" xmlns:w10="urn:schemas-microsoft-com:office:word" xmlns:w="http://schemas.openxmlformats.org/wordprocessingml/2006/main" xmlns:w14="http://schemas.microsoft.com/office/word/2010/wordml" xmlns:w15="http://schemas.microsoft.com/office/word/2012/wordml" xmlns:w16cex="http://schemas.microsoft.com/office/word/2018/wordml/cex" xmlns:w16cid="http://schemas.microsoft.com/office/word/2016/wordml/cid" xmlns:w16="http://schemas.microsoft.com/office/word/2018/wordml" xmlns:w16sdtdh="http://schemas.microsoft.com/office/word/2020/wordml/sdtdatahash" xmlns:w16se="http://schemas.microsoft.com/office/word/2015/wordml/symex" xmlns:wpg="http://schemas.microsoft.com/office/word/2010/wordprocessingGroup" xmlns:wpi="http://schemas.microsoft.com/office/word/2010/wordprocessingInk" xmlns:wne="http://schemas.microsoft.com/office/word/2006/wordml" xmlns:wps="http://schemas.microsoft.com/office/word/2010/wordprocessingShape" mc:Ignorable="w14 w15 w16se w16cid w16 w16cex w16sdtdh wp14">
   <w:abstractNum w:abstractNumId="0" w15:restartNumberingAfterBreak="0">
     <w:nsid w:val="04B23F6D"/>
     <w:multiLevelType w:val="hybridMultilevel"/>

</xml_diff>